<commit_message>
lab report 1 not done
</commit_message>
<xml_diff>
--- a/lab-1/lab-1.docx
+++ b/lab-1/lab-1.docx
@@ -1718,6 +1718,17 @@
     </w:p>
     <w:p>
       <w:pPr>
+        <w:spacing w:after="0"/>
+        <w:rPr>
+          <w:rFonts w:ascii="Times New Roman" w:hAnsi="Times New Roman" w:cs="Times New Roman"/>
+          <w:sz w:val="28"/>
+          <w:szCs w:val="28"/>
+          <w:lang w:val="en-US"/>
+        </w:rPr>
+      </w:pPr>
+    </w:p>
+    <w:p>
+      <w:pPr>
         <w:spacing w:after="120" w:line="240" w:lineRule="auto"/>
         <w:jc w:val="both"/>
         <w:rPr>
@@ -1728,6 +1739,16 @@
           <w:szCs w:val="24"/>
         </w:rPr>
       </w:pPr>
+      <w:r>
+        <w:rPr>
+          <w:rFonts w:ascii="Times New Roman" w:hAnsi="Times New Roman" w:cs="Times New Roman"/>
+          <w:b/>
+          <w:bCs/>
+          <w:sz w:val="24"/>
+          <w:szCs w:val="24"/>
+        </w:rPr>
+        <w:t>3. Анализ задачи:</w:t>
+      </w:r>
     </w:p>
     <w:p>
       <w:pPr>
@@ -1735,13 +1756,76 @@
         <w:jc w:val="both"/>
         <w:rPr>
           <w:rFonts w:ascii="Times New Roman" w:hAnsi="Times New Roman" w:cs="Times New Roman"/>
+          <w:sz w:val="24"/>
+          <w:szCs w:val="24"/>
+        </w:rPr>
+      </w:pPr>
+      <w:r>
+        <w:rPr>
+          <w:rFonts w:ascii="Times New Roman" w:hAnsi="Times New Roman" w:cs="Times New Roman"/>
           <w:b/>
           <w:bCs/>
           <w:sz w:val="24"/>
           <w:szCs w:val="24"/>
         </w:rPr>
-      </w:pPr>
-      <w:r>
+        <w:tab/>
+        <w:t xml:space="preserve">Входные данные: </w:t>
+      </w:r>
+      <w:r>
+        <w:rPr>
+          <w:rFonts w:ascii="Times New Roman" w:hAnsi="Times New Roman" w:cs="Times New Roman"/>
+          <w:sz w:val="24"/>
+          <w:szCs w:val="24"/>
+        </w:rPr>
+        <w:t xml:space="preserve">переменные типа </w:t>
+      </w:r>
+      <w:r>
+        <w:rPr>
+          <w:rFonts w:ascii="Times New Roman" w:hAnsi="Times New Roman" w:cs="Times New Roman"/>
+          <w:sz w:val="24"/>
+          <w:szCs w:val="24"/>
+          <w:lang w:val="en-US"/>
+        </w:rPr>
+        <w:t>bool</w:t>
+      </w:r>
+      <w:r>
+        <w:rPr>
+          <w:rFonts w:ascii="Times New Roman" w:hAnsi="Times New Roman" w:cs="Times New Roman"/>
+          <w:sz w:val="24"/>
+          <w:szCs w:val="24"/>
+        </w:rPr>
+        <w:t xml:space="preserve"> </w:t>
+      </w:r>
+      <w:r>
+        <w:rPr>
+          <w:rFonts w:ascii="Times New Roman" w:hAnsi="Times New Roman" w:cs="Times New Roman"/>
+          <w:sz w:val="24"/>
+          <w:szCs w:val="24"/>
+        </w:rPr>
+        <w:t xml:space="preserve">и </w:t>
+      </w:r>
+      <w:r>
+        <w:rPr>
+          <w:rFonts w:ascii="Times New Roman" w:hAnsi="Times New Roman" w:cs="Times New Roman"/>
+          <w:sz w:val="24"/>
+          <w:szCs w:val="24"/>
+          <w:lang w:val="en-US"/>
+        </w:rPr>
+        <w:t>float</w:t>
+      </w:r>
+      <w:r>
+        <w:rPr>
+          <w:rFonts w:ascii="Times New Roman" w:hAnsi="Times New Roman" w:cs="Times New Roman"/>
+          <w:sz w:val="24"/>
+          <w:szCs w:val="24"/>
+        </w:rPr>
+        <w:t>*</w:t>
+      </w:r>
+    </w:p>
+    <w:p>
+      <w:pPr>
+        <w:spacing w:after="120" w:line="240" w:lineRule="auto"/>
+        <w:jc w:val="both"/>
         <w:rPr>
           <w:rFonts w:ascii="Times New Roman" w:hAnsi="Times New Roman" w:cs="Times New Roman"/>
           <w:b/>
@@ -1749,7 +1833,35 @@
           <w:sz w:val="24"/>
           <w:szCs w:val="24"/>
         </w:rPr>
-        <w:t>3. Алгоритм:</w:t>
+      </w:pPr>
+      <w:r>
+        <w:rPr>
+          <w:rFonts w:ascii="Times New Roman" w:hAnsi="Times New Roman" w:cs="Times New Roman"/>
+          <w:b/>
+          <w:bCs/>
+          <w:sz w:val="24"/>
+          <w:szCs w:val="24"/>
+        </w:rPr>
+        <w:tab/>
+        <w:t>Выходные данные:</w:t>
+      </w:r>
+      <w:r>
+        <w:rPr>
+          <w:rFonts w:ascii="Times New Roman" w:hAnsi="Times New Roman" w:cs="Times New Roman"/>
+          <w:b/>
+          <w:bCs/>
+          <w:sz w:val="24"/>
+          <w:szCs w:val="24"/>
+        </w:rPr>
+        <w:t xml:space="preserve"> </w:t>
+      </w:r>
+      <w:r>
+        <w:rPr>
+          <w:rFonts w:ascii="Times New Roman" w:hAnsi="Times New Roman" w:cs="Times New Roman"/>
+          <w:sz w:val="24"/>
+          <w:szCs w:val="24"/>
+        </w:rPr>
+        <w:t>элементы списка</w:t>
       </w:r>
     </w:p>
     <w:p>
@@ -1758,10 +1870,23 @@
         <w:jc w:val="both"/>
         <w:rPr>
           <w:rFonts w:ascii="Times New Roman" w:hAnsi="Times New Roman" w:cs="Times New Roman"/>
-          <w:sz w:val="24"/>
-          <w:szCs w:val="24"/>
-        </w:rPr>
-      </w:pPr>
+          <w:b/>
+          <w:bCs/>
+          <w:sz w:val="24"/>
+          <w:szCs w:val="24"/>
+        </w:rPr>
+      </w:pPr>
+      <w:r>
+        <w:rPr>
+          <w:rFonts w:ascii="Times New Roman" w:hAnsi="Times New Roman" w:cs="Times New Roman"/>
+          <w:b/>
+          <w:bCs/>
+          <w:sz w:val="24"/>
+          <w:szCs w:val="24"/>
+        </w:rPr>
+        <w:tab/>
+        <w:t>Метод решения:</w:t>
+      </w:r>
     </w:p>
     <w:p>
       <w:pPr>
@@ -1776,13 +1901,55 @@
       <w:r>
         <w:rPr>
           <w:rFonts w:ascii="Times New Roman" w:hAnsi="Times New Roman" w:cs="Times New Roman"/>
+          <w:sz w:val="24"/>
+          <w:szCs w:val="24"/>
+        </w:rPr>
+        <w:t>Программа реализует односвязный список</w:t>
+      </w:r>
+      <w:r>
+        <w:rPr>
+          <w:rFonts w:ascii="Times New Roman" w:hAnsi="Times New Roman" w:cs="Times New Roman"/>
+          <w:sz w:val="24"/>
+          <w:szCs w:val="24"/>
+        </w:rPr>
+        <w:t>. Возможно удаление, добавление и выгрузка элементов списка.</w:t>
+      </w:r>
+    </w:p>
+    <w:p>
+      <w:pPr>
+        <w:spacing w:after="120" w:line="240" w:lineRule="auto"/>
+        <w:jc w:val="both"/>
+        <w:rPr>
+          <w:rFonts w:ascii="Times New Roman" w:hAnsi="Times New Roman" w:cs="Times New Roman"/>
+          <w:sz w:val="24"/>
+          <w:szCs w:val="24"/>
+          <w:lang w:val="en-US"/>
+        </w:rPr>
+      </w:pPr>
+    </w:p>
+    <w:p>
+      <w:pPr>
+        <w:spacing w:after="120" w:line="240" w:lineRule="auto"/>
+        <w:jc w:val="both"/>
+        <w:rPr>
+          <w:rFonts w:ascii="Times New Roman" w:hAnsi="Times New Roman" w:cs="Times New Roman"/>
+          <w:sz w:val="24"/>
+          <w:szCs w:val="24"/>
+        </w:rPr>
+      </w:pPr>
+    </w:p>
+    <w:p>
+      <w:pPr>
+        <w:spacing w:after="120" w:line="240" w:lineRule="auto"/>
+        <w:jc w:val="both"/>
+        <w:rPr>
+          <w:rFonts w:ascii="Times New Roman" w:hAnsi="Times New Roman" w:cs="Times New Roman"/>
           <w:b/>
           <w:bCs/>
           <w:sz w:val="24"/>
           <w:szCs w:val="24"/>
         </w:rPr>
-        <w:t>4</w:t>
-      </w:r>
+      </w:pPr>
       <w:r>
         <w:rPr>
           <w:rFonts w:ascii="Times New Roman" w:hAnsi="Times New Roman" w:cs="Times New Roman"/>
@@ -1791,9 +1958,2968 @@
           <w:sz w:val="24"/>
           <w:szCs w:val="24"/>
         </w:rPr>
-        <w:t xml:space="preserve">. </w:t>
-      </w:r>
-      <w:r>
+        <w:t>4. Текст программы:</w:t>
+      </w:r>
+    </w:p>
+    <w:p>
+      <w:pPr>
+        <w:spacing w:after="120" w:line="240" w:lineRule="auto"/>
+        <w:jc w:val="both"/>
+        <w:rPr>
+          <w:rFonts w:ascii="Times New Roman" w:hAnsi="Times New Roman" w:cs="Times New Roman"/>
+          <w:sz w:val="24"/>
+          <w:szCs w:val="24"/>
+          <w:lang w:val="en-US"/>
+        </w:rPr>
+      </w:pPr>
+      <w:r>
+        <w:rPr>
+          <w:rFonts w:ascii="Times New Roman" w:hAnsi="Times New Roman" w:cs="Times New Roman"/>
+          <w:sz w:val="24"/>
+          <w:szCs w:val="24"/>
+          <w:lang w:val="en-US"/>
+        </w:rPr>
+        <w:t>#include &lt;iostream&gt;</w:t>
+      </w:r>
+    </w:p>
+    <w:p>
+      <w:pPr>
+        <w:spacing w:after="120" w:line="240" w:lineRule="auto"/>
+        <w:jc w:val="both"/>
+        <w:rPr>
+          <w:rFonts w:ascii="Times New Roman" w:hAnsi="Times New Roman" w:cs="Times New Roman"/>
+          <w:sz w:val="24"/>
+          <w:szCs w:val="24"/>
+          <w:lang w:val="en-US"/>
+        </w:rPr>
+      </w:pPr>
+    </w:p>
+    <w:p>
+      <w:pPr>
+        <w:spacing w:after="120" w:line="240" w:lineRule="auto"/>
+        <w:jc w:val="both"/>
+        <w:rPr>
+          <w:rFonts w:ascii="Times New Roman" w:hAnsi="Times New Roman" w:cs="Times New Roman"/>
+          <w:sz w:val="24"/>
+          <w:szCs w:val="24"/>
+          <w:lang w:val="en-US"/>
+        </w:rPr>
+      </w:pPr>
+      <w:r>
+        <w:rPr>
+          <w:rFonts w:ascii="Times New Roman" w:hAnsi="Times New Roman" w:cs="Times New Roman"/>
+          <w:sz w:val="24"/>
+          <w:szCs w:val="24"/>
+          <w:lang w:val="en-US"/>
+        </w:rPr>
+        <w:t>namespace List{</w:t>
+      </w:r>
+    </w:p>
+    <w:p>
+      <w:pPr>
+        <w:spacing w:after="120" w:line="240" w:lineRule="auto"/>
+        <w:jc w:val="both"/>
+        <w:rPr>
+          <w:rFonts w:ascii="Times New Roman" w:hAnsi="Times New Roman" w:cs="Times New Roman"/>
+          <w:sz w:val="24"/>
+          <w:szCs w:val="24"/>
+          <w:lang w:val="en-US"/>
+        </w:rPr>
+      </w:pPr>
+      <w:r>
+        <w:rPr>
+          <w:rFonts w:ascii="Times New Roman" w:hAnsi="Times New Roman" w:cs="Times New Roman"/>
+          <w:sz w:val="24"/>
+          <w:szCs w:val="24"/>
+          <w:lang w:val="en-US"/>
+        </w:rPr>
+        <w:t xml:space="preserve">    struct Node{</w:t>
+      </w:r>
+    </w:p>
+    <w:p>
+      <w:pPr>
+        <w:spacing w:after="120" w:line="240" w:lineRule="auto"/>
+        <w:jc w:val="both"/>
+        <w:rPr>
+          <w:rFonts w:ascii="Times New Roman" w:hAnsi="Times New Roman" w:cs="Times New Roman"/>
+          <w:sz w:val="24"/>
+          <w:szCs w:val="24"/>
+          <w:lang w:val="en-US"/>
+        </w:rPr>
+      </w:pPr>
+      <w:r>
+        <w:rPr>
+          <w:rFonts w:ascii="Times New Roman" w:hAnsi="Times New Roman" w:cs="Times New Roman"/>
+          <w:sz w:val="24"/>
+          <w:szCs w:val="24"/>
+          <w:lang w:val="en-US"/>
+        </w:rPr>
+        <w:t xml:space="preserve">        bool </w:t>
+      </w:r>
+      <w:proofErr w:type="spellStart"/>
+      <w:r>
+        <w:rPr>
+          <w:rFonts w:ascii="Times New Roman" w:hAnsi="Times New Roman" w:cs="Times New Roman"/>
+          <w:sz w:val="24"/>
+          <w:szCs w:val="24"/>
+          <w:lang w:val="en-US"/>
+        </w:rPr>
+        <w:t>fst</w:t>
+      </w:r>
+      <w:proofErr w:type="spellEnd"/>
+      <w:r>
+        <w:rPr>
+          <w:rFonts w:ascii="Times New Roman" w:hAnsi="Times New Roman" w:cs="Times New Roman"/>
+          <w:sz w:val="24"/>
+          <w:szCs w:val="24"/>
+          <w:lang w:val="en-US"/>
+        </w:rPr>
+        <w:t>;</w:t>
+      </w:r>
+    </w:p>
+    <w:p>
+      <w:pPr>
+        <w:spacing w:after="120" w:line="240" w:lineRule="auto"/>
+        <w:jc w:val="both"/>
+        <w:rPr>
+          <w:rFonts w:ascii="Times New Roman" w:hAnsi="Times New Roman" w:cs="Times New Roman"/>
+          <w:sz w:val="24"/>
+          <w:szCs w:val="24"/>
+          <w:lang w:val="en-US"/>
+        </w:rPr>
+      </w:pPr>
+      <w:r>
+        <w:rPr>
+          <w:rFonts w:ascii="Times New Roman" w:hAnsi="Times New Roman" w:cs="Times New Roman"/>
+          <w:sz w:val="24"/>
+          <w:szCs w:val="24"/>
+          <w:lang w:val="en-US"/>
+        </w:rPr>
+        <w:t xml:space="preserve">        float *sec;</w:t>
+      </w:r>
+    </w:p>
+    <w:p>
+      <w:pPr>
+        <w:spacing w:after="120" w:line="240" w:lineRule="auto"/>
+        <w:jc w:val="both"/>
+        <w:rPr>
+          <w:rFonts w:ascii="Times New Roman" w:hAnsi="Times New Roman" w:cs="Times New Roman"/>
+          <w:sz w:val="24"/>
+          <w:szCs w:val="24"/>
+          <w:lang w:val="en-US"/>
+        </w:rPr>
+      </w:pPr>
+      <w:r>
+        <w:rPr>
+          <w:rFonts w:ascii="Times New Roman" w:hAnsi="Times New Roman" w:cs="Times New Roman"/>
+          <w:sz w:val="24"/>
+          <w:szCs w:val="24"/>
+          <w:lang w:val="en-US"/>
+        </w:rPr>
+        <w:t xml:space="preserve">        Node *next;</w:t>
+      </w:r>
+    </w:p>
+    <w:p>
+      <w:pPr>
+        <w:spacing w:after="120" w:line="240" w:lineRule="auto"/>
+        <w:jc w:val="both"/>
+        <w:rPr>
+          <w:rFonts w:ascii="Times New Roman" w:hAnsi="Times New Roman" w:cs="Times New Roman"/>
+          <w:sz w:val="24"/>
+          <w:szCs w:val="24"/>
+          <w:lang w:val="en-US"/>
+        </w:rPr>
+      </w:pPr>
+      <w:r>
+        <w:rPr>
+          <w:rFonts w:ascii="Times New Roman" w:hAnsi="Times New Roman" w:cs="Times New Roman"/>
+          <w:sz w:val="24"/>
+          <w:szCs w:val="24"/>
+          <w:lang w:val="en-US"/>
+        </w:rPr>
+        <w:t xml:space="preserve">    };</w:t>
+      </w:r>
+    </w:p>
+    <w:p>
+      <w:pPr>
+        <w:spacing w:after="120" w:line="240" w:lineRule="auto"/>
+        <w:jc w:val="both"/>
+        <w:rPr>
+          <w:rFonts w:ascii="Times New Roman" w:hAnsi="Times New Roman" w:cs="Times New Roman"/>
+          <w:sz w:val="24"/>
+          <w:szCs w:val="24"/>
+          <w:lang w:val="en-US"/>
+        </w:rPr>
+      </w:pPr>
+    </w:p>
+    <w:p>
+      <w:pPr>
+        <w:spacing w:after="120" w:line="240" w:lineRule="auto"/>
+        <w:jc w:val="both"/>
+        <w:rPr>
+          <w:rFonts w:ascii="Times New Roman" w:hAnsi="Times New Roman" w:cs="Times New Roman"/>
+          <w:sz w:val="24"/>
+          <w:szCs w:val="24"/>
+          <w:lang w:val="en-US"/>
+        </w:rPr>
+      </w:pPr>
+      <w:r>
+        <w:rPr>
+          <w:rFonts w:ascii="Times New Roman" w:hAnsi="Times New Roman" w:cs="Times New Roman"/>
+          <w:sz w:val="24"/>
+          <w:szCs w:val="24"/>
+          <w:lang w:val="en-US"/>
+        </w:rPr>
+        <w:t xml:space="preserve">    char </w:t>
+      </w:r>
+      <w:proofErr w:type="spellStart"/>
+      <w:r>
+        <w:rPr>
+          <w:rFonts w:ascii="Times New Roman" w:hAnsi="Times New Roman" w:cs="Times New Roman"/>
+          <w:sz w:val="24"/>
+          <w:szCs w:val="24"/>
+          <w:lang w:val="en-US"/>
+        </w:rPr>
+        <w:t>insert_node</w:t>
+      </w:r>
+      <w:proofErr w:type="spellEnd"/>
+      <w:r>
+        <w:rPr>
+          <w:rFonts w:ascii="Times New Roman" w:hAnsi="Times New Roman" w:cs="Times New Roman"/>
+          <w:sz w:val="24"/>
+          <w:szCs w:val="24"/>
+          <w:lang w:val="en-US"/>
+        </w:rPr>
+        <w:t xml:space="preserve">(List::Node *head, int </w:t>
+      </w:r>
+      <w:proofErr w:type="spellStart"/>
+      <w:r>
+        <w:rPr>
+          <w:rFonts w:ascii="Times New Roman" w:hAnsi="Times New Roman" w:cs="Times New Roman"/>
+          <w:sz w:val="24"/>
+          <w:szCs w:val="24"/>
+          <w:lang w:val="en-US"/>
+        </w:rPr>
+        <w:t>ind</w:t>
+      </w:r>
+      <w:proofErr w:type="spellEnd"/>
+      <w:r>
+        <w:rPr>
+          <w:rFonts w:ascii="Times New Roman" w:hAnsi="Times New Roman" w:cs="Times New Roman"/>
+          <w:sz w:val="24"/>
+          <w:szCs w:val="24"/>
+          <w:lang w:val="en-US"/>
+        </w:rPr>
+        <w:t xml:space="preserve">, bool </w:t>
+      </w:r>
+      <w:proofErr w:type="spellStart"/>
+      <w:r>
+        <w:rPr>
+          <w:rFonts w:ascii="Times New Roman" w:hAnsi="Times New Roman" w:cs="Times New Roman"/>
+          <w:sz w:val="24"/>
+          <w:szCs w:val="24"/>
+          <w:lang w:val="en-US"/>
+        </w:rPr>
+        <w:t>fst</w:t>
+      </w:r>
+      <w:proofErr w:type="spellEnd"/>
+      <w:r>
+        <w:rPr>
+          <w:rFonts w:ascii="Times New Roman" w:hAnsi="Times New Roman" w:cs="Times New Roman"/>
+          <w:sz w:val="24"/>
+          <w:szCs w:val="24"/>
+          <w:lang w:val="en-US"/>
+        </w:rPr>
+        <w:t xml:space="preserve">, float *sec){ // Insert node to </w:t>
+      </w:r>
+      <w:proofErr w:type="spellStart"/>
+      <w:r>
+        <w:rPr>
+          <w:rFonts w:ascii="Times New Roman" w:hAnsi="Times New Roman" w:cs="Times New Roman"/>
+          <w:sz w:val="24"/>
+          <w:szCs w:val="24"/>
+          <w:lang w:val="en-US"/>
+        </w:rPr>
+        <w:t>ind</w:t>
+      </w:r>
+      <w:proofErr w:type="spellEnd"/>
+    </w:p>
+    <w:p>
+      <w:pPr>
+        <w:spacing w:after="120" w:line="240" w:lineRule="auto"/>
+        <w:jc w:val="both"/>
+        <w:rPr>
+          <w:rFonts w:ascii="Times New Roman" w:hAnsi="Times New Roman" w:cs="Times New Roman"/>
+          <w:sz w:val="24"/>
+          <w:szCs w:val="24"/>
+          <w:lang w:val="en-US"/>
+        </w:rPr>
+      </w:pPr>
+      <w:r>
+        <w:rPr>
+          <w:rFonts w:ascii="Times New Roman" w:hAnsi="Times New Roman" w:cs="Times New Roman"/>
+          <w:sz w:val="24"/>
+          <w:szCs w:val="24"/>
+          <w:lang w:val="en-US"/>
+        </w:rPr>
+        <w:t xml:space="preserve">        List::Node *</w:t>
+      </w:r>
+      <w:proofErr w:type="spellStart"/>
+      <w:r>
+        <w:rPr>
+          <w:rFonts w:ascii="Times New Roman" w:hAnsi="Times New Roman" w:cs="Times New Roman"/>
+          <w:sz w:val="24"/>
+          <w:szCs w:val="24"/>
+          <w:lang w:val="en-US"/>
+        </w:rPr>
+        <w:t>buff_node</w:t>
+      </w:r>
+      <w:proofErr w:type="spellEnd"/>
+      <w:r>
+        <w:rPr>
+          <w:rFonts w:ascii="Times New Roman" w:hAnsi="Times New Roman" w:cs="Times New Roman"/>
+          <w:sz w:val="24"/>
+          <w:szCs w:val="24"/>
+          <w:lang w:val="en-US"/>
+        </w:rPr>
+        <w:t xml:space="preserve"> = head;</w:t>
+      </w:r>
+    </w:p>
+    <w:p>
+      <w:pPr>
+        <w:spacing w:after="120" w:line="240" w:lineRule="auto"/>
+        <w:jc w:val="both"/>
+        <w:rPr>
+          <w:rFonts w:ascii="Times New Roman" w:hAnsi="Times New Roman" w:cs="Times New Roman"/>
+          <w:sz w:val="24"/>
+          <w:szCs w:val="24"/>
+          <w:lang w:val="en-US"/>
+        </w:rPr>
+      </w:pPr>
+      <w:r>
+        <w:rPr>
+          <w:rFonts w:ascii="Times New Roman" w:hAnsi="Times New Roman" w:cs="Times New Roman"/>
+          <w:sz w:val="24"/>
+          <w:szCs w:val="24"/>
+          <w:lang w:val="en-US"/>
+        </w:rPr>
+        <w:t xml:space="preserve">        for(int </w:t>
+      </w:r>
+      <w:proofErr w:type="spellStart"/>
+      <w:r>
+        <w:rPr>
+          <w:rFonts w:ascii="Times New Roman" w:hAnsi="Times New Roman" w:cs="Times New Roman"/>
+          <w:sz w:val="24"/>
+          <w:szCs w:val="24"/>
+          <w:lang w:val="en-US"/>
+        </w:rPr>
+        <w:t>i</w:t>
+      </w:r>
+      <w:proofErr w:type="spellEnd"/>
+      <w:r>
+        <w:rPr>
+          <w:rFonts w:ascii="Times New Roman" w:hAnsi="Times New Roman" w:cs="Times New Roman"/>
+          <w:sz w:val="24"/>
+          <w:szCs w:val="24"/>
+          <w:lang w:val="en-US"/>
+        </w:rPr>
+        <w:t xml:space="preserve"> = 0; </w:t>
+      </w:r>
+      <w:proofErr w:type="spellStart"/>
+      <w:r>
+        <w:rPr>
+          <w:rFonts w:ascii="Times New Roman" w:hAnsi="Times New Roman" w:cs="Times New Roman"/>
+          <w:sz w:val="24"/>
+          <w:szCs w:val="24"/>
+          <w:lang w:val="en-US"/>
+        </w:rPr>
+        <w:t>i</w:t>
+      </w:r>
+      <w:proofErr w:type="spellEnd"/>
+      <w:r>
+        <w:rPr>
+          <w:rFonts w:ascii="Times New Roman" w:hAnsi="Times New Roman" w:cs="Times New Roman"/>
+          <w:sz w:val="24"/>
+          <w:szCs w:val="24"/>
+          <w:lang w:val="en-US"/>
+        </w:rPr>
+        <w:t xml:space="preserve"> &lt; </w:t>
+      </w:r>
+      <w:proofErr w:type="spellStart"/>
+      <w:r>
+        <w:rPr>
+          <w:rFonts w:ascii="Times New Roman" w:hAnsi="Times New Roman" w:cs="Times New Roman"/>
+          <w:sz w:val="24"/>
+          <w:szCs w:val="24"/>
+          <w:lang w:val="en-US"/>
+        </w:rPr>
+        <w:t>ind</w:t>
+      </w:r>
+      <w:proofErr w:type="spellEnd"/>
+      <w:r>
+        <w:rPr>
+          <w:rFonts w:ascii="Times New Roman" w:hAnsi="Times New Roman" w:cs="Times New Roman"/>
+          <w:sz w:val="24"/>
+          <w:szCs w:val="24"/>
+          <w:lang w:val="en-US"/>
+        </w:rPr>
+        <w:t xml:space="preserve"> - 1; </w:t>
+      </w:r>
+      <w:proofErr w:type="spellStart"/>
+      <w:r>
+        <w:rPr>
+          <w:rFonts w:ascii="Times New Roman" w:hAnsi="Times New Roman" w:cs="Times New Roman"/>
+          <w:sz w:val="24"/>
+          <w:szCs w:val="24"/>
+          <w:lang w:val="en-US"/>
+        </w:rPr>
+        <w:t>i</w:t>
+      </w:r>
+      <w:proofErr w:type="spellEnd"/>
+      <w:r>
+        <w:rPr>
+          <w:rFonts w:ascii="Times New Roman" w:hAnsi="Times New Roman" w:cs="Times New Roman"/>
+          <w:sz w:val="24"/>
+          <w:szCs w:val="24"/>
+          <w:lang w:val="en-US"/>
+        </w:rPr>
+        <w:t xml:space="preserve">++){ // Iterate list to Node before </w:t>
+      </w:r>
+      <w:proofErr w:type="spellStart"/>
+      <w:r>
+        <w:rPr>
+          <w:rFonts w:ascii="Times New Roman" w:hAnsi="Times New Roman" w:cs="Times New Roman"/>
+          <w:sz w:val="24"/>
+          <w:szCs w:val="24"/>
+          <w:lang w:val="en-US"/>
+        </w:rPr>
+        <w:t>ind</w:t>
+      </w:r>
+      <w:proofErr w:type="spellEnd"/>
+    </w:p>
+    <w:p>
+      <w:pPr>
+        <w:spacing w:after="120" w:line="240" w:lineRule="auto"/>
+        <w:jc w:val="both"/>
+        <w:rPr>
+          <w:rFonts w:ascii="Times New Roman" w:hAnsi="Times New Roman" w:cs="Times New Roman"/>
+          <w:sz w:val="24"/>
+          <w:szCs w:val="24"/>
+          <w:lang w:val="en-US"/>
+        </w:rPr>
+      </w:pPr>
+      <w:r>
+        <w:rPr>
+          <w:rFonts w:ascii="Times New Roman" w:hAnsi="Times New Roman" w:cs="Times New Roman"/>
+          <w:sz w:val="24"/>
+          <w:szCs w:val="24"/>
+          <w:lang w:val="en-US"/>
+        </w:rPr>
+        <w:t xml:space="preserve">            if(</w:t>
+      </w:r>
+      <w:proofErr w:type="spellStart"/>
+      <w:r>
+        <w:rPr>
+          <w:rFonts w:ascii="Times New Roman" w:hAnsi="Times New Roman" w:cs="Times New Roman"/>
+          <w:sz w:val="24"/>
+          <w:szCs w:val="24"/>
+          <w:lang w:val="en-US"/>
+        </w:rPr>
+        <w:t>buff_node</w:t>
+      </w:r>
+      <w:proofErr w:type="spellEnd"/>
+      <w:r>
+        <w:rPr>
+          <w:rFonts w:ascii="Times New Roman" w:hAnsi="Times New Roman" w:cs="Times New Roman"/>
+          <w:sz w:val="24"/>
+          <w:szCs w:val="24"/>
+          <w:lang w:val="en-US"/>
+        </w:rPr>
+        <w:t>-&gt;next != NULL){</w:t>
+      </w:r>
+    </w:p>
+    <w:p>
+      <w:pPr>
+        <w:spacing w:after="120" w:line="240" w:lineRule="auto"/>
+        <w:jc w:val="both"/>
+        <w:rPr>
+          <w:rFonts w:ascii="Times New Roman" w:hAnsi="Times New Roman" w:cs="Times New Roman"/>
+          <w:sz w:val="24"/>
+          <w:szCs w:val="24"/>
+          <w:lang w:val="en-US"/>
+        </w:rPr>
+      </w:pPr>
+      <w:r>
+        <w:rPr>
+          <w:rFonts w:ascii="Times New Roman" w:hAnsi="Times New Roman" w:cs="Times New Roman"/>
+          <w:sz w:val="24"/>
+          <w:szCs w:val="24"/>
+          <w:lang w:val="en-US"/>
+        </w:rPr>
+        <w:t xml:space="preserve">                </w:t>
+      </w:r>
+      <w:proofErr w:type="spellStart"/>
+      <w:r>
+        <w:rPr>
+          <w:rFonts w:ascii="Times New Roman" w:hAnsi="Times New Roman" w:cs="Times New Roman"/>
+          <w:sz w:val="24"/>
+          <w:szCs w:val="24"/>
+          <w:lang w:val="en-US"/>
+        </w:rPr>
+        <w:t>buff_node</w:t>
+      </w:r>
+      <w:proofErr w:type="spellEnd"/>
+      <w:r>
+        <w:rPr>
+          <w:rFonts w:ascii="Times New Roman" w:hAnsi="Times New Roman" w:cs="Times New Roman"/>
+          <w:sz w:val="24"/>
+          <w:szCs w:val="24"/>
+          <w:lang w:val="en-US"/>
+        </w:rPr>
+        <w:t xml:space="preserve"> = </w:t>
+      </w:r>
+      <w:proofErr w:type="spellStart"/>
+      <w:r>
+        <w:rPr>
+          <w:rFonts w:ascii="Times New Roman" w:hAnsi="Times New Roman" w:cs="Times New Roman"/>
+          <w:sz w:val="24"/>
+          <w:szCs w:val="24"/>
+          <w:lang w:val="en-US"/>
+        </w:rPr>
+        <w:t>buff_node</w:t>
+      </w:r>
+      <w:proofErr w:type="spellEnd"/>
+      <w:r>
+        <w:rPr>
+          <w:rFonts w:ascii="Times New Roman" w:hAnsi="Times New Roman" w:cs="Times New Roman"/>
+          <w:sz w:val="24"/>
+          <w:szCs w:val="24"/>
+          <w:lang w:val="en-US"/>
+        </w:rPr>
+        <w:t>-&gt;next;</w:t>
+      </w:r>
+    </w:p>
+    <w:p>
+      <w:pPr>
+        <w:spacing w:after="120" w:line="240" w:lineRule="auto"/>
+        <w:jc w:val="both"/>
+        <w:rPr>
+          <w:rFonts w:ascii="Times New Roman" w:hAnsi="Times New Roman" w:cs="Times New Roman"/>
+          <w:sz w:val="24"/>
+          <w:szCs w:val="24"/>
+          <w:lang w:val="en-US"/>
+        </w:rPr>
+      </w:pPr>
+      <w:r>
+        <w:rPr>
+          <w:rFonts w:ascii="Times New Roman" w:hAnsi="Times New Roman" w:cs="Times New Roman"/>
+          <w:sz w:val="24"/>
+          <w:szCs w:val="24"/>
+          <w:lang w:val="en-US"/>
+        </w:rPr>
+        <w:t xml:space="preserve">            } else{</w:t>
+      </w:r>
+    </w:p>
+    <w:p>
+      <w:pPr>
+        <w:spacing w:after="120" w:line="240" w:lineRule="auto"/>
+        <w:jc w:val="both"/>
+        <w:rPr>
+          <w:rFonts w:ascii="Times New Roman" w:hAnsi="Times New Roman" w:cs="Times New Roman"/>
+          <w:sz w:val="24"/>
+          <w:szCs w:val="24"/>
+          <w:lang w:val="en-US"/>
+        </w:rPr>
+      </w:pPr>
+      <w:r>
+        <w:rPr>
+          <w:rFonts w:ascii="Times New Roman" w:hAnsi="Times New Roman" w:cs="Times New Roman"/>
+          <w:sz w:val="24"/>
+          <w:szCs w:val="24"/>
+          <w:lang w:val="en-US"/>
+        </w:rPr>
+        <w:t xml:space="preserve">                return 0;</w:t>
+      </w:r>
+    </w:p>
+    <w:p>
+      <w:pPr>
+        <w:spacing w:after="120" w:line="240" w:lineRule="auto"/>
+        <w:jc w:val="both"/>
+        <w:rPr>
+          <w:rFonts w:ascii="Times New Roman" w:hAnsi="Times New Roman" w:cs="Times New Roman"/>
+          <w:sz w:val="24"/>
+          <w:szCs w:val="24"/>
+          <w:lang w:val="en-US"/>
+        </w:rPr>
+      </w:pPr>
+      <w:r>
+        <w:rPr>
+          <w:rFonts w:ascii="Times New Roman" w:hAnsi="Times New Roman" w:cs="Times New Roman"/>
+          <w:sz w:val="24"/>
+          <w:szCs w:val="24"/>
+          <w:lang w:val="en-US"/>
+        </w:rPr>
+        <w:t xml:space="preserve">            }</w:t>
+      </w:r>
+    </w:p>
+    <w:p>
+      <w:pPr>
+        <w:spacing w:after="120" w:line="240" w:lineRule="auto"/>
+        <w:jc w:val="both"/>
+        <w:rPr>
+          <w:rFonts w:ascii="Times New Roman" w:hAnsi="Times New Roman" w:cs="Times New Roman"/>
+          <w:sz w:val="24"/>
+          <w:szCs w:val="24"/>
+          <w:lang w:val="en-US"/>
+        </w:rPr>
+      </w:pPr>
+      <w:r>
+        <w:rPr>
+          <w:rFonts w:ascii="Times New Roman" w:hAnsi="Times New Roman" w:cs="Times New Roman"/>
+          <w:sz w:val="24"/>
+          <w:szCs w:val="24"/>
+          <w:lang w:val="en-US"/>
+        </w:rPr>
+        <w:lastRenderedPageBreak/>
+        <w:t xml:space="preserve">        }</w:t>
+      </w:r>
+    </w:p>
+    <w:p>
+      <w:pPr>
+        <w:spacing w:after="120" w:line="240" w:lineRule="auto"/>
+        <w:jc w:val="both"/>
+        <w:rPr>
+          <w:rFonts w:ascii="Times New Roman" w:hAnsi="Times New Roman" w:cs="Times New Roman"/>
+          <w:sz w:val="24"/>
+          <w:szCs w:val="24"/>
+          <w:lang w:val="en-US"/>
+        </w:rPr>
+      </w:pPr>
+    </w:p>
+    <w:p>
+      <w:pPr>
+        <w:spacing w:after="120" w:line="240" w:lineRule="auto"/>
+        <w:jc w:val="both"/>
+        <w:rPr>
+          <w:rFonts w:ascii="Times New Roman" w:hAnsi="Times New Roman" w:cs="Times New Roman"/>
+          <w:sz w:val="24"/>
+          <w:szCs w:val="24"/>
+          <w:lang w:val="en-US"/>
+        </w:rPr>
+      </w:pPr>
+      <w:r>
+        <w:rPr>
+          <w:rFonts w:ascii="Times New Roman" w:hAnsi="Times New Roman" w:cs="Times New Roman"/>
+          <w:sz w:val="24"/>
+          <w:szCs w:val="24"/>
+          <w:lang w:val="en-US"/>
+        </w:rPr>
+        <w:t xml:space="preserve">        List::Node *</w:t>
+      </w:r>
+      <w:proofErr w:type="spellStart"/>
+      <w:r>
+        <w:rPr>
+          <w:rFonts w:ascii="Times New Roman" w:hAnsi="Times New Roman" w:cs="Times New Roman"/>
+          <w:sz w:val="24"/>
+          <w:szCs w:val="24"/>
+          <w:lang w:val="en-US"/>
+        </w:rPr>
+        <w:t>new_node</w:t>
+      </w:r>
+      <w:proofErr w:type="spellEnd"/>
+      <w:r>
+        <w:rPr>
+          <w:rFonts w:ascii="Times New Roman" w:hAnsi="Times New Roman" w:cs="Times New Roman"/>
+          <w:sz w:val="24"/>
+          <w:szCs w:val="24"/>
+          <w:lang w:val="en-US"/>
+        </w:rPr>
+        <w:t xml:space="preserve"> = new List::Node(); // Create a new node and fill it with data</w:t>
+      </w:r>
+    </w:p>
+    <w:p>
+      <w:pPr>
+        <w:spacing w:after="120" w:line="240" w:lineRule="auto"/>
+        <w:jc w:val="both"/>
+        <w:rPr>
+          <w:rFonts w:ascii="Times New Roman" w:hAnsi="Times New Roman" w:cs="Times New Roman"/>
+          <w:sz w:val="24"/>
+          <w:szCs w:val="24"/>
+          <w:lang w:val="en-US"/>
+        </w:rPr>
+      </w:pPr>
+      <w:r>
+        <w:rPr>
+          <w:rFonts w:ascii="Times New Roman" w:hAnsi="Times New Roman" w:cs="Times New Roman"/>
+          <w:sz w:val="24"/>
+          <w:szCs w:val="24"/>
+          <w:lang w:val="en-US"/>
+        </w:rPr>
+        <w:t xml:space="preserve">        </w:t>
+      </w:r>
+      <w:proofErr w:type="spellStart"/>
+      <w:r>
+        <w:rPr>
+          <w:rFonts w:ascii="Times New Roman" w:hAnsi="Times New Roman" w:cs="Times New Roman"/>
+          <w:sz w:val="24"/>
+          <w:szCs w:val="24"/>
+          <w:lang w:val="en-US"/>
+        </w:rPr>
+        <w:t>new_node</w:t>
+      </w:r>
+      <w:proofErr w:type="spellEnd"/>
+      <w:r>
+        <w:rPr>
+          <w:rFonts w:ascii="Times New Roman" w:hAnsi="Times New Roman" w:cs="Times New Roman"/>
+          <w:sz w:val="24"/>
+          <w:szCs w:val="24"/>
+          <w:lang w:val="en-US"/>
+        </w:rPr>
+        <w:t>-&gt;</w:t>
+      </w:r>
+      <w:proofErr w:type="spellStart"/>
+      <w:r>
+        <w:rPr>
+          <w:rFonts w:ascii="Times New Roman" w:hAnsi="Times New Roman" w:cs="Times New Roman"/>
+          <w:sz w:val="24"/>
+          <w:szCs w:val="24"/>
+          <w:lang w:val="en-US"/>
+        </w:rPr>
+        <w:t>fst</w:t>
+      </w:r>
+      <w:proofErr w:type="spellEnd"/>
+      <w:r>
+        <w:rPr>
+          <w:rFonts w:ascii="Times New Roman" w:hAnsi="Times New Roman" w:cs="Times New Roman"/>
+          <w:sz w:val="24"/>
+          <w:szCs w:val="24"/>
+          <w:lang w:val="en-US"/>
+        </w:rPr>
+        <w:t xml:space="preserve"> = </w:t>
+      </w:r>
+      <w:proofErr w:type="spellStart"/>
+      <w:r>
+        <w:rPr>
+          <w:rFonts w:ascii="Times New Roman" w:hAnsi="Times New Roman" w:cs="Times New Roman"/>
+          <w:sz w:val="24"/>
+          <w:szCs w:val="24"/>
+          <w:lang w:val="en-US"/>
+        </w:rPr>
+        <w:t>fst</w:t>
+      </w:r>
+      <w:proofErr w:type="spellEnd"/>
+      <w:r>
+        <w:rPr>
+          <w:rFonts w:ascii="Times New Roman" w:hAnsi="Times New Roman" w:cs="Times New Roman"/>
+          <w:sz w:val="24"/>
+          <w:szCs w:val="24"/>
+          <w:lang w:val="en-US"/>
+        </w:rPr>
+        <w:t>;</w:t>
+      </w:r>
+    </w:p>
+    <w:p>
+      <w:pPr>
+        <w:spacing w:after="120" w:line="240" w:lineRule="auto"/>
+        <w:jc w:val="both"/>
+        <w:rPr>
+          <w:rFonts w:ascii="Times New Roman" w:hAnsi="Times New Roman" w:cs="Times New Roman"/>
+          <w:sz w:val="24"/>
+          <w:szCs w:val="24"/>
+          <w:lang w:val="en-US"/>
+        </w:rPr>
+      </w:pPr>
+      <w:r>
+        <w:rPr>
+          <w:rFonts w:ascii="Times New Roman" w:hAnsi="Times New Roman" w:cs="Times New Roman"/>
+          <w:sz w:val="24"/>
+          <w:szCs w:val="24"/>
+          <w:lang w:val="en-US"/>
+        </w:rPr>
+        <w:t xml:space="preserve">        </w:t>
+      </w:r>
+      <w:proofErr w:type="spellStart"/>
+      <w:r>
+        <w:rPr>
+          <w:rFonts w:ascii="Times New Roman" w:hAnsi="Times New Roman" w:cs="Times New Roman"/>
+          <w:sz w:val="24"/>
+          <w:szCs w:val="24"/>
+          <w:lang w:val="en-US"/>
+        </w:rPr>
+        <w:t>new_node</w:t>
+      </w:r>
+      <w:proofErr w:type="spellEnd"/>
+      <w:r>
+        <w:rPr>
+          <w:rFonts w:ascii="Times New Roman" w:hAnsi="Times New Roman" w:cs="Times New Roman"/>
+          <w:sz w:val="24"/>
+          <w:szCs w:val="24"/>
+          <w:lang w:val="en-US"/>
+        </w:rPr>
+        <w:t>-&gt;sec = sec;</w:t>
+      </w:r>
+    </w:p>
+    <w:p>
+      <w:pPr>
+        <w:spacing w:after="120" w:line="240" w:lineRule="auto"/>
+        <w:jc w:val="both"/>
+        <w:rPr>
+          <w:rFonts w:ascii="Times New Roman" w:hAnsi="Times New Roman" w:cs="Times New Roman"/>
+          <w:sz w:val="24"/>
+          <w:szCs w:val="24"/>
+          <w:lang w:val="en-US"/>
+        </w:rPr>
+      </w:pPr>
+      <w:r>
+        <w:rPr>
+          <w:rFonts w:ascii="Times New Roman" w:hAnsi="Times New Roman" w:cs="Times New Roman"/>
+          <w:sz w:val="24"/>
+          <w:szCs w:val="24"/>
+          <w:lang w:val="en-US"/>
+        </w:rPr>
+        <w:t xml:space="preserve">        </w:t>
+      </w:r>
+      <w:proofErr w:type="spellStart"/>
+      <w:r>
+        <w:rPr>
+          <w:rFonts w:ascii="Times New Roman" w:hAnsi="Times New Roman" w:cs="Times New Roman"/>
+          <w:sz w:val="24"/>
+          <w:szCs w:val="24"/>
+          <w:lang w:val="en-US"/>
+        </w:rPr>
+        <w:t>new_node</w:t>
+      </w:r>
+      <w:proofErr w:type="spellEnd"/>
+      <w:r>
+        <w:rPr>
+          <w:rFonts w:ascii="Times New Roman" w:hAnsi="Times New Roman" w:cs="Times New Roman"/>
+          <w:sz w:val="24"/>
+          <w:szCs w:val="24"/>
+          <w:lang w:val="en-US"/>
+        </w:rPr>
+        <w:t xml:space="preserve">-&gt;next = </w:t>
+      </w:r>
+      <w:proofErr w:type="spellStart"/>
+      <w:r>
+        <w:rPr>
+          <w:rFonts w:ascii="Times New Roman" w:hAnsi="Times New Roman" w:cs="Times New Roman"/>
+          <w:sz w:val="24"/>
+          <w:szCs w:val="24"/>
+          <w:lang w:val="en-US"/>
+        </w:rPr>
+        <w:t>buff_node</w:t>
+      </w:r>
+      <w:proofErr w:type="spellEnd"/>
+      <w:r>
+        <w:rPr>
+          <w:rFonts w:ascii="Times New Roman" w:hAnsi="Times New Roman" w:cs="Times New Roman"/>
+          <w:sz w:val="24"/>
+          <w:szCs w:val="24"/>
+          <w:lang w:val="en-US"/>
+        </w:rPr>
+        <w:t>-&gt;next; // Change pointers</w:t>
+      </w:r>
+    </w:p>
+    <w:p>
+      <w:pPr>
+        <w:spacing w:after="120" w:line="240" w:lineRule="auto"/>
+        <w:jc w:val="both"/>
+        <w:rPr>
+          <w:rFonts w:ascii="Times New Roman" w:hAnsi="Times New Roman" w:cs="Times New Roman"/>
+          <w:sz w:val="24"/>
+          <w:szCs w:val="24"/>
+          <w:lang w:val="en-US"/>
+        </w:rPr>
+      </w:pPr>
+      <w:r>
+        <w:rPr>
+          <w:rFonts w:ascii="Times New Roman" w:hAnsi="Times New Roman" w:cs="Times New Roman"/>
+          <w:sz w:val="24"/>
+          <w:szCs w:val="24"/>
+          <w:lang w:val="en-US"/>
+        </w:rPr>
+        <w:t xml:space="preserve">        </w:t>
+      </w:r>
+      <w:proofErr w:type="spellStart"/>
+      <w:r>
+        <w:rPr>
+          <w:rFonts w:ascii="Times New Roman" w:hAnsi="Times New Roman" w:cs="Times New Roman"/>
+          <w:sz w:val="24"/>
+          <w:szCs w:val="24"/>
+          <w:lang w:val="en-US"/>
+        </w:rPr>
+        <w:t>buff_node</w:t>
+      </w:r>
+      <w:proofErr w:type="spellEnd"/>
+      <w:r>
+        <w:rPr>
+          <w:rFonts w:ascii="Times New Roman" w:hAnsi="Times New Roman" w:cs="Times New Roman"/>
+          <w:sz w:val="24"/>
+          <w:szCs w:val="24"/>
+          <w:lang w:val="en-US"/>
+        </w:rPr>
+        <w:t xml:space="preserve">-&gt;next = </w:t>
+      </w:r>
+      <w:proofErr w:type="spellStart"/>
+      <w:r>
+        <w:rPr>
+          <w:rFonts w:ascii="Times New Roman" w:hAnsi="Times New Roman" w:cs="Times New Roman"/>
+          <w:sz w:val="24"/>
+          <w:szCs w:val="24"/>
+          <w:lang w:val="en-US"/>
+        </w:rPr>
+        <w:t>new_node</w:t>
+      </w:r>
+      <w:proofErr w:type="spellEnd"/>
+      <w:r>
+        <w:rPr>
+          <w:rFonts w:ascii="Times New Roman" w:hAnsi="Times New Roman" w:cs="Times New Roman"/>
+          <w:sz w:val="24"/>
+          <w:szCs w:val="24"/>
+          <w:lang w:val="en-US"/>
+        </w:rPr>
+        <w:t>;</w:t>
+      </w:r>
+    </w:p>
+    <w:p>
+      <w:pPr>
+        <w:spacing w:after="120" w:line="240" w:lineRule="auto"/>
+        <w:jc w:val="both"/>
+        <w:rPr>
+          <w:rFonts w:ascii="Times New Roman" w:hAnsi="Times New Roman" w:cs="Times New Roman"/>
+          <w:sz w:val="24"/>
+          <w:szCs w:val="24"/>
+          <w:lang w:val="en-US"/>
+        </w:rPr>
+      </w:pPr>
+      <w:r>
+        <w:rPr>
+          <w:rFonts w:ascii="Times New Roman" w:hAnsi="Times New Roman" w:cs="Times New Roman"/>
+          <w:sz w:val="24"/>
+          <w:szCs w:val="24"/>
+          <w:lang w:val="en-US"/>
+        </w:rPr>
+        <w:t xml:space="preserve">        </w:t>
+      </w:r>
+    </w:p>
+    <w:p>
+      <w:pPr>
+        <w:spacing w:after="120" w:line="240" w:lineRule="auto"/>
+        <w:jc w:val="both"/>
+        <w:rPr>
+          <w:rFonts w:ascii="Times New Roman" w:hAnsi="Times New Roman" w:cs="Times New Roman"/>
+          <w:sz w:val="24"/>
+          <w:szCs w:val="24"/>
+          <w:lang w:val="en-US"/>
+        </w:rPr>
+      </w:pPr>
+      <w:r>
+        <w:rPr>
+          <w:rFonts w:ascii="Times New Roman" w:hAnsi="Times New Roman" w:cs="Times New Roman"/>
+          <w:sz w:val="24"/>
+          <w:szCs w:val="24"/>
+          <w:lang w:val="en-US"/>
+        </w:rPr>
+        <w:t xml:space="preserve">        return 1;</w:t>
+      </w:r>
+    </w:p>
+    <w:p>
+      <w:pPr>
+        <w:spacing w:after="120" w:line="240" w:lineRule="auto"/>
+        <w:jc w:val="both"/>
+        <w:rPr>
+          <w:rFonts w:ascii="Times New Roman" w:hAnsi="Times New Roman" w:cs="Times New Roman"/>
+          <w:sz w:val="24"/>
+          <w:szCs w:val="24"/>
+          <w:lang w:val="en-US"/>
+        </w:rPr>
+      </w:pPr>
+      <w:r>
+        <w:rPr>
+          <w:rFonts w:ascii="Times New Roman" w:hAnsi="Times New Roman" w:cs="Times New Roman"/>
+          <w:sz w:val="24"/>
+          <w:szCs w:val="24"/>
+          <w:lang w:val="en-US"/>
+        </w:rPr>
+        <w:t xml:space="preserve">    }</w:t>
+      </w:r>
+    </w:p>
+    <w:p>
+      <w:pPr>
+        <w:spacing w:after="120" w:line="240" w:lineRule="auto"/>
+        <w:jc w:val="both"/>
+        <w:rPr>
+          <w:rFonts w:ascii="Times New Roman" w:hAnsi="Times New Roman" w:cs="Times New Roman"/>
+          <w:sz w:val="24"/>
+          <w:szCs w:val="24"/>
+          <w:lang w:val="en-US"/>
+        </w:rPr>
+      </w:pPr>
+    </w:p>
+    <w:p>
+      <w:pPr>
+        <w:spacing w:after="120" w:line="240" w:lineRule="auto"/>
+        <w:jc w:val="both"/>
+        <w:rPr>
+          <w:rFonts w:ascii="Times New Roman" w:hAnsi="Times New Roman" w:cs="Times New Roman"/>
+          <w:sz w:val="24"/>
+          <w:szCs w:val="24"/>
+          <w:lang w:val="en-US"/>
+        </w:rPr>
+      </w:pPr>
+      <w:r>
+        <w:rPr>
+          <w:rFonts w:ascii="Times New Roman" w:hAnsi="Times New Roman" w:cs="Times New Roman"/>
+          <w:sz w:val="24"/>
+          <w:szCs w:val="24"/>
+          <w:lang w:val="en-US"/>
+        </w:rPr>
+        <w:t xml:space="preserve">    char </w:t>
+      </w:r>
+      <w:proofErr w:type="spellStart"/>
+      <w:r>
+        <w:rPr>
+          <w:rFonts w:ascii="Times New Roman" w:hAnsi="Times New Roman" w:cs="Times New Roman"/>
+          <w:sz w:val="24"/>
+          <w:szCs w:val="24"/>
+          <w:lang w:val="en-US"/>
+        </w:rPr>
+        <w:t>del_node</w:t>
+      </w:r>
+      <w:proofErr w:type="spellEnd"/>
+      <w:r>
+        <w:rPr>
+          <w:rFonts w:ascii="Times New Roman" w:hAnsi="Times New Roman" w:cs="Times New Roman"/>
+          <w:sz w:val="24"/>
+          <w:szCs w:val="24"/>
+          <w:lang w:val="en-US"/>
+        </w:rPr>
+        <w:t xml:space="preserve">(List::Node *head, int </w:t>
+      </w:r>
+      <w:proofErr w:type="spellStart"/>
+      <w:r>
+        <w:rPr>
+          <w:rFonts w:ascii="Times New Roman" w:hAnsi="Times New Roman" w:cs="Times New Roman"/>
+          <w:sz w:val="24"/>
+          <w:szCs w:val="24"/>
+          <w:lang w:val="en-US"/>
+        </w:rPr>
+        <w:t>ind</w:t>
+      </w:r>
+      <w:proofErr w:type="spellEnd"/>
+      <w:r>
+        <w:rPr>
+          <w:rFonts w:ascii="Times New Roman" w:hAnsi="Times New Roman" w:cs="Times New Roman"/>
+          <w:sz w:val="24"/>
+          <w:szCs w:val="24"/>
+          <w:lang w:val="en-US"/>
+        </w:rPr>
+        <w:t xml:space="preserve">){ // Delete </w:t>
+      </w:r>
+      <w:proofErr w:type="spellStart"/>
+      <w:r>
+        <w:rPr>
+          <w:rFonts w:ascii="Times New Roman" w:hAnsi="Times New Roman" w:cs="Times New Roman"/>
+          <w:sz w:val="24"/>
+          <w:szCs w:val="24"/>
+          <w:lang w:val="en-US"/>
+        </w:rPr>
+        <w:t>ind</w:t>
+      </w:r>
+      <w:proofErr w:type="spellEnd"/>
+    </w:p>
+    <w:p>
+      <w:pPr>
+        <w:spacing w:after="120" w:line="240" w:lineRule="auto"/>
+        <w:jc w:val="both"/>
+        <w:rPr>
+          <w:rFonts w:ascii="Times New Roman" w:hAnsi="Times New Roman" w:cs="Times New Roman"/>
+          <w:sz w:val="24"/>
+          <w:szCs w:val="24"/>
+          <w:lang w:val="en-US"/>
+        </w:rPr>
+      </w:pPr>
+      <w:r>
+        <w:rPr>
+          <w:rFonts w:ascii="Times New Roman" w:hAnsi="Times New Roman" w:cs="Times New Roman"/>
+          <w:sz w:val="24"/>
+          <w:szCs w:val="24"/>
+          <w:lang w:val="en-US"/>
+        </w:rPr>
+        <w:t xml:space="preserve">        List::Node *</w:t>
+      </w:r>
+      <w:proofErr w:type="spellStart"/>
+      <w:r>
+        <w:rPr>
+          <w:rFonts w:ascii="Times New Roman" w:hAnsi="Times New Roman" w:cs="Times New Roman"/>
+          <w:sz w:val="24"/>
+          <w:szCs w:val="24"/>
+          <w:lang w:val="en-US"/>
+        </w:rPr>
+        <w:t>buff_node</w:t>
+      </w:r>
+      <w:proofErr w:type="spellEnd"/>
+      <w:r>
+        <w:rPr>
+          <w:rFonts w:ascii="Times New Roman" w:hAnsi="Times New Roman" w:cs="Times New Roman"/>
+          <w:sz w:val="24"/>
+          <w:szCs w:val="24"/>
+          <w:lang w:val="en-US"/>
+        </w:rPr>
+        <w:t xml:space="preserve"> = head;</w:t>
+      </w:r>
+    </w:p>
+    <w:p>
+      <w:pPr>
+        <w:spacing w:after="120" w:line="240" w:lineRule="auto"/>
+        <w:jc w:val="both"/>
+        <w:rPr>
+          <w:rFonts w:ascii="Times New Roman" w:hAnsi="Times New Roman" w:cs="Times New Roman"/>
+          <w:sz w:val="24"/>
+          <w:szCs w:val="24"/>
+          <w:lang w:val="en-US"/>
+        </w:rPr>
+      </w:pPr>
+      <w:r>
+        <w:rPr>
+          <w:rFonts w:ascii="Times New Roman" w:hAnsi="Times New Roman" w:cs="Times New Roman"/>
+          <w:sz w:val="24"/>
+          <w:szCs w:val="24"/>
+          <w:lang w:val="en-US"/>
+        </w:rPr>
+        <w:t xml:space="preserve">        for(int </w:t>
+      </w:r>
+      <w:proofErr w:type="spellStart"/>
+      <w:r>
+        <w:rPr>
+          <w:rFonts w:ascii="Times New Roman" w:hAnsi="Times New Roman" w:cs="Times New Roman"/>
+          <w:sz w:val="24"/>
+          <w:szCs w:val="24"/>
+          <w:lang w:val="en-US"/>
+        </w:rPr>
+        <w:t>i</w:t>
+      </w:r>
+      <w:proofErr w:type="spellEnd"/>
+      <w:r>
+        <w:rPr>
+          <w:rFonts w:ascii="Times New Roman" w:hAnsi="Times New Roman" w:cs="Times New Roman"/>
+          <w:sz w:val="24"/>
+          <w:szCs w:val="24"/>
+          <w:lang w:val="en-US"/>
+        </w:rPr>
+        <w:t xml:space="preserve"> = 0; </w:t>
+      </w:r>
+      <w:proofErr w:type="spellStart"/>
+      <w:r>
+        <w:rPr>
+          <w:rFonts w:ascii="Times New Roman" w:hAnsi="Times New Roman" w:cs="Times New Roman"/>
+          <w:sz w:val="24"/>
+          <w:szCs w:val="24"/>
+          <w:lang w:val="en-US"/>
+        </w:rPr>
+        <w:t>i</w:t>
+      </w:r>
+      <w:proofErr w:type="spellEnd"/>
+      <w:r>
+        <w:rPr>
+          <w:rFonts w:ascii="Times New Roman" w:hAnsi="Times New Roman" w:cs="Times New Roman"/>
+          <w:sz w:val="24"/>
+          <w:szCs w:val="24"/>
+          <w:lang w:val="en-US"/>
+        </w:rPr>
+        <w:t xml:space="preserve"> &lt; </w:t>
+      </w:r>
+      <w:proofErr w:type="spellStart"/>
+      <w:r>
+        <w:rPr>
+          <w:rFonts w:ascii="Times New Roman" w:hAnsi="Times New Roman" w:cs="Times New Roman"/>
+          <w:sz w:val="24"/>
+          <w:szCs w:val="24"/>
+          <w:lang w:val="en-US"/>
+        </w:rPr>
+        <w:t>ind</w:t>
+      </w:r>
+      <w:proofErr w:type="spellEnd"/>
+      <w:r>
+        <w:rPr>
+          <w:rFonts w:ascii="Times New Roman" w:hAnsi="Times New Roman" w:cs="Times New Roman"/>
+          <w:sz w:val="24"/>
+          <w:szCs w:val="24"/>
+          <w:lang w:val="en-US"/>
+        </w:rPr>
+        <w:t xml:space="preserve"> - 1; </w:t>
+      </w:r>
+      <w:proofErr w:type="spellStart"/>
+      <w:r>
+        <w:rPr>
+          <w:rFonts w:ascii="Times New Roman" w:hAnsi="Times New Roman" w:cs="Times New Roman"/>
+          <w:sz w:val="24"/>
+          <w:szCs w:val="24"/>
+          <w:lang w:val="en-US"/>
+        </w:rPr>
+        <w:t>i</w:t>
+      </w:r>
+      <w:proofErr w:type="spellEnd"/>
+      <w:r>
+        <w:rPr>
+          <w:rFonts w:ascii="Times New Roman" w:hAnsi="Times New Roman" w:cs="Times New Roman"/>
+          <w:sz w:val="24"/>
+          <w:szCs w:val="24"/>
+          <w:lang w:val="en-US"/>
+        </w:rPr>
+        <w:t xml:space="preserve">++){ // Iterate list to Node before </w:t>
+      </w:r>
+      <w:proofErr w:type="spellStart"/>
+      <w:r>
+        <w:rPr>
+          <w:rFonts w:ascii="Times New Roman" w:hAnsi="Times New Roman" w:cs="Times New Roman"/>
+          <w:sz w:val="24"/>
+          <w:szCs w:val="24"/>
+          <w:lang w:val="en-US"/>
+        </w:rPr>
+        <w:t>ind</w:t>
+      </w:r>
+      <w:proofErr w:type="spellEnd"/>
+    </w:p>
+    <w:p>
+      <w:pPr>
+        <w:spacing w:after="120" w:line="240" w:lineRule="auto"/>
+        <w:jc w:val="both"/>
+        <w:rPr>
+          <w:rFonts w:ascii="Times New Roman" w:hAnsi="Times New Roman" w:cs="Times New Roman"/>
+          <w:sz w:val="24"/>
+          <w:szCs w:val="24"/>
+          <w:lang w:val="en-US"/>
+        </w:rPr>
+      </w:pPr>
+      <w:r>
+        <w:rPr>
+          <w:rFonts w:ascii="Times New Roman" w:hAnsi="Times New Roman" w:cs="Times New Roman"/>
+          <w:sz w:val="24"/>
+          <w:szCs w:val="24"/>
+          <w:lang w:val="en-US"/>
+        </w:rPr>
+        <w:t xml:space="preserve">            if(</w:t>
+      </w:r>
+      <w:proofErr w:type="spellStart"/>
+      <w:r>
+        <w:rPr>
+          <w:rFonts w:ascii="Times New Roman" w:hAnsi="Times New Roman" w:cs="Times New Roman"/>
+          <w:sz w:val="24"/>
+          <w:szCs w:val="24"/>
+          <w:lang w:val="en-US"/>
+        </w:rPr>
+        <w:t>buff_node</w:t>
+      </w:r>
+      <w:proofErr w:type="spellEnd"/>
+      <w:r>
+        <w:rPr>
+          <w:rFonts w:ascii="Times New Roman" w:hAnsi="Times New Roman" w:cs="Times New Roman"/>
+          <w:sz w:val="24"/>
+          <w:szCs w:val="24"/>
+          <w:lang w:val="en-US"/>
+        </w:rPr>
+        <w:t>-&gt;next != NULL){</w:t>
+      </w:r>
+    </w:p>
+    <w:p>
+      <w:pPr>
+        <w:spacing w:after="120" w:line="240" w:lineRule="auto"/>
+        <w:jc w:val="both"/>
+        <w:rPr>
+          <w:rFonts w:ascii="Times New Roman" w:hAnsi="Times New Roman" w:cs="Times New Roman"/>
+          <w:sz w:val="24"/>
+          <w:szCs w:val="24"/>
+          <w:lang w:val="en-US"/>
+        </w:rPr>
+      </w:pPr>
+      <w:r>
+        <w:rPr>
+          <w:rFonts w:ascii="Times New Roman" w:hAnsi="Times New Roman" w:cs="Times New Roman"/>
+          <w:sz w:val="24"/>
+          <w:szCs w:val="24"/>
+          <w:lang w:val="en-US"/>
+        </w:rPr>
+        <w:t xml:space="preserve">                </w:t>
+      </w:r>
+      <w:proofErr w:type="spellStart"/>
+      <w:r>
+        <w:rPr>
+          <w:rFonts w:ascii="Times New Roman" w:hAnsi="Times New Roman" w:cs="Times New Roman"/>
+          <w:sz w:val="24"/>
+          <w:szCs w:val="24"/>
+          <w:lang w:val="en-US"/>
+        </w:rPr>
+        <w:t>buff_node</w:t>
+      </w:r>
+      <w:proofErr w:type="spellEnd"/>
+      <w:r>
+        <w:rPr>
+          <w:rFonts w:ascii="Times New Roman" w:hAnsi="Times New Roman" w:cs="Times New Roman"/>
+          <w:sz w:val="24"/>
+          <w:szCs w:val="24"/>
+          <w:lang w:val="en-US"/>
+        </w:rPr>
+        <w:t xml:space="preserve"> = </w:t>
+      </w:r>
+      <w:proofErr w:type="spellStart"/>
+      <w:r>
+        <w:rPr>
+          <w:rFonts w:ascii="Times New Roman" w:hAnsi="Times New Roman" w:cs="Times New Roman"/>
+          <w:sz w:val="24"/>
+          <w:szCs w:val="24"/>
+          <w:lang w:val="en-US"/>
+        </w:rPr>
+        <w:t>buff_node</w:t>
+      </w:r>
+      <w:proofErr w:type="spellEnd"/>
+      <w:r>
+        <w:rPr>
+          <w:rFonts w:ascii="Times New Roman" w:hAnsi="Times New Roman" w:cs="Times New Roman"/>
+          <w:sz w:val="24"/>
+          <w:szCs w:val="24"/>
+          <w:lang w:val="en-US"/>
+        </w:rPr>
+        <w:t>-&gt;next;</w:t>
+      </w:r>
+    </w:p>
+    <w:p>
+      <w:pPr>
+        <w:spacing w:after="120" w:line="240" w:lineRule="auto"/>
+        <w:jc w:val="both"/>
+        <w:rPr>
+          <w:rFonts w:ascii="Times New Roman" w:hAnsi="Times New Roman" w:cs="Times New Roman"/>
+          <w:sz w:val="24"/>
+          <w:szCs w:val="24"/>
+          <w:lang w:val="en-US"/>
+        </w:rPr>
+      </w:pPr>
+      <w:r>
+        <w:rPr>
+          <w:rFonts w:ascii="Times New Roman" w:hAnsi="Times New Roman" w:cs="Times New Roman"/>
+          <w:sz w:val="24"/>
+          <w:szCs w:val="24"/>
+          <w:lang w:val="en-US"/>
+        </w:rPr>
+        <w:t xml:space="preserve">            } else{</w:t>
+      </w:r>
+    </w:p>
+    <w:p>
+      <w:pPr>
+        <w:spacing w:after="120" w:line="240" w:lineRule="auto"/>
+        <w:jc w:val="both"/>
+        <w:rPr>
+          <w:rFonts w:ascii="Times New Roman" w:hAnsi="Times New Roman" w:cs="Times New Roman"/>
+          <w:sz w:val="24"/>
+          <w:szCs w:val="24"/>
+          <w:lang w:val="en-US"/>
+        </w:rPr>
+      </w:pPr>
+      <w:r>
+        <w:rPr>
+          <w:rFonts w:ascii="Times New Roman" w:hAnsi="Times New Roman" w:cs="Times New Roman"/>
+          <w:sz w:val="24"/>
+          <w:szCs w:val="24"/>
+          <w:lang w:val="en-US"/>
+        </w:rPr>
+        <w:t xml:space="preserve">                return 0;</w:t>
+      </w:r>
+    </w:p>
+    <w:p>
+      <w:pPr>
+        <w:spacing w:after="120" w:line="240" w:lineRule="auto"/>
+        <w:jc w:val="both"/>
+        <w:rPr>
+          <w:rFonts w:ascii="Times New Roman" w:hAnsi="Times New Roman" w:cs="Times New Roman"/>
+          <w:sz w:val="24"/>
+          <w:szCs w:val="24"/>
+          <w:lang w:val="en-US"/>
+        </w:rPr>
+      </w:pPr>
+      <w:r>
+        <w:rPr>
+          <w:rFonts w:ascii="Times New Roman" w:hAnsi="Times New Roman" w:cs="Times New Roman"/>
+          <w:sz w:val="24"/>
+          <w:szCs w:val="24"/>
+          <w:lang w:val="en-US"/>
+        </w:rPr>
+        <w:t xml:space="preserve">            }</w:t>
+      </w:r>
+    </w:p>
+    <w:p>
+      <w:pPr>
+        <w:spacing w:after="120" w:line="240" w:lineRule="auto"/>
+        <w:jc w:val="both"/>
+        <w:rPr>
+          <w:rFonts w:ascii="Times New Roman" w:hAnsi="Times New Roman" w:cs="Times New Roman"/>
+          <w:sz w:val="24"/>
+          <w:szCs w:val="24"/>
+          <w:lang w:val="en-US"/>
+        </w:rPr>
+      </w:pPr>
+      <w:r>
+        <w:rPr>
+          <w:rFonts w:ascii="Times New Roman" w:hAnsi="Times New Roman" w:cs="Times New Roman"/>
+          <w:sz w:val="24"/>
+          <w:szCs w:val="24"/>
+          <w:lang w:val="en-US"/>
+        </w:rPr>
+        <w:t xml:space="preserve">        }</w:t>
+      </w:r>
+    </w:p>
+    <w:p>
+      <w:pPr>
+        <w:spacing w:after="120" w:line="240" w:lineRule="auto"/>
+        <w:jc w:val="both"/>
+        <w:rPr>
+          <w:rFonts w:ascii="Times New Roman" w:hAnsi="Times New Roman" w:cs="Times New Roman"/>
+          <w:sz w:val="24"/>
+          <w:szCs w:val="24"/>
+          <w:lang w:val="en-US"/>
+        </w:rPr>
+      </w:pPr>
+    </w:p>
+    <w:p>
+      <w:pPr>
+        <w:spacing w:after="120" w:line="240" w:lineRule="auto"/>
+        <w:jc w:val="both"/>
+        <w:rPr>
+          <w:rFonts w:ascii="Times New Roman" w:hAnsi="Times New Roman" w:cs="Times New Roman"/>
+          <w:sz w:val="24"/>
+          <w:szCs w:val="24"/>
+          <w:lang w:val="en-US"/>
+        </w:rPr>
+      </w:pPr>
+      <w:r>
+        <w:rPr>
+          <w:rFonts w:ascii="Times New Roman" w:hAnsi="Times New Roman" w:cs="Times New Roman"/>
+          <w:sz w:val="24"/>
+          <w:szCs w:val="24"/>
+          <w:lang w:val="en-US"/>
+        </w:rPr>
+        <w:t xml:space="preserve">        List::Node *deleted = </w:t>
+      </w:r>
+      <w:proofErr w:type="spellStart"/>
+      <w:r>
+        <w:rPr>
+          <w:rFonts w:ascii="Times New Roman" w:hAnsi="Times New Roman" w:cs="Times New Roman"/>
+          <w:sz w:val="24"/>
+          <w:szCs w:val="24"/>
+          <w:lang w:val="en-US"/>
+        </w:rPr>
+        <w:t>buff_node</w:t>
+      </w:r>
+      <w:proofErr w:type="spellEnd"/>
+      <w:r>
+        <w:rPr>
+          <w:rFonts w:ascii="Times New Roman" w:hAnsi="Times New Roman" w:cs="Times New Roman"/>
+          <w:sz w:val="24"/>
+          <w:szCs w:val="24"/>
+          <w:lang w:val="en-US"/>
+        </w:rPr>
+        <w:t>-&gt;next;</w:t>
+      </w:r>
+    </w:p>
+    <w:p>
+      <w:pPr>
+        <w:spacing w:after="120" w:line="240" w:lineRule="auto"/>
+        <w:jc w:val="both"/>
+        <w:rPr>
+          <w:rFonts w:ascii="Times New Roman" w:hAnsi="Times New Roman" w:cs="Times New Roman"/>
+          <w:sz w:val="24"/>
+          <w:szCs w:val="24"/>
+          <w:lang w:val="en-US"/>
+        </w:rPr>
+      </w:pPr>
+      <w:r>
+        <w:rPr>
+          <w:rFonts w:ascii="Times New Roman" w:hAnsi="Times New Roman" w:cs="Times New Roman"/>
+          <w:sz w:val="24"/>
+          <w:szCs w:val="24"/>
+          <w:lang w:val="en-US"/>
+        </w:rPr>
+        <w:t xml:space="preserve">        if(</w:t>
+      </w:r>
+      <w:proofErr w:type="spellStart"/>
+      <w:r>
+        <w:rPr>
+          <w:rFonts w:ascii="Times New Roman" w:hAnsi="Times New Roman" w:cs="Times New Roman"/>
+          <w:sz w:val="24"/>
+          <w:szCs w:val="24"/>
+          <w:lang w:val="en-US"/>
+        </w:rPr>
+        <w:t>buff_node</w:t>
+      </w:r>
+      <w:proofErr w:type="spellEnd"/>
+      <w:r>
+        <w:rPr>
+          <w:rFonts w:ascii="Times New Roman" w:hAnsi="Times New Roman" w:cs="Times New Roman"/>
+          <w:sz w:val="24"/>
+          <w:szCs w:val="24"/>
+          <w:lang w:val="en-US"/>
+        </w:rPr>
+        <w:t>-&gt;next != NULL){</w:t>
+      </w:r>
+    </w:p>
+    <w:p>
+      <w:pPr>
+        <w:spacing w:after="120" w:line="240" w:lineRule="auto"/>
+        <w:jc w:val="both"/>
+        <w:rPr>
+          <w:rFonts w:ascii="Times New Roman" w:hAnsi="Times New Roman" w:cs="Times New Roman"/>
+          <w:sz w:val="24"/>
+          <w:szCs w:val="24"/>
+          <w:lang w:val="en-US"/>
+        </w:rPr>
+      </w:pPr>
+      <w:r>
+        <w:rPr>
+          <w:rFonts w:ascii="Times New Roman" w:hAnsi="Times New Roman" w:cs="Times New Roman"/>
+          <w:sz w:val="24"/>
+          <w:szCs w:val="24"/>
+          <w:lang w:val="en-US"/>
+        </w:rPr>
+        <w:t xml:space="preserve">            </w:t>
+      </w:r>
+      <w:proofErr w:type="spellStart"/>
+      <w:r>
+        <w:rPr>
+          <w:rFonts w:ascii="Times New Roman" w:hAnsi="Times New Roman" w:cs="Times New Roman"/>
+          <w:sz w:val="24"/>
+          <w:szCs w:val="24"/>
+          <w:lang w:val="en-US"/>
+        </w:rPr>
+        <w:t>buff_node</w:t>
+      </w:r>
+      <w:proofErr w:type="spellEnd"/>
+      <w:r>
+        <w:rPr>
+          <w:rFonts w:ascii="Times New Roman" w:hAnsi="Times New Roman" w:cs="Times New Roman"/>
+          <w:sz w:val="24"/>
+          <w:szCs w:val="24"/>
+          <w:lang w:val="en-US"/>
+        </w:rPr>
+        <w:t xml:space="preserve">-&gt;next = </w:t>
+      </w:r>
+      <w:proofErr w:type="spellStart"/>
+      <w:r>
+        <w:rPr>
+          <w:rFonts w:ascii="Times New Roman" w:hAnsi="Times New Roman" w:cs="Times New Roman"/>
+          <w:sz w:val="24"/>
+          <w:szCs w:val="24"/>
+          <w:lang w:val="en-US"/>
+        </w:rPr>
+        <w:t>buff_node</w:t>
+      </w:r>
+      <w:proofErr w:type="spellEnd"/>
+      <w:r>
+        <w:rPr>
+          <w:rFonts w:ascii="Times New Roman" w:hAnsi="Times New Roman" w:cs="Times New Roman"/>
+          <w:sz w:val="24"/>
+          <w:szCs w:val="24"/>
+          <w:lang w:val="en-US"/>
+        </w:rPr>
+        <w:t>-&gt;next-&gt;next; // Change pointers</w:t>
+      </w:r>
+    </w:p>
+    <w:p>
+      <w:pPr>
+        <w:spacing w:after="120" w:line="240" w:lineRule="auto"/>
+        <w:jc w:val="both"/>
+        <w:rPr>
+          <w:rFonts w:ascii="Times New Roman" w:hAnsi="Times New Roman" w:cs="Times New Roman"/>
+          <w:sz w:val="24"/>
+          <w:szCs w:val="24"/>
+          <w:lang w:val="en-US"/>
+        </w:rPr>
+      </w:pPr>
+      <w:r>
+        <w:rPr>
+          <w:rFonts w:ascii="Times New Roman" w:hAnsi="Times New Roman" w:cs="Times New Roman"/>
+          <w:sz w:val="24"/>
+          <w:szCs w:val="24"/>
+          <w:lang w:val="en-US"/>
+        </w:rPr>
+        <w:t xml:space="preserve">        } else{</w:t>
+      </w:r>
+    </w:p>
+    <w:p>
+      <w:pPr>
+        <w:spacing w:after="120" w:line="240" w:lineRule="auto"/>
+        <w:jc w:val="both"/>
+        <w:rPr>
+          <w:rFonts w:ascii="Times New Roman" w:hAnsi="Times New Roman" w:cs="Times New Roman"/>
+          <w:sz w:val="24"/>
+          <w:szCs w:val="24"/>
+          <w:lang w:val="en-US"/>
+        </w:rPr>
+      </w:pPr>
+      <w:r>
+        <w:rPr>
+          <w:rFonts w:ascii="Times New Roman" w:hAnsi="Times New Roman" w:cs="Times New Roman"/>
+          <w:sz w:val="24"/>
+          <w:szCs w:val="24"/>
+          <w:lang w:val="en-US"/>
+        </w:rPr>
+        <w:t xml:space="preserve">            return 0;</w:t>
+      </w:r>
+    </w:p>
+    <w:p>
+      <w:pPr>
+        <w:spacing w:after="120" w:line="240" w:lineRule="auto"/>
+        <w:jc w:val="both"/>
+        <w:rPr>
+          <w:rFonts w:ascii="Times New Roman" w:hAnsi="Times New Roman" w:cs="Times New Roman"/>
+          <w:sz w:val="24"/>
+          <w:szCs w:val="24"/>
+          <w:lang w:val="en-US"/>
+        </w:rPr>
+      </w:pPr>
+      <w:r>
+        <w:rPr>
+          <w:rFonts w:ascii="Times New Roman" w:hAnsi="Times New Roman" w:cs="Times New Roman"/>
+          <w:sz w:val="24"/>
+          <w:szCs w:val="24"/>
+          <w:lang w:val="en-US"/>
+        </w:rPr>
+        <w:t xml:space="preserve">        }</w:t>
+      </w:r>
+    </w:p>
+    <w:p>
+      <w:pPr>
+        <w:spacing w:after="120" w:line="240" w:lineRule="auto"/>
+        <w:jc w:val="both"/>
+        <w:rPr>
+          <w:rFonts w:ascii="Times New Roman" w:hAnsi="Times New Roman" w:cs="Times New Roman"/>
+          <w:sz w:val="24"/>
+          <w:szCs w:val="24"/>
+          <w:lang w:val="en-US"/>
+        </w:rPr>
+      </w:pPr>
+    </w:p>
+    <w:p>
+      <w:pPr>
+        <w:spacing w:after="120" w:line="240" w:lineRule="auto"/>
+        <w:jc w:val="both"/>
+        <w:rPr>
+          <w:rFonts w:ascii="Times New Roman" w:hAnsi="Times New Roman" w:cs="Times New Roman"/>
+          <w:sz w:val="24"/>
+          <w:szCs w:val="24"/>
+          <w:lang w:val="en-US"/>
+        </w:rPr>
+      </w:pPr>
+      <w:r>
+        <w:rPr>
+          <w:rFonts w:ascii="Times New Roman" w:hAnsi="Times New Roman" w:cs="Times New Roman"/>
+          <w:sz w:val="24"/>
+          <w:szCs w:val="24"/>
+          <w:lang w:val="en-US"/>
+        </w:rPr>
+        <w:t xml:space="preserve">        delete deleted; // Free deleted node</w:t>
+      </w:r>
+    </w:p>
+    <w:p>
+      <w:pPr>
+        <w:spacing w:after="120" w:line="240" w:lineRule="auto"/>
+        <w:jc w:val="both"/>
+        <w:rPr>
+          <w:rFonts w:ascii="Times New Roman" w:hAnsi="Times New Roman" w:cs="Times New Roman"/>
+          <w:sz w:val="24"/>
+          <w:szCs w:val="24"/>
+          <w:lang w:val="en-US"/>
+        </w:rPr>
+      </w:pPr>
+      <w:r>
+        <w:rPr>
+          <w:rFonts w:ascii="Times New Roman" w:hAnsi="Times New Roman" w:cs="Times New Roman"/>
+          <w:sz w:val="24"/>
+          <w:szCs w:val="24"/>
+          <w:lang w:val="en-US"/>
+        </w:rPr>
+        <w:t xml:space="preserve">        return 1;</w:t>
+      </w:r>
+    </w:p>
+    <w:p>
+      <w:pPr>
+        <w:spacing w:after="120" w:line="240" w:lineRule="auto"/>
+        <w:jc w:val="both"/>
+        <w:rPr>
+          <w:rFonts w:ascii="Times New Roman" w:hAnsi="Times New Roman" w:cs="Times New Roman"/>
+          <w:sz w:val="24"/>
+          <w:szCs w:val="24"/>
+          <w:lang w:val="en-US"/>
+        </w:rPr>
+      </w:pPr>
+      <w:r>
+        <w:rPr>
+          <w:rFonts w:ascii="Times New Roman" w:hAnsi="Times New Roman" w:cs="Times New Roman"/>
+          <w:sz w:val="24"/>
+          <w:szCs w:val="24"/>
+          <w:lang w:val="en-US"/>
+        </w:rPr>
+        <w:t xml:space="preserve">    }</w:t>
+      </w:r>
+    </w:p>
+    <w:p>
+      <w:pPr>
+        <w:spacing w:after="120" w:line="240" w:lineRule="auto"/>
+        <w:jc w:val="both"/>
+        <w:rPr>
+          <w:rFonts w:ascii="Times New Roman" w:hAnsi="Times New Roman" w:cs="Times New Roman"/>
+          <w:sz w:val="24"/>
+          <w:szCs w:val="24"/>
+          <w:lang w:val="en-US"/>
+        </w:rPr>
+      </w:pPr>
+    </w:p>
+    <w:p>
+      <w:pPr>
+        <w:spacing w:after="120" w:line="240" w:lineRule="auto"/>
+        <w:jc w:val="both"/>
+        <w:rPr>
+          <w:rFonts w:ascii="Times New Roman" w:hAnsi="Times New Roman" w:cs="Times New Roman"/>
+          <w:sz w:val="24"/>
+          <w:szCs w:val="24"/>
+          <w:lang w:val="en-US"/>
+        </w:rPr>
+      </w:pPr>
+      <w:r>
+        <w:rPr>
+          <w:rFonts w:ascii="Times New Roman" w:hAnsi="Times New Roman" w:cs="Times New Roman"/>
+          <w:sz w:val="24"/>
+          <w:szCs w:val="24"/>
+          <w:lang w:val="en-US"/>
+        </w:rPr>
+        <w:t xml:space="preserve">    char </w:t>
+      </w:r>
+      <w:proofErr w:type="spellStart"/>
+      <w:r>
+        <w:rPr>
+          <w:rFonts w:ascii="Times New Roman" w:hAnsi="Times New Roman" w:cs="Times New Roman"/>
+          <w:sz w:val="24"/>
+          <w:szCs w:val="24"/>
+          <w:lang w:val="en-US"/>
+        </w:rPr>
+        <w:t>free_all</w:t>
+      </w:r>
+      <w:proofErr w:type="spellEnd"/>
+      <w:r>
+        <w:rPr>
+          <w:rFonts w:ascii="Times New Roman" w:hAnsi="Times New Roman" w:cs="Times New Roman"/>
+          <w:sz w:val="24"/>
+          <w:szCs w:val="24"/>
+          <w:lang w:val="en-US"/>
+        </w:rPr>
+        <w:t>(List::Node *head){ // Free all nodes</w:t>
+      </w:r>
+    </w:p>
+    <w:p>
+      <w:pPr>
+        <w:spacing w:after="120" w:line="240" w:lineRule="auto"/>
+        <w:jc w:val="both"/>
+        <w:rPr>
+          <w:rFonts w:ascii="Times New Roman" w:hAnsi="Times New Roman" w:cs="Times New Roman"/>
+          <w:sz w:val="24"/>
+          <w:szCs w:val="24"/>
+          <w:lang w:val="en-US"/>
+        </w:rPr>
+      </w:pPr>
+      <w:r>
+        <w:rPr>
+          <w:rFonts w:ascii="Times New Roman" w:hAnsi="Times New Roman" w:cs="Times New Roman"/>
+          <w:sz w:val="24"/>
+          <w:szCs w:val="24"/>
+          <w:lang w:val="en-US"/>
+        </w:rPr>
+        <w:t xml:space="preserve">        List::Node *</w:t>
+      </w:r>
+      <w:proofErr w:type="spellStart"/>
+      <w:r>
+        <w:rPr>
+          <w:rFonts w:ascii="Times New Roman" w:hAnsi="Times New Roman" w:cs="Times New Roman"/>
+          <w:sz w:val="24"/>
+          <w:szCs w:val="24"/>
+          <w:lang w:val="en-US"/>
+        </w:rPr>
+        <w:t>buff_node</w:t>
+      </w:r>
+      <w:proofErr w:type="spellEnd"/>
+      <w:r>
+        <w:rPr>
+          <w:rFonts w:ascii="Times New Roman" w:hAnsi="Times New Roman" w:cs="Times New Roman"/>
+          <w:sz w:val="24"/>
+          <w:szCs w:val="24"/>
+          <w:lang w:val="en-US"/>
+        </w:rPr>
+        <w:t xml:space="preserve"> = head, *</w:t>
+      </w:r>
+      <w:proofErr w:type="spellStart"/>
+      <w:r>
+        <w:rPr>
+          <w:rFonts w:ascii="Times New Roman" w:hAnsi="Times New Roman" w:cs="Times New Roman"/>
+          <w:sz w:val="24"/>
+          <w:szCs w:val="24"/>
+          <w:lang w:val="en-US"/>
+        </w:rPr>
+        <w:t>prev_buff_node</w:t>
+      </w:r>
+      <w:proofErr w:type="spellEnd"/>
+      <w:r>
+        <w:rPr>
+          <w:rFonts w:ascii="Times New Roman" w:hAnsi="Times New Roman" w:cs="Times New Roman"/>
+          <w:sz w:val="24"/>
+          <w:szCs w:val="24"/>
+          <w:lang w:val="en-US"/>
+        </w:rPr>
+        <w:t xml:space="preserve"> = NULL;</w:t>
+      </w:r>
+    </w:p>
+    <w:p>
+      <w:pPr>
+        <w:spacing w:after="120" w:line="240" w:lineRule="auto"/>
+        <w:jc w:val="both"/>
+        <w:rPr>
+          <w:rFonts w:ascii="Times New Roman" w:hAnsi="Times New Roman" w:cs="Times New Roman"/>
+          <w:sz w:val="24"/>
+          <w:szCs w:val="24"/>
+          <w:lang w:val="en-US"/>
+        </w:rPr>
+      </w:pPr>
+      <w:r>
+        <w:rPr>
+          <w:rFonts w:ascii="Times New Roman" w:hAnsi="Times New Roman" w:cs="Times New Roman"/>
+          <w:sz w:val="24"/>
+          <w:szCs w:val="24"/>
+          <w:lang w:val="en-US"/>
+        </w:rPr>
+        <w:t xml:space="preserve">        while(</w:t>
+      </w:r>
+      <w:proofErr w:type="spellStart"/>
+      <w:r>
+        <w:rPr>
+          <w:rFonts w:ascii="Times New Roman" w:hAnsi="Times New Roman" w:cs="Times New Roman"/>
+          <w:sz w:val="24"/>
+          <w:szCs w:val="24"/>
+          <w:lang w:val="en-US"/>
+        </w:rPr>
+        <w:t>buff_node</w:t>
+      </w:r>
+      <w:proofErr w:type="spellEnd"/>
+      <w:r>
+        <w:rPr>
+          <w:rFonts w:ascii="Times New Roman" w:hAnsi="Times New Roman" w:cs="Times New Roman"/>
+          <w:sz w:val="24"/>
+          <w:szCs w:val="24"/>
+          <w:lang w:val="en-US"/>
+        </w:rPr>
+        <w:t xml:space="preserve"> != NULL){</w:t>
+      </w:r>
+    </w:p>
+    <w:p>
+      <w:pPr>
+        <w:spacing w:after="120" w:line="240" w:lineRule="auto"/>
+        <w:jc w:val="both"/>
+        <w:rPr>
+          <w:rFonts w:ascii="Times New Roman" w:hAnsi="Times New Roman" w:cs="Times New Roman"/>
+          <w:sz w:val="24"/>
+          <w:szCs w:val="24"/>
+          <w:lang w:val="en-US"/>
+        </w:rPr>
+      </w:pPr>
+      <w:r>
+        <w:rPr>
+          <w:rFonts w:ascii="Times New Roman" w:hAnsi="Times New Roman" w:cs="Times New Roman"/>
+          <w:sz w:val="24"/>
+          <w:szCs w:val="24"/>
+          <w:lang w:val="en-US"/>
+        </w:rPr>
+        <w:t xml:space="preserve">            </w:t>
+      </w:r>
+      <w:proofErr w:type="spellStart"/>
+      <w:r>
+        <w:rPr>
+          <w:rFonts w:ascii="Times New Roman" w:hAnsi="Times New Roman" w:cs="Times New Roman"/>
+          <w:sz w:val="24"/>
+          <w:szCs w:val="24"/>
+          <w:lang w:val="en-US"/>
+        </w:rPr>
+        <w:t>prev_buff_node</w:t>
+      </w:r>
+      <w:proofErr w:type="spellEnd"/>
+      <w:r>
+        <w:rPr>
+          <w:rFonts w:ascii="Times New Roman" w:hAnsi="Times New Roman" w:cs="Times New Roman"/>
+          <w:sz w:val="24"/>
+          <w:szCs w:val="24"/>
+          <w:lang w:val="en-US"/>
+        </w:rPr>
+        <w:t xml:space="preserve"> = </w:t>
+      </w:r>
+      <w:proofErr w:type="spellStart"/>
+      <w:r>
+        <w:rPr>
+          <w:rFonts w:ascii="Times New Roman" w:hAnsi="Times New Roman" w:cs="Times New Roman"/>
+          <w:sz w:val="24"/>
+          <w:szCs w:val="24"/>
+          <w:lang w:val="en-US"/>
+        </w:rPr>
+        <w:t>buff_node</w:t>
+      </w:r>
+      <w:proofErr w:type="spellEnd"/>
+      <w:r>
+        <w:rPr>
+          <w:rFonts w:ascii="Times New Roman" w:hAnsi="Times New Roman" w:cs="Times New Roman"/>
+          <w:sz w:val="24"/>
+          <w:szCs w:val="24"/>
+          <w:lang w:val="en-US"/>
+        </w:rPr>
+        <w:t>;</w:t>
+      </w:r>
+    </w:p>
+    <w:p>
+      <w:pPr>
+        <w:spacing w:after="120" w:line="240" w:lineRule="auto"/>
+        <w:jc w:val="both"/>
+        <w:rPr>
+          <w:rFonts w:ascii="Times New Roman" w:hAnsi="Times New Roman" w:cs="Times New Roman"/>
+          <w:sz w:val="24"/>
+          <w:szCs w:val="24"/>
+          <w:lang w:val="en-US"/>
+        </w:rPr>
+      </w:pPr>
+      <w:r>
+        <w:rPr>
+          <w:rFonts w:ascii="Times New Roman" w:hAnsi="Times New Roman" w:cs="Times New Roman"/>
+          <w:sz w:val="24"/>
+          <w:szCs w:val="24"/>
+          <w:lang w:val="en-US"/>
+        </w:rPr>
+        <w:t xml:space="preserve">            </w:t>
+      </w:r>
+      <w:proofErr w:type="spellStart"/>
+      <w:r>
+        <w:rPr>
+          <w:rFonts w:ascii="Times New Roman" w:hAnsi="Times New Roman" w:cs="Times New Roman"/>
+          <w:sz w:val="24"/>
+          <w:szCs w:val="24"/>
+          <w:lang w:val="en-US"/>
+        </w:rPr>
+        <w:t>buff_node</w:t>
+      </w:r>
+      <w:proofErr w:type="spellEnd"/>
+      <w:r>
+        <w:rPr>
+          <w:rFonts w:ascii="Times New Roman" w:hAnsi="Times New Roman" w:cs="Times New Roman"/>
+          <w:sz w:val="24"/>
+          <w:szCs w:val="24"/>
+          <w:lang w:val="en-US"/>
+        </w:rPr>
+        <w:t xml:space="preserve"> = </w:t>
+      </w:r>
+      <w:proofErr w:type="spellStart"/>
+      <w:r>
+        <w:rPr>
+          <w:rFonts w:ascii="Times New Roman" w:hAnsi="Times New Roman" w:cs="Times New Roman"/>
+          <w:sz w:val="24"/>
+          <w:szCs w:val="24"/>
+          <w:lang w:val="en-US"/>
+        </w:rPr>
+        <w:t>buff_node</w:t>
+      </w:r>
+      <w:proofErr w:type="spellEnd"/>
+      <w:r>
+        <w:rPr>
+          <w:rFonts w:ascii="Times New Roman" w:hAnsi="Times New Roman" w:cs="Times New Roman"/>
+          <w:sz w:val="24"/>
+          <w:szCs w:val="24"/>
+          <w:lang w:val="en-US"/>
+        </w:rPr>
+        <w:t>-&gt;next;</w:t>
+      </w:r>
+    </w:p>
+    <w:p>
+      <w:pPr>
+        <w:spacing w:after="120" w:line="240" w:lineRule="auto"/>
+        <w:jc w:val="both"/>
+        <w:rPr>
+          <w:rFonts w:ascii="Times New Roman" w:hAnsi="Times New Roman" w:cs="Times New Roman"/>
+          <w:sz w:val="24"/>
+          <w:szCs w:val="24"/>
+          <w:lang w:val="en-US"/>
+        </w:rPr>
+      </w:pPr>
+    </w:p>
+    <w:p>
+      <w:pPr>
+        <w:spacing w:after="120" w:line="240" w:lineRule="auto"/>
+        <w:jc w:val="both"/>
+        <w:rPr>
+          <w:rFonts w:ascii="Times New Roman" w:hAnsi="Times New Roman" w:cs="Times New Roman"/>
+          <w:sz w:val="24"/>
+          <w:szCs w:val="24"/>
+          <w:lang w:val="en-US"/>
+        </w:rPr>
+      </w:pPr>
+      <w:r>
+        <w:rPr>
+          <w:rFonts w:ascii="Times New Roman" w:hAnsi="Times New Roman" w:cs="Times New Roman"/>
+          <w:sz w:val="24"/>
+          <w:szCs w:val="24"/>
+          <w:lang w:val="en-US"/>
+        </w:rPr>
+        <w:t xml:space="preserve">            delete </w:t>
+      </w:r>
+      <w:proofErr w:type="spellStart"/>
+      <w:r>
+        <w:rPr>
+          <w:rFonts w:ascii="Times New Roman" w:hAnsi="Times New Roman" w:cs="Times New Roman"/>
+          <w:sz w:val="24"/>
+          <w:szCs w:val="24"/>
+          <w:lang w:val="en-US"/>
+        </w:rPr>
+        <w:t>prev_buff_node</w:t>
+      </w:r>
+      <w:proofErr w:type="spellEnd"/>
+      <w:r>
+        <w:rPr>
+          <w:rFonts w:ascii="Times New Roman" w:hAnsi="Times New Roman" w:cs="Times New Roman"/>
+          <w:sz w:val="24"/>
+          <w:szCs w:val="24"/>
+          <w:lang w:val="en-US"/>
+        </w:rPr>
+        <w:t>;</w:t>
+      </w:r>
+    </w:p>
+    <w:p>
+      <w:pPr>
+        <w:spacing w:after="120" w:line="240" w:lineRule="auto"/>
+        <w:jc w:val="both"/>
+        <w:rPr>
+          <w:rFonts w:ascii="Times New Roman" w:hAnsi="Times New Roman" w:cs="Times New Roman"/>
+          <w:sz w:val="24"/>
+          <w:szCs w:val="24"/>
+          <w:lang w:val="en-US"/>
+        </w:rPr>
+      </w:pPr>
+      <w:r>
+        <w:rPr>
+          <w:rFonts w:ascii="Times New Roman" w:hAnsi="Times New Roman" w:cs="Times New Roman"/>
+          <w:sz w:val="24"/>
+          <w:szCs w:val="24"/>
+          <w:lang w:val="en-US"/>
+        </w:rPr>
+        <w:t xml:space="preserve">        }</w:t>
+      </w:r>
+    </w:p>
+    <w:p>
+      <w:pPr>
+        <w:spacing w:after="120" w:line="240" w:lineRule="auto"/>
+        <w:jc w:val="both"/>
+        <w:rPr>
+          <w:rFonts w:ascii="Times New Roman" w:hAnsi="Times New Roman" w:cs="Times New Roman"/>
+          <w:sz w:val="24"/>
+          <w:szCs w:val="24"/>
+          <w:lang w:val="en-US"/>
+        </w:rPr>
+      </w:pPr>
+      <w:r>
+        <w:rPr>
+          <w:rFonts w:ascii="Times New Roman" w:hAnsi="Times New Roman" w:cs="Times New Roman"/>
+          <w:sz w:val="24"/>
+          <w:szCs w:val="24"/>
+          <w:lang w:val="en-US"/>
+        </w:rPr>
+        <w:t xml:space="preserve">        return 1;</w:t>
+      </w:r>
+    </w:p>
+    <w:p>
+      <w:pPr>
+        <w:spacing w:after="120" w:line="240" w:lineRule="auto"/>
+        <w:jc w:val="both"/>
+        <w:rPr>
+          <w:rFonts w:ascii="Times New Roman" w:hAnsi="Times New Roman" w:cs="Times New Roman"/>
+          <w:sz w:val="24"/>
+          <w:szCs w:val="24"/>
+          <w:lang w:val="en-US"/>
+        </w:rPr>
+      </w:pPr>
+      <w:r>
+        <w:rPr>
+          <w:rFonts w:ascii="Times New Roman" w:hAnsi="Times New Roman" w:cs="Times New Roman"/>
+          <w:sz w:val="24"/>
+          <w:szCs w:val="24"/>
+          <w:lang w:val="en-US"/>
+        </w:rPr>
+        <w:t xml:space="preserve">    }</w:t>
+      </w:r>
+    </w:p>
+    <w:p>
+      <w:pPr>
+        <w:spacing w:after="120" w:line="240" w:lineRule="auto"/>
+        <w:jc w:val="both"/>
+        <w:rPr>
+          <w:rFonts w:ascii="Times New Roman" w:hAnsi="Times New Roman" w:cs="Times New Roman"/>
+          <w:sz w:val="24"/>
+          <w:szCs w:val="24"/>
+          <w:lang w:val="en-US"/>
+        </w:rPr>
+      </w:pPr>
+    </w:p>
+    <w:p>
+      <w:pPr>
+        <w:spacing w:after="120" w:line="240" w:lineRule="auto"/>
+        <w:jc w:val="both"/>
+        <w:rPr>
+          <w:rFonts w:ascii="Times New Roman" w:hAnsi="Times New Roman" w:cs="Times New Roman"/>
+          <w:sz w:val="24"/>
+          <w:szCs w:val="24"/>
+          <w:lang w:val="en-US"/>
+        </w:rPr>
+      </w:pPr>
+      <w:r>
+        <w:rPr>
+          <w:rFonts w:ascii="Times New Roman" w:hAnsi="Times New Roman" w:cs="Times New Roman"/>
+          <w:sz w:val="24"/>
+          <w:szCs w:val="24"/>
+          <w:lang w:val="en-US"/>
+        </w:rPr>
+        <w:t xml:space="preserve">    void </w:t>
+      </w:r>
+      <w:proofErr w:type="spellStart"/>
+      <w:r>
+        <w:rPr>
+          <w:rFonts w:ascii="Times New Roman" w:hAnsi="Times New Roman" w:cs="Times New Roman"/>
+          <w:sz w:val="24"/>
+          <w:szCs w:val="24"/>
+          <w:lang w:val="en-US"/>
+        </w:rPr>
+        <w:t>print_list</w:t>
+      </w:r>
+      <w:proofErr w:type="spellEnd"/>
+      <w:r>
+        <w:rPr>
+          <w:rFonts w:ascii="Times New Roman" w:hAnsi="Times New Roman" w:cs="Times New Roman"/>
+          <w:sz w:val="24"/>
+          <w:szCs w:val="24"/>
+          <w:lang w:val="en-US"/>
+        </w:rPr>
+        <w:t>(List::Node *head){ // Print the whole list</w:t>
+      </w:r>
+    </w:p>
+    <w:p>
+      <w:pPr>
+        <w:spacing w:after="120" w:line="240" w:lineRule="auto"/>
+        <w:jc w:val="both"/>
+        <w:rPr>
+          <w:rFonts w:ascii="Times New Roman" w:hAnsi="Times New Roman" w:cs="Times New Roman"/>
+          <w:sz w:val="24"/>
+          <w:szCs w:val="24"/>
+          <w:lang w:val="en-US"/>
+        </w:rPr>
+      </w:pPr>
+      <w:r>
+        <w:rPr>
+          <w:rFonts w:ascii="Times New Roman" w:hAnsi="Times New Roman" w:cs="Times New Roman"/>
+          <w:sz w:val="24"/>
+          <w:szCs w:val="24"/>
+          <w:lang w:val="en-US"/>
+        </w:rPr>
+        <w:t xml:space="preserve">        while(head != NULL){</w:t>
+      </w:r>
+    </w:p>
+    <w:p>
+      <w:pPr>
+        <w:spacing w:after="120" w:line="240" w:lineRule="auto"/>
+        <w:jc w:val="both"/>
+        <w:rPr>
+          <w:rFonts w:ascii="Times New Roman" w:hAnsi="Times New Roman" w:cs="Times New Roman"/>
+          <w:sz w:val="24"/>
+          <w:szCs w:val="24"/>
+          <w:lang w:val="en-US"/>
+        </w:rPr>
+      </w:pPr>
+      <w:r>
+        <w:rPr>
+          <w:rFonts w:ascii="Times New Roman" w:hAnsi="Times New Roman" w:cs="Times New Roman"/>
+          <w:sz w:val="24"/>
+          <w:szCs w:val="24"/>
+          <w:lang w:val="en-US"/>
+        </w:rPr>
+        <w:t xml:space="preserve">            std::</w:t>
+      </w:r>
+      <w:proofErr w:type="spellStart"/>
+      <w:r>
+        <w:rPr>
+          <w:rFonts w:ascii="Times New Roman" w:hAnsi="Times New Roman" w:cs="Times New Roman"/>
+          <w:sz w:val="24"/>
+          <w:szCs w:val="24"/>
+          <w:lang w:val="en-US"/>
+        </w:rPr>
+        <w:t>cout</w:t>
+      </w:r>
+      <w:proofErr w:type="spellEnd"/>
+      <w:r>
+        <w:rPr>
+          <w:rFonts w:ascii="Times New Roman" w:hAnsi="Times New Roman" w:cs="Times New Roman"/>
+          <w:sz w:val="24"/>
+          <w:szCs w:val="24"/>
+          <w:lang w:val="en-US"/>
+        </w:rPr>
+        <w:t xml:space="preserve"> &lt;&lt; "bool: " &lt;&lt; head-&gt;</w:t>
+      </w:r>
+      <w:proofErr w:type="spellStart"/>
+      <w:r>
+        <w:rPr>
+          <w:rFonts w:ascii="Times New Roman" w:hAnsi="Times New Roman" w:cs="Times New Roman"/>
+          <w:sz w:val="24"/>
+          <w:szCs w:val="24"/>
+          <w:lang w:val="en-US"/>
+        </w:rPr>
+        <w:t>fst</w:t>
+      </w:r>
+      <w:proofErr w:type="spellEnd"/>
+      <w:r>
+        <w:rPr>
+          <w:rFonts w:ascii="Times New Roman" w:hAnsi="Times New Roman" w:cs="Times New Roman"/>
+          <w:sz w:val="24"/>
+          <w:szCs w:val="24"/>
+          <w:lang w:val="en-US"/>
+        </w:rPr>
+        <w:t xml:space="preserve"> &lt;&lt; "; float: " &lt;&lt; *(head-&gt;sec) &lt;&lt; "; -&gt; ";</w:t>
+      </w:r>
+    </w:p>
+    <w:p>
+      <w:pPr>
+        <w:spacing w:after="120" w:line="240" w:lineRule="auto"/>
+        <w:jc w:val="both"/>
+        <w:rPr>
+          <w:rFonts w:ascii="Times New Roman" w:hAnsi="Times New Roman" w:cs="Times New Roman"/>
+          <w:sz w:val="24"/>
+          <w:szCs w:val="24"/>
+          <w:lang w:val="en-US"/>
+        </w:rPr>
+      </w:pPr>
+      <w:r>
+        <w:rPr>
+          <w:rFonts w:ascii="Times New Roman" w:hAnsi="Times New Roman" w:cs="Times New Roman"/>
+          <w:sz w:val="24"/>
+          <w:szCs w:val="24"/>
+          <w:lang w:val="en-US"/>
+        </w:rPr>
+        <w:t xml:space="preserve">            head = head-&gt;next;</w:t>
+      </w:r>
+    </w:p>
+    <w:p>
+      <w:pPr>
+        <w:spacing w:after="120" w:line="240" w:lineRule="auto"/>
+        <w:jc w:val="both"/>
+        <w:rPr>
+          <w:rFonts w:ascii="Times New Roman" w:hAnsi="Times New Roman" w:cs="Times New Roman"/>
+          <w:sz w:val="24"/>
+          <w:szCs w:val="24"/>
+          <w:lang w:val="en-US"/>
+        </w:rPr>
+      </w:pPr>
+      <w:r>
+        <w:rPr>
+          <w:rFonts w:ascii="Times New Roman" w:hAnsi="Times New Roman" w:cs="Times New Roman"/>
+          <w:sz w:val="24"/>
+          <w:szCs w:val="24"/>
+          <w:lang w:val="en-US"/>
+        </w:rPr>
+        <w:t xml:space="preserve">        }</w:t>
+      </w:r>
+    </w:p>
+    <w:p>
+      <w:pPr>
+        <w:spacing w:after="120" w:line="240" w:lineRule="auto"/>
+        <w:jc w:val="both"/>
+        <w:rPr>
+          <w:rFonts w:ascii="Times New Roman" w:hAnsi="Times New Roman" w:cs="Times New Roman"/>
+          <w:sz w:val="24"/>
+          <w:szCs w:val="24"/>
+          <w:lang w:val="en-US"/>
+        </w:rPr>
+      </w:pPr>
+      <w:r>
+        <w:rPr>
+          <w:rFonts w:ascii="Times New Roman" w:hAnsi="Times New Roman" w:cs="Times New Roman"/>
+          <w:sz w:val="24"/>
+          <w:szCs w:val="24"/>
+          <w:lang w:val="en-US"/>
+        </w:rPr>
+        <w:t xml:space="preserve">        std::</w:t>
+      </w:r>
+      <w:proofErr w:type="spellStart"/>
+      <w:r>
+        <w:rPr>
+          <w:rFonts w:ascii="Times New Roman" w:hAnsi="Times New Roman" w:cs="Times New Roman"/>
+          <w:sz w:val="24"/>
+          <w:szCs w:val="24"/>
+          <w:lang w:val="en-US"/>
+        </w:rPr>
+        <w:t>cout</w:t>
+      </w:r>
+      <w:proofErr w:type="spellEnd"/>
+      <w:r>
+        <w:rPr>
+          <w:rFonts w:ascii="Times New Roman" w:hAnsi="Times New Roman" w:cs="Times New Roman"/>
+          <w:sz w:val="24"/>
+          <w:szCs w:val="24"/>
+          <w:lang w:val="en-US"/>
+        </w:rPr>
+        <w:t xml:space="preserve"> &lt;&lt; '\n';</w:t>
+      </w:r>
+    </w:p>
+    <w:p>
+      <w:pPr>
+        <w:spacing w:after="120" w:line="240" w:lineRule="auto"/>
+        <w:jc w:val="both"/>
+        <w:rPr>
+          <w:rFonts w:ascii="Times New Roman" w:hAnsi="Times New Roman" w:cs="Times New Roman"/>
+          <w:sz w:val="24"/>
+          <w:szCs w:val="24"/>
+        </w:rPr>
+      </w:pPr>
+      <w:r>
+        <w:rPr>
+          <w:rFonts w:ascii="Times New Roman" w:hAnsi="Times New Roman" w:cs="Times New Roman"/>
+          <w:sz w:val="24"/>
+          <w:szCs w:val="24"/>
+          <w:lang w:val="en-US"/>
+        </w:rPr>
+        <w:t xml:space="preserve">    </w:t>
+      </w:r>
+      <w:r>
+        <w:rPr>
+          <w:rFonts w:ascii="Times New Roman" w:hAnsi="Times New Roman" w:cs="Times New Roman"/>
+          <w:sz w:val="24"/>
+          <w:szCs w:val="24"/>
+        </w:rPr>
+        <w:t>}</w:t>
+      </w:r>
+    </w:p>
+    <w:p>
+      <w:pPr>
+        <w:spacing w:after="120" w:line="240" w:lineRule="auto"/>
+        <w:jc w:val="both"/>
+        <w:rPr>
+          <w:rFonts w:ascii="Times New Roman" w:hAnsi="Times New Roman" w:cs="Times New Roman"/>
+          <w:sz w:val="24"/>
+          <w:szCs w:val="24"/>
+        </w:rPr>
+      </w:pPr>
+      <w:r>
+        <w:rPr>
+          <w:rFonts w:ascii="Times New Roman" w:hAnsi="Times New Roman" w:cs="Times New Roman"/>
+          <w:sz w:val="24"/>
+          <w:szCs w:val="24"/>
+        </w:rPr>
+        <w:t>}</w:t>
+      </w:r>
+    </w:p>
+    <w:p>
+      <w:pPr>
+        <w:spacing w:after="120" w:line="240" w:lineRule="auto"/>
+        <w:jc w:val="both"/>
+        <w:rPr>
+          <w:rFonts w:ascii="Times New Roman" w:hAnsi="Times New Roman" w:cs="Times New Roman"/>
+          <w:sz w:val="24"/>
+          <w:szCs w:val="24"/>
+        </w:rPr>
+      </w:pPr>
+    </w:p>
+    <w:p>
+      <w:pPr>
+        <w:spacing w:after="120" w:line="240" w:lineRule="auto"/>
+        <w:jc w:val="both"/>
+        <w:rPr>
+          <w:rFonts w:ascii="Times New Roman" w:hAnsi="Times New Roman" w:cs="Times New Roman"/>
+          <w:sz w:val="24"/>
+          <w:szCs w:val="24"/>
+        </w:rPr>
+      </w:pPr>
+      <w:proofErr w:type="spellStart"/>
+      <w:r>
+        <w:rPr>
+          <w:rFonts w:ascii="Times New Roman" w:hAnsi="Times New Roman" w:cs="Times New Roman"/>
+          <w:sz w:val="24"/>
+          <w:szCs w:val="24"/>
+        </w:rPr>
+        <w:t>int</w:t>
+      </w:r>
+      <w:proofErr w:type="spellEnd"/>
+      <w:r>
+        <w:rPr>
+          <w:rFonts w:ascii="Times New Roman" w:hAnsi="Times New Roman" w:cs="Times New Roman"/>
+          <w:sz w:val="24"/>
+          <w:szCs w:val="24"/>
+        </w:rPr>
+        <w:t xml:space="preserve"> </w:t>
+      </w:r>
+      <w:proofErr w:type="spellStart"/>
+      <w:r>
+        <w:rPr>
+          <w:rFonts w:ascii="Times New Roman" w:hAnsi="Times New Roman" w:cs="Times New Roman"/>
+          <w:sz w:val="24"/>
+          <w:szCs w:val="24"/>
+        </w:rPr>
+        <w:t>main</w:t>
+      </w:r>
+      <w:proofErr w:type="spellEnd"/>
+      <w:r>
+        <w:rPr>
+          <w:rFonts w:ascii="Times New Roman" w:hAnsi="Times New Roman" w:cs="Times New Roman"/>
+          <w:sz w:val="24"/>
+          <w:szCs w:val="24"/>
+        </w:rPr>
+        <w:t>(){</w:t>
+      </w:r>
+    </w:p>
+    <w:p>
+      <w:pPr>
+        <w:spacing w:after="120" w:line="240" w:lineRule="auto"/>
+        <w:jc w:val="both"/>
+        <w:rPr>
+          <w:rFonts w:ascii="Times New Roman" w:hAnsi="Times New Roman" w:cs="Times New Roman"/>
+          <w:sz w:val="24"/>
+          <w:szCs w:val="24"/>
+        </w:rPr>
+      </w:pPr>
+    </w:p>
+    <w:p>
+      <w:pPr>
+        <w:spacing w:after="120" w:line="240" w:lineRule="auto"/>
+        <w:jc w:val="both"/>
+        <w:rPr>
+          <w:rFonts w:ascii="Times New Roman" w:hAnsi="Times New Roman" w:cs="Times New Roman"/>
+          <w:sz w:val="24"/>
+          <w:szCs w:val="24"/>
+          <w:lang w:val="en-US"/>
+        </w:rPr>
+      </w:pPr>
+      <w:r>
+        <w:rPr>
+          <w:rFonts w:ascii="Times New Roman" w:hAnsi="Times New Roman" w:cs="Times New Roman"/>
+          <w:sz w:val="24"/>
+          <w:szCs w:val="24"/>
+        </w:rPr>
+        <w:t xml:space="preserve">    </w:t>
+      </w:r>
+      <w:r>
+        <w:rPr>
+          <w:rFonts w:ascii="Times New Roman" w:hAnsi="Times New Roman" w:cs="Times New Roman"/>
+          <w:sz w:val="24"/>
+          <w:szCs w:val="24"/>
+          <w:lang w:val="en-US"/>
+        </w:rPr>
+        <w:t>float num1 = 2.7, num2 = 3.3;</w:t>
+      </w:r>
+    </w:p>
+    <w:p>
+      <w:pPr>
+        <w:spacing w:after="120" w:line="240" w:lineRule="auto"/>
+        <w:jc w:val="both"/>
+        <w:rPr>
+          <w:rFonts w:ascii="Times New Roman" w:hAnsi="Times New Roman" w:cs="Times New Roman"/>
+          <w:sz w:val="24"/>
+          <w:szCs w:val="24"/>
+          <w:lang w:val="en-US"/>
+        </w:rPr>
+      </w:pPr>
+      <w:r>
+        <w:rPr>
+          <w:rFonts w:ascii="Times New Roman" w:hAnsi="Times New Roman" w:cs="Times New Roman"/>
+          <w:sz w:val="24"/>
+          <w:szCs w:val="24"/>
+          <w:lang w:val="en-US"/>
+        </w:rPr>
+        <w:t xml:space="preserve">    </w:t>
+      </w:r>
+    </w:p>
+    <w:p>
+      <w:pPr>
+        <w:spacing w:after="120" w:line="240" w:lineRule="auto"/>
+        <w:jc w:val="both"/>
+        <w:rPr>
+          <w:rFonts w:ascii="Times New Roman" w:hAnsi="Times New Roman" w:cs="Times New Roman"/>
+          <w:sz w:val="24"/>
+          <w:szCs w:val="24"/>
+          <w:lang w:val="en-US"/>
+        </w:rPr>
+      </w:pPr>
+      <w:r>
+        <w:rPr>
+          <w:rFonts w:ascii="Times New Roman" w:hAnsi="Times New Roman" w:cs="Times New Roman"/>
+          <w:sz w:val="24"/>
+          <w:szCs w:val="24"/>
+          <w:lang w:val="en-US"/>
+        </w:rPr>
+        <w:t xml:space="preserve">    List::Node *p = new List::Node();</w:t>
+      </w:r>
+    </w:p>
+    <w:p>
+      <w:pPr>
+        <w:spacing w:after="120" w:line="240" w:lineRule="auto"/>
+        <w:jc w:val="both"/>
+        <w:rPr>
+          <w:rFonts w:ascii="Times New Roman" w:hAnsi="Times New Roman" w:cs="Times New Roman"/>
+          <w:sz w:val="24"/>
+          <w:szCs w:val="24"/>
+          <w:lang w:val="en-US"/>
+        </w:rPr>
+      </w:pPr>
+      <w:r>
+        <w:rPr>
+          <w:rFonts w:ascii="Times New Roman" w:hAnsi="Times New Roman" w:cs="Times New Roman"/>
+          <w:sz w:val="24"/>
+          <w:szCs w:val="24"/>
+          <w:lang w:val="en-US"/>
+        </w:rPr>
+        <w:t xml:space="preserve">    p-&gt;</w:t>
+      </w:r>
+      <w:proofErr w:type="spellStart"/>
+      <w:r>
+        <w:rPr>
+          <w:rFonts w:ascii="Times New Roman" w:hAnsi="Times New Roman" w:cs="Times New Roman"/>
+          <w:sz w:val="24"/>
+          <w:szCs w:val="24"/>
+          <w:lang w:val="en-US"/>
+        </w:rPr>
+        <w:t>fst</w:t>
+      </w:r>
+      <w:proofErr w:type="spellEnd"/>
+      <w:r>
+        <w:rPr>
+          <w:rFonts w:ascii="Times New Roman" w:hAnsi="Times New Roman" w:cs="Times New Roman"/>
+          <w:sz w:val="24"/>
+          <w:szCs w:val="24"/>
+          <w:lang w:val="en-US"/>
+        </w:rPr>
+        <w:t xml:space="preserve"> = false;</w:t>
+      </w:r>
+    </w:p>
+    <w:p>
+      <w:pPr>
+        <w:spacing w:after="120" w:line="240" w:lineRule="auto"/>
+        <w:jc w:val="both"/>
+        <w:rPr>
+          <w:rFonts w:ascii="Times New Roman" w:hAnsi="Times New Roman" w:cs="Times New Roman"/>
+          <w:sz w:val="24"/>
+          <w:szCs w:val="24"/>
+          <w:lang w:val="en-US"/>
+        </w:rPr>
+      </w:pPr>
+      <w:r>
+        <w:rPr>
+          <w:rFonts w:ascii="Times New Roman" w:hAnsi="Times New Roman" w:cs="Times New Roman"/>
+          <w:sz w:val="24"/>
+          <w:szCs w:val="24"/>
+          <w:lang w:val="en-US"/>
+        </w:rPr>
+        <w:t xml:space="preserve">    p-&gt;sec = &amp;num1;</w:t>
+      </w:r>
+    </w:p>
+    <w:p>
+      <w:pPr>
+        <w:spacing w:after="120" w:line="240" w:lineRule="auto"/>
+        <w:jc w:val="both"/>
+        <w:rPr>
+          <w:rFonts w:ascii="Times New Roman" w:hAnsi="Times New Roman" w:cs="Times New Roman"/>
+          <w:sz w:val="24"/>
+          <w:szCs w:val="24"/>
+          <w:lang w:val="en-US"/>
+        </w:rPr>
+      </w:pPr>
+      <w:r>
+        <w:rPr>
+          <w:rFonts w:ascii="Times New Roman" w:hAnsi="Times New Roman" w:cs="Times New Roman"/>
+          <w:sz w:val="24"/>
+          <w:szCs w:val="24"/>
+          <w:lang w:val="en-US"/>
+        </w:rPr>
+        <w:t xml:space="preserve">    p-&gt;next = NULL;</w:t>
+      </w:r>
+    </w:p>
+    <w:p>
+      <w:pPr>
+        <w:spacing w:after="120" w:line="240" w:lineRule="auto"/>
+        <w:jc w:val="both"/>
+        <w:rPr>
+          <w:rFonts w:ascii="Times New Roman" w:hAnsi="Times New Roman" w:cs="Times New Roman"/>
+          <w:sz w:val="24"/>
+          <w:szCs w:val="24"/>
+          <w:lang w:val="en-US"/>
+        </w:rPr>
+      </w:pPr>
+    </w:p>
+    <w:p>
+      <w:pPr>
+        <w:spacing w:after="120" w:line="240" w:lineRule="auto"/>
+        <w:jc w:val="both"/>
+        <w:rPr>
+          <w:rFonts w:ascii="Times New Roman" w:hAnsi="Times New Roman" w:cs="Times New Roman"/>
+          <w:sz w:val="24"/>
+          <w:szCs w:val="24"/>
+          <w:lang w:val="en-US"/>
+        </w:rPr>
+      </w:pPr>
+      <w:r>
+        <w:rPr>
+          <w:rFonts w:ascii="Times New Roman" w:hAnsi="Times New Roman" w:cs="Times New Roman"/>
+          <w:sz w:val="24"/>
+          <w:szCs w:val="24"/>
+          <w:lang w:val="en-US"/>
+        </w:rPr>
+        <w:t xml:space="preserve">    List::</w:t>
+      </w:r>
+      <w:proofErr w:type="spellStart"/>
+      <w:r>
+        <w:rPr>
+          <w:rFonts w:ascii="Times New Roman" w:hAnsi="Times New Roman" w:cs="Times New Roman"/>
+          <w:sz w:val="24"/>
+          <w:szCs w:val="24"/>
+          <w:lang w:val="en-US"/>
+        </w:rPr>
+        <w:t>insert_node</w:t>
+      </w:r>
+      <w:proofErr w:type="spellEnd"/>
+      <w:r>
+        <w:rPr>
+          <w:rFonts w:ascii="Times New Roman" w:hAnsi="Times New Roman" w:cs="Times New Roman"/>
+          <w:sz w:val="24"/>
+          <w:szCs w:val="24"/>
+          <w:lang w:val="en-US"/>
+        </w:rPr>
+        <w:t>(p, 1, true, &amp;num1);</w:t>
+      </w:r>
+    </w:p>
+    <w:p>
+      <w:pPr>
+        <w:spacing w:after="120" w:line="240" w:lineRule="auto"/>
+        <w:jc w:val="both"/>
+        <w:rPr>
+          <w:rFonts w:ascii="Times New Roman" w:hAnsi="Times New Roman" w:cs="Times New Roman"/>
+          <w:sz w:val="24"/>
+          <w:szCs w:val="24"/>
+          <w:lang w:val="en-US"/>
+        </w:rPr>
+      </w:pPr>
+      <w:r>
+        <w:rPr>
+          <w:rFonts w:ascii="Times New Roman" w:hAnsi="Times New Roman" w:cs="Times New Roman"/>
+          <w:sz w:val="24"/>
+          <w:szCs w:val="24"/>
+          <w:lang w:val="en-US"/>
+        </w:rPr>
+        <w:t xml:space="preserve">    List::</w:t>
+      </w:r>
+      <w:proofErr w:type="spellStart"/>
+      <w:r>
+        <w:rPr>
+          <w:rFonts w:ascii="Times New Roman" w:hAnsi="Times New Roman" w:cs="Times New Roman"/>
+          <w:sz w:val="24"/>
+          <w:szCs w:val="24"/>
+          <w:lang w:val="en-US"/>
+        </w:rPr>
+        <w:t>insert_node</w:t>
+      </w:r>
+      <w:proofErr w:type="spellEnd"/>
+      <w:r>
+        <w:rPr>
+          <w:rFonts w:ascii="Times New Roman" w:hAnsi="Times New Roman" w:cs="Times New Roman"/>
+          <w:sz w:val="24"/>
+          <w:szCs w:val="24"/>
+          <w:lang w:val="en-US"/>
+        </w:rPr>
+        <w:t>(p, 2, false, &amp;num2);</w:t>
+      </w:r>
+    </w:p>
+    <w:p>
+      <w:pPr>
+        <w:spacing w:after="120" w:line="240" w:lineRule="auto"/>
+        <w:jc w:val="both"/>
+        <w:rPr>
+          <w:rFonts w:ascii="Times New Roman" w:hAnsi="Times New Roman" w:cs="Times New Roman"/>
+          <w:sz w:val="24"/>
+          <w:szCs w:val="24"/>
+          <w:lang w:val="en-US"/>
+        </w:rPr>
+      </w:pPr>
+    </w:p>
+    <w:p>
+      <w:pPr>
+        <w:spacing w:after="120" w:line="240" w:lineRule="auto"/>
+        <w:jc w:val="both"/>
+        <w:rPr>
+          <w:rFonts w:ascii="Times New Roman" w:hAnsi="Times New Roman" w:cs="Times New Roman"/>
+          <w:sz w:val="24"/>
+          <w:szCs w:val="24"/>
+          <w:lang w:val="en-US"/>
+        </w:rPr>
+      </w:pPr>
+      <w:r>
+        <w:rPr>
+          <w:rFonts w:ascii="Times New Roman" w:hAnsi="Times New Roman" w:cs="Times New Roman"/>
+          <w:sz w:val="24"/>
+          <w:szCs w:val="24"/>
+          <w:lang w:val="en-US"/>
+        </w:rPr>
+        <w:t xml:space="preserve">    List::</w:t>
+      </w:r>
+      <w:proofErr w:type="spellStart"/>
+      <w:r>
+        <w:rPr>
+          <w:rFonts w:ascii="Times New Roman" w:hAnsi="Times New Roman" w:cs="Times New Roman"/>
+          <w:sz w:val="24"/>
+          <w:szCs w:val="24"/>
+          <w:lang w:val="en-US"/>
+        </w:rPr>
+        <w:t>print_list</w:t>
+      </w:r>
+      <w:proofErr w:type="spellEnd"/>
+      <w:r>
+        <w:rPr>
+          <w:rFonts w:ascii="Times New Roman" w:hAnsi="Times New Roman" w:cs="Times New Roman"/>
+          <w:sz w:val="24"/>
+          <w:szCs w:val="24"/>
+          <w:lang w:val="en-US"/>
+        </w:rPr>
+        <w:t>(p);</w:t>
+      </w:r>
+    </w:p>
+    <w:p>
+      <w:pPr>
+        <w:spacing w:after="120" w:line="240" w:lineRule="auto"/>
+        <w:jc w:val="both"/>
+        <w:rPr>
+          <w:rFonts w:ascii="Times New Roman" w:hAnsi="Times New Roman" w:cs="Times New Roman"/>
+          <w:sz w:val="24"/>
+          <w:szCs w:val="24"/>
+          <w:lang w:val="en-US"/>
+        </w:rPr>
+      </w:pPr>
+    </w:p>
+    <w:p>
+      <w:pPr>
+        <w:spacing w:after="120" w:line="240" w:lineRule="auto"/>
+        <w:jc w:val="both"/>
+        <w:rPr>
+          <w:rFonts w:ascii="Times New Roman" w:hAnsi="Times New Roman" w:cs="Times New Roman"/>
+          <w:sz w:val="24"/>
+          <w:szCs w:val="24"/>
+          <w:lang w:val="en-US"/>
+        </w:rPr>
+      </w:pPr>
+      <w:r>
+        <w:rPr>
+          <w:rFonts w:ascii="Times New Roman" w:hAnsi="Times New Roman" w:cs="Times New Roman"/>
+          <w:sz w:val="24"/>
+          <w:szCs w:val="24"/>
+          <w:lang w:val="en-US"/>
+        </w:rPr>
+        <w:t xml:space="preserve">    List::</w:t>
+      </w:r>
+      <w:proofErr w:type="spellStart"/>
+      <w:r>
+        <w:rPr>
+          <w:rFonts w:ascii="Times New Roman" w:hAnsi="Times New Roman" w:cs="Times New Roman"/>
+          <w:sz w:val="24"/>
+          <w:szCs w:val="24"/>
+          <w:lang w:val="en-US"/>
+        </w:rPr>
+        <w:t>del_node</w:t>
+      </w:r>
+      <w:proofErr w:type="spellEnd"/>
+      <w:r>
+        <w:rPr>
+          <w:rFonts w:ascii="Times New Roman" w:hAnsi="Times New Roman" w:cs="Times New Roman"/>
+          <w:sz w:val="24"/>
+          <w:szCs w:val="24"/>
+          <w:lang w:val="en-US"/>
+        </w:rPr>
+        <w:t>(p, 1);</w:t>
+      </w:r>
+    </w:p>
+    <w:p>
+      <w:pPr>
+        <w:spacing w:after="120" w:line="240" w:lineRule="auto"/>
+        <w:jc w:val="both"/>
+        <w:rPr>
+          <w:rFonts w:ascii="Times New Roman" w:hAnsi="Times New Roman" w:cs="Times New Roman"/>
+          <w:sz w:val="24"/>
+          <w:szCs w:val="24"/>
+          <w:lang w:val="en-US"/>
+        </w:rPr>
+      </w:pPr>
+    </w:p>
+    <w:p>
+      <w:pPr>
+        <w:spacing w:after="120" w:line="240" w:lineRule="auto"/>
+        <w:jc w:val="both"/>
+        <w:rPr>
+          <w:rFonts w:ascii="Times New Roman" w:hAnsi="Times New Roman" w:cs="Times New Roman"/>
+          <w:sz w:val="24"/>
+          <w:szCs w:val="24"/>
+          <w:lang w:val="en-US"/>
+        </w:rPr>
+      </w:pPr>
+      <w:r>
+        <w:rPr>
+          <w:rFonts w:ascii="Times New Roman" w:hAnsi="Times New Roman" w:cs="Times New Roman"/>
+          <w:sz w:val="24"/>
+          <w:szCs w:val="24"/>
+          <w:lang w:val="en-US"/>
+        </w:rPr>
+        <w:t xml:space="preserve">    List::</w:t>
+      </w:r>
+      <w:proofErr w:type="spellStart"/>
+      <w:r>
+        <w:rPr>
+          <w:rFonts w:ascii="Times New Roman" w:hAnsi="Times New Roman" w:cs="Times New Roman"/>
+          <w:sz w:val="24"/>
+          <w:szCs w:val="24"/>
+          <w:lang w:val="en-US"/>
+        </w:rPr>
+        <w:t>print_list</w:t>
+      </w:r>
+      <w:proofErr w:type="spellEnd"/>
+      <w:r>
+        <w:rPr>
+          <w:rFonts w:ascii="Times New Roman" w:hAnsi="Times New Roman" w:cs="Times New Roman"/>
+          <w:sz w:val="24"/>
+          <w:szCs w:val="24"/>
+          <w:lang w:val="en-US"/>
+        </w:rPr>
+        <w:t>(p);</w:t>
+      </w:r>
+    </w:p>
+    <w:p>
+      <w:pPr>
+        <w:spacing w:after="120" w:line="240" w:lineRule="auto"/>
+        <w:jc w:val="both"/>
+        <w:rPr>
+          <w:rFonts w:ascii="Times New Roman" w:hAnsi="Times New Roman" w:cs="Times New Roman"/>
+          <w:sz w:val="24"/>
+          <w:szCs w:val="24"/>
+          <w:lang w:val="en-US"/>
+        </w:rPr>
+      </w:pPr>
+    </w:p>
+    <w:p>
+      <w:pPr>
+        <w:spacing w:after="120" w:line="240" w:lineRule="auto"/>
+        <w:jc w:val="both"/>
+        <w:rPr>
+          <w:rFonts w:ascii="Times New Roman" w:hAnsi="Times New Roman" w:cs="Times New Roman"/>
+          <w:sz w:val="24"/>
+          <w:szCs w:val="24"/>
+          <w:lang w:val="en-US"/>
+        </w:rPr>
+      </w:pPr>
+      <w:r>
+        <w:rPr>
+          <w:rFonts w:ascii="Times New Roman" w:hAnsi="Times New Roman" w:cs="Times New Roman"/>
+          <w:sz w:val="24"/>
+          <w:szCs w:val="24"/>
+          <w:lang w:val="en-US"/>
+        </w:rPr>
+        <w:t xml:space="preserve">    List::</w:t>
+      </w:r>
+      <w:proofErr w:type="spellStart"/>
+      <w:r>
+        <w:rPr>
+          <w:rFonts w:ascii="Times New Roman" w:hAnsi="Times New Roman" w:cs="Times New Roman"/>
+          <w:sz w:val="24"/>
+          <w:szCs w:val="24"/>
+          <w:lang w:val="en-US"/>
+        </w:rPr>
+        <w:t>free_all</w:t>
+      </w:r>
+      <w:proofErr w:type="spellEnd"/>
+      <w:r>
+        <w:rPr>
+          <w:rFonts w:ascii="Times New Roman" w:hAnsi="Times New Roman" w:cs="Times New Roman"/>
+          <w:sz w:val="24"/>
+          <w:szCs w:val="24"/>
+          <w:lang w:val="en-US"/>
+        </w:rPr>
+        <w:t>(p);</w:t>
+      </w:r>
+    </w:p>
+    <w:p>
+      <w:pPr>
+        <w:spacing w:after="120" w:line="240" w:lineRule="auto"/>
+        <w:jc w:val="both"/>
+        <w:rPr>
+          <w:rFonts w:ascii="Times New Roman" w:hAnsi="Times New Roman" w:cs="Times New Roman"/>
+          <w:sz w:val="24"/>
+          <w:szCs w:val="24"/>
+          <w:lang w:val="en-US"/>
+        </w:rPr>
+      </w:pPr>
+    </w:p>
+    <w:p>
+      <w:pPr>
+        <w:spacing w:after="120" w:line="240" w:lineRule="auto"/>
+        <w:jc w:val="both"/>
+        <w:rPr>
+          <w:rFonts w:ascii="Times New Roman" w:hAnsi="Times New Roman" w:cs="Times New Roman"/>
+          <w:sz w:val="24"/>
+          <w:szCs w:val="24"/>
+        </w:rPr>
+      </w:pPr>
+      <w:r>
+        <w:rPr>
+          <w:rFonts w:ascii="Times New Roman" w:hAnsi="Times New Roman" w:cs="Times New Roman"/>
+          <w:sz w:val="24"/>
+          <w:szCs w:val="24"/>
+          <w:lang w:val="en-US"/>
+        </w:rPr>
+        <w:t xml:space="preserve">    </w:t>
+      </w:r>
+      <w:proofErr w:type="spellStart"/>
+      <w:r>
+        <w:rPr>
+          <w:rFonts w:ascii="Times New Roman" w:hAnsi="Times New Roman" w:cs="Times New Roman"/>
+          <w:sz w:val="24"/>
+          <w:szCs w:val="24"/>
+        </w:rPr>
+        <w:t>return</w:t>
+      </w:r>
+      <w:proofErr w:type="spellEnd"/>
+      <w:r>
+        <w:rPr>
+          <w:rFonts w:ascii="Times New Roman" w:hAnsi="Times New Roman" w:cs="Times New Roman"/>
+          <w:sz w:val="24"/>
+          <w:szCs w:val="24"/>
+        </w:rPr>
+        <w:t xml:space="preserve"> 0;</w:t>
+      </w:r>
+    </w:p>
+    <w:p>
+      <w:pPr>
+        <w:spacing w:after="120" w:line="240" w:lineRule="auto"/>
+        <w:jc w:val="both"/>
+        <w:rPr>
+          <w:rFonts w:ascii="Times New Roman" w:hAnsi="Times New Roman" w:cs="Times New Roman"/>
+          <w:sz w:val="24"/>
+          <w:szCs w:val="24"/>
+        </w:rPr>
+      </w:pPr>
+      <w:r>
+        <w:rPr>
+          <w:rFonts w:ascii="Times New Roman" w:hAnsi="Times New Roman" w:cs="Times New Roman"/>
+          <w:sz w:val="24"/>
+          <w:szCs w:val="24"/>
+        </w:rPr>
+        <w:t>}</w:t>
+      </w:r>
+    </w:p>
+    <w:p>
+      <w:pPr>
+        <w:spacing w:after="120" w:line="240" w:lineRule="auto"/>
+        <w:jc w:val="both"/>
         <w:rPr>
           <w:rFonts w:ascii="Times New Roman" w:hAnsi="Times New Roman" w:cs="Times New Roman"/>
           <w:b/>
@@ -1801,8 +4927,7 @@
           <w:sz w:val="24"/>
           <w:szCs w:val="24"/>
         </w:rPr>
-        <w:t>Ход выполнения ра</w:t>
-      </w:r>
+      </w:pPr>
       <w:r>
         <w:rPr>
           <w:rFonts w:ascii="Times New Roman" w:hAnsi="Times New Roman" w:cs="Times New Roman"/>
@@ -1811,85 +4936,269 @@
           <w:sz w:val="24"/>
           <w:szCs w:val="24"/>
         </w:rPr>
-        <w:t>б</w:t>
-      </w:r>
-      <w:r>
+        <w:lastRenderedPageBreak/>
+        <w:t>5. Тестирование программы:</w:t>
+      </w:r>
+    </w:p>
+    <w:tbl>
+      <w:tblPr>
+        <w:tblStyle w:val="a4"/>
+        <w:tblW w:w="0" w:type="auto"/>
+        <w:tblLook w:val="04A0" w:firstRow="1" w:lastRow="0" w:firstColumn="1" w:lastColumn="0" w:noHBand="0" w:noVBand="1"/>
+      </w:tblPr>
+      <w:tblGrid>
+        <w:gridCol w:w="2407"/>
+        <w:gridCol w:w="2407"/>
+        <w:gridCol w:w="2407"/>
+        <w:gridCol w:w="2407"/>
+      </w:tblGrid>
+      <w:tr>
+        <w:tc>
+          <w:tcPr>
+            <w:tcW w:w="2407" w:type="dxa"/>
+          </w:tcPr>
+          <w:p>
+            <w:pPr>
+              <w:spacing w:after="120"/>
+              <w:jc w:val="center"/>
+              <w:rPr>
+                <w:rFonts w:ascii="Times New Roman" w:hAnsi="Times New Roman" w:cs="Times New Roman"/>
+                <w:sz w:val="24"/>
+                <w:szCs w:val="24"/>
+              </w:rPr>
+            </w:pPr>
+            <w:r>
+              <w:rPr>
+                <w:rFonts w:ascii="Times New Roman" w:hAnsi="Times New Roman" w:cs="Times New Roman"/>
+                <w:sz w:val="24"/>
+                <w:szCs w:val="24"/>
+              </w:rPr>
+              <w:t>Номер теста</w:t>
+            </w:r>
+          </w:p>
+        </w:tc>
+        <w:tc>
+          <w:tcPr>
+            <w:tcW w:w="2407" w:type="dxa"/>
+          </w:tcPr>
+          <w:p>
+            <w:pPr>
+              <w:spacing w:after="120"/>
+              <w:jc w:val="center"/>
+              <w:rPr>
+                <w:rFonts w:ascii="Times New Roman" w:hAnsi="Times New Roman" w:cs="Times New Roman"/>
+                <w:sz w:val="24"/>
+                <w:szCs w:val="24"/>
+              </w:rPr>
+            </w:pPr>
+            <w:r>
+              <w:rPr>
+                <w:rFonts w:ascii="Times New Roman" w:hAnsi="Times New Roman" w:cs="Times New Roman"/>
+                <w:sz w:val="24"/>
+                <w:szCs w:val="24"/>
+              </w:rPr>
+              <w:t>Входные данные</w:t>
+            </w:r>
+          </w:p>
+        </w:tc>
+        <w:tc>
+          <w:tcPr>
+            <w:tcW w:w="2407" w:type="dxa"/>
+          </w:tcPr>
+          <w:p>
+            <w:pPr>
+              <w:spacing w:after="120"/>
+              <w:jc w:val="center"/>
+              <w:rPr>
+                <w:rFonts w:ascii="Times New Roman" w:hAnsi="Times New Roman" w:cs="Times New Roman"/>
+                <w:sz w:val="24"/>
+                <w:szCs w:val="24"/>
+              </w:rPr>
+            </w:pPr>
+            <w:r>
+              <w:rPr>
+                <w:rFonts w:ascii="Times New Roman" w:hAnsi="Times New Roman" w:cs="Times New Roman"/>
+                <w:sz w:val="24"/>
+                <w:szCs w:val="24"/>
+              </w:rPr>
+              <w:t>Выходные данные</w:t>
+            </w:r>
+          </w:p>
+        </w:tc>
+        <w:tc>
+          <w:tcPr>
+            <w:tcW w:w="2407" w:type="dxa"/>
+          </w:tcPr>
+          <w:p>
+            <w:pPr>
+              <w:spacing w:after="120"/>
+              <w:jc w:val="center"/>
+              <w:rPr>
+                <w:rFonts w:ascii="Times New Roman" w:hAnsi="Times New Roman" w:cs="Times New Roman"/>
+                <w:sz w:val="24"/>
+                <w:szCs w:val="24"/>
+              </w:rPr>
+            </w:pPr>
+            <w:r>
+              <w:rPr>
+                <w:rFonts w:ascii="Times New Roman" w:hAnsi="Times New Roman" w:cs="Times New Roman"/>
+                <w:sz w:val="24"/>
+                <w:szCs w:val="24"/>
+              </w:rPr>
+              <w:t>Примечание</w:t>
+            </w:r>
+          </w:p>
+        </w:tc>
+      </w:tr>
+      <w:tr>
+        <w:tc>
+          <w:tcPr>
+            <w:tcW w:w="2407" w:type="dxa"/>
+          </w:tcPr>
+          <w:p>
+            <w:pPr>
+              <w:spacing w:after="120"/>
+              <w:jc w:val="center"/>
+              <w:rPr>
+                <w:rFonts w:ascii="Times New Roman" w:hAnsi="Times New Roman" w:cs="Times New Roman"/>
+                <w:sz w:val="24"/>
+                <w:szCs w:val="24"/>
+                <w:lang w:val="en-US"/>
+              </w:rPr>
+            </w:pPr>
+            <w:r>
+              <w:rPr>
+                <w:rFonts w:ascii="Times New Roman" w:hAnsi="Times New Roman" w:cs="Times New Roman"/>
+                <w:sz w:val="24"/>
+                <w:szCs w:val="24"/>
+                <w:lang w:val="en-US"/>
+              </w:rPr>
+              <w:t>1</w:t>
+            </w:r>
+          </w:p>
+        </w:tc>
+        <w:tc>
+          <w:tcPr>
+            <w:tcW w:w="2407" w:type="dxa"/>
+          </w:tcPr>
+          <w:p>
+            <w:pPr>
+              <w:spacing w:after="120"/>
+              <w:jc w:val="center"/>
+              <w:rPr>
+                <w:rFonts w:ascii="Times New Roman" w:hAnsi="Times New Roman" w:cs="Times New Roman"/>
+                <w:sz w:val="24"/>
+                <w:szCs w:val="24"/>
+              </w:rPr>
+            </w:pPr>
+          </w:p>
+        </w:tc>
+        <w:tc>
+          <w:tcPr>
+            <w:tcW w:w="2407" w:type="dxa"/>
+          </w:tcPr>
+          <w:p>
+            <w:pPr>
+              <w:spacing w:after="120"/>
+              <w:jc w:val="center"/>
+              <w:rPr>
+                <w:rFonts w:ascii="Times New Roman" w:hAnsi="Times New Roman" w:cs="Times New Roman"/>
+                <w:sz w:val="24"/>
+                <w:szCs w:val="24"/>
+              </w:rPr>
+            </w:pPr>
+          </w:p>
+        </w:tc>
+        <w:tc>
+          <w:tcPr>
+            <w:tcW w:w="2407" w:type="dxa"/>
+          </w:tcPr>
+          <w:p>
+            <w:pPr>
+              <w:spacing w:after="120"/>
+              <w:jc w:val="center"/>
+              <w:rPr>
+                <w:rFonts w:ascii="Times New Roman" w:hAnsi="Times New Roman" w:cs="Times New Roman"/>
+                <w:sz w:val="24"/>
+                <w:szCs w:val="24"/>
+              </w:rPr>
+            </w:pPr>
+          </w:p>
+        </w:tc>
+      </w:tr>
+    </w:tbl>
+    <w:p>
+      <w:pPr>
+        <w:spacing w:after="120" w:line="240" w:lineRule="auto"/>
+        <w:jc w:val="both"/>
+        <w:rPr>
+          <w:rFonts w:ascii="Times New Roman" w:hAnsi="Times New Roman" w:cs="Times New Roman"/>
+          <w:sz w:val="24"/>
+          <w:szCs w:val="24"/>
+        </w:rPr>
+      </w:pPr>
+    </w:p>
+    <w:p>
+      <w:pPr>
+        <w:spacing w:after="120" w:line="240" w:lineRule="auto"/>
+        <w:jc w:val="center"/>
         <w:rPr>
           <w:rFonts w:ascii="Times New Roman" w:hAnsi="Times New Roman" w:cs="Times New Roman"/>
           <w:b/>
           <w:bCs/>
           <w:sz w:val="24"/>
           <w:szCs w:val="24"/>
-        </w:rPr>
-        <w:t>оты:</w:t>
-      </w:r>
-    </w:p>
-    <w:p>
-      <w:pPr>
-        <w:spacing w:after="120" w:line="240" w:lineRule="auto"/>
-        <w:jc w:val="both"/>
-        <w:rPr>
-          <w:rFonts w:ascii="Times New Roman" w:hAnsi="Times New Roman" w:cs="Times New Roman"/>
-          <w:sz w:val="24"/>
-          <w:szCs w:val="24"/>
-        </w:rPr>
-      </w:pPr>
-    </w:p>
-    <w:p>
-      <w:pPr>
-        <w:spacing w:after="120" w:line="240" w:lineRule="auto"/>
-        <w:jc w:val="both"/>
+          <w:lang w:val="en-US"/>
+        </w:rPr>
+      </w:pPr>
+      <w:r>
         <w:rPr>
           <w:rFonts w:ascii="Times New Roman" w:hAnsi="Times New Roman" w:cs="Times New Roman"/>
           <w:b/>
           <w:bCs/>
           <w:sz w:val="24"/>
           <w:szCs w:val="24"/>
-        </w:rPr>
-      </w:pPr>
-      <w:r>
-        <w:rPr>
-          <w:rFonts w:ascii="Times New Roman" w:hAnsi="Times New Roman" w:cs="Times New Roman"/>
-          <w:b/>
-          <w:bCs/>
-          <w:sz w:val="24"/>
-          <w:szCs w:val="24"/>
-        </w:rPr>
-        <w:t xml:space="preserve">5. </w:t>
-      </w:r>
-      <w:r>
-        <w:rPr>
-          <w:rFonts w:ascii="Times New Roman" w:hAnsi="Times New Roman" w:cs="Times New Roman"/>
-          <w:b/>
-          <w:bCs/>
-          <w:sz w:val="24"/>
-          <w:szCs w:val="24"/>
-        </w:rPr>
-        <w:t>Код</w:t>
-      </w:r>
-      <w:r>
-        <w:rPr>
-          <w:rFonts w:ascii="Times New Roman" w:hAnsi="Times New Roman" w:cs="Times New Roman"/>
-          <w:b/>
-          <w:bCs/>
-          <w:sz w:val="24"/>
-          <w:szCs w:val="24"/>
-        </w:rPr>
-        <w:t xml:space="preserve"> </w:t>
-      </w:r>
-      <w:r>
-        <w:rPr>
-          <w:rFonts w:ascii="Times New Roman" w:hAnsi="Times New Roman" w:cs="Times New Roman"/>
-          <w:b/>
-          <w:bCs/>
-          <w:sz w:val="24"/>
-          <w:szCs w:val="24"/>
-        </w:rPr>
-        <w:t>программы:</w:t>
+          <w:lang w:val="en-US"/>
+        </w:rPr>
+        <w:drawing>
+          <wp:inline distT="0" distB="0" distL="0" distR="0" wp14:anchorId="77249A38" wp14:editId="7CFB3828">
+            <wp:extent cx="5591175" cy="676275"/>
+            <wp:effectExtent l="0" t="0" r="9525" b="9525"/>
+            <wp:docPr id="2" name="Рисунок 2"/>
+            <wp:cNvGraphicFramePr>
+              <a:graphicFrameLocks xmlns:a="http://schemas.openxmlformats.org/drawingml/2006/main" noChangeAspect="1"/>
+            </wp:cNvGraphicFramePr>
+            <a:graphic xmlns:a="http://schemas.openxmlformats.org/drawingml/2006/main">
+              <a:graphicData uri="http://schemas.openxmlformats.org/drawingml/2006/picture">
+                <pic:pic xmlns:pic="http://schemas.openxmlformats.org/drawingml/2006/picture">
+                  <pic:nvPicPr>
+                    <pic:cNvPr id="1" name=""/>
+                    <pic:cNvPicPr/>
+                  </pic:nvPicPr>
+                  <pic:blipFill>
+                    <a:blip r:embed="rId15"/>
+                    <a:stretch>
+                      <a:fillRect/>
+                    </a:stretch>
+                  </pic:blipFill>
+                  <pic:spPr>
+                    <a:xfrm>
+                      <a:off x="0" y="0"/>
+                      <a:ext cx="5591175" cy="676275"/>
+                    </a:xfrm>
+                    <a:prstGeom prst="rect">
+                      <a:avLst/>
+                    </a:prstGeom>
+                  </pic:spPr>
+                </pic:pic>
+              </a:graphicData>
+            </a:graphic>
+          </wp:inline>
+        </w:drawing>
       </w:r>
     </w:p>
     <w:sectPr>
-      <w:footerReference w:type="first" r:id="rId15"/>
+      <w:footerReference w:type="first" r:id="rId16"/>
       <w:pgSz w:w="11906" w:h="16838" w:code="9"/>
       <w:pgMar w:top="1134" w:right="1134" w:bottom="1134" w:left="1134" w:header="709" w:footer="624" w:gutter="0"/>
       <w:pgBorders>
@@ -5194,7 +8503,7 @@
     <w:lsdException w:name="Table Web 2" w:semiHidden="1" w:unhideWhenUsed="1"/>
     <w:lsdException w:name="Table Web 3" w:semiHidden="1" w:unhideWhenUsed="1"/>
     <w:lsdException w:name="Balloon Text" w:semiHidden="1" w:unhideWhenUsed="1"/>
-    <w:lsdException w:name="Table Grid" w:semiHidden="1" w:uiPriority="39" w:unhideWhenUsed="1"/>
+    <w:lsdException w:name="Table Grid" w:uiPriority="39"/>
     <w:lsdException w:name="Table Theme" w:semiHidden="1" w:unhideWhenUsed="1"/>
     <w:lsdException w:name="Placeholder Text" w:semiHidden="1"/>
     <w:lsdException w:name="No Spacing" w:uiPriority="1" w:qFormat="1"/>
@@ -6382,6 +9691,7 @@
     <w:rsid w:val="00340CCE"/>
     <w:rsid w:val="0034175F"/>
     <w:rsid w:val="00342CF4"/>
+    <w:rsid w:val="003529A2"/>
     <w:rsid w:val="003858C8"/>
     <w:rsid w:val="003A0B7B"/>
     <w:rsid w:val="003C3035"/>
@@ -6705,7 +10015,7 @@
     <w:lsdException w:name="Table Web 2" w:semiHidden="1" w:unhideWhenUsed="1"/>
     <w:lsdException w:name="Table Web 3" w:semiHidden="1" w:unhideWhenUsed="1"/>
     <w:lsdException w:name="Balloon Text" w:semiHidden="1" w:unhideWhenUsed="1"/>
-    <w:lsdException w:name="Table Grid" w:semiHidden="1" w:uiPriority="39" w:unhideWhenUsed="1"/>
+    <w:lsdException w:name="Table Grid" w:uiPriority="39"/>
     <w:lsdException w:name="Table Theme" w:semiHidden="1" w:unhideWhenUsed="1"/>
     <w:lsdException w:name="Placeholder Text" w:semiHidden="1"/>
     <w:lsdException w:name="No Spacing" w:uiPriority="1" w:qFormat="1"/>

</xml_diff>

<commit_message>
add methods of solving and tests
</commit_message>
<xml_diff>
--- a/lab-1/lab-1.docx
+++ b/lab-1/lab-1.docx
@@ -1,6 +1,6 @@
 
 <file path=word/document.xml><?xml version="1.0" encoding="utf-8"?>
-<w:document xmlns:wpc="http://schemas.microsoft.com/office/word/2010/wordprocessingCanvas" xmlns:cx="http://schemas.microsoft.com/office/drawing/2014/chartex" xmlns:cx1="http://schemas.microsoft.com/office/drawing/2015/9/8/chartex" xmlns:cx2="http://schemas.microsoft.com/office/drawing/2015/10/21/chartex" xmlns:cx3="http://schemas.microsoft.com/office/drawing/2016/5/9/chartex" xmlns:cx4="http://schemas.microsoft.com/office/drawing/2016/5/10/chartex" xmlns:cx5="http://schemas.microsoft.com/office/drawing/2016/5/11/chartex" xmlns:cx6="http://schemas.microsoft.com/office/drawing/2016/5/12/chartex" xmlns:cx7="http://schemas.microsoft.com/office/drawing/2016/5/13/chartex" xmlns:cx8="http://schemas.microsoft.com/office/drawing/2016/5/14/chartex" xmlns:mc="http://schemas.openxmlformats.org/markup-compatibility/2006" xmlns:aink="http://schemas.microsoft.com/office/drawing/2016/ink" xmlns:am3d="http://schemas.microsoft.com/office/drawing/2017/model3d" xmlns:o="urn:schemas-microsoft-com:office:office" xmlns:r="http://schemas.openxmlformats.org/officeDocument/2006/relationships" xmlns:m="http://schemas.openxmlformats.org/officeDocument/2006/math" xmlns:v="urn:schemas-microsoft-com:vml" xmlns:wp14="http://schemas.microsoft.com/office/word/2010/wordprocessingDrawing" xmlns:wp="http://schemas.openxmlformats.org/drawingml/2006/wordprocessingDrawing" xmlns:w10="urn:schemas-microsoft-com:office:word" xmlns:w="http://schemas.openxmlformats.org/wordprocessingml/2006/main" xmlns:w14="http://schemas.microsoft.com/office/word/2010/wordml" xmlns:w15="http://schemas.microsoft.com/office/word/2012/wordml" xmlns:w16cex="http://schemas.microsoft.com/office/word/2018/wordml/cex" xmlns:w16cid="http://schemas.microsoft.com/office/word/2016/wordml/cid" xmlns:w16="http://schemas.microsoft.com/office/word/2018/wordml" xmlns:w16sdtdh="http://schemas.microsoft.com/office/word/2020/wordml/sdtdatahash" xmlns:w16se="http://schemas.microsoft.com/office/word/2015/wordml/symex" xmlns:wpg="http://schemas.microsoft.com/office/word/2010/wordprocessingGroup" xmlns:wpi="http://schemas.microsoft.com/office/word/2010/wordprocessingInk" xmlns:wne="http://schemas.microsoft.com/office/word/2006/wordml" xmlns:wps="http://schemas.microsoft.com/office/word/2010/wordprocessingShape" mc:Ignorable="w14 w15 w16se w16cid w16 w16cex w16sdtdh wp14">
+<w:document xmlns:wpc="http://schemas.microsoft.com/office/word/2010/wordprocessingCanvas" xmlns:cx="http://schemas.microsoft.com/office/drawing/2014/chartex" xmlns:mc="http://schemas.openxmlformats.org/markup-compatibility/2006" xmlns:o="urn:schemas-microsoft-com:office:office" xmlns:r="http://schemas.openxmlformats.org/officeDocument/2006/relationships" xmlns:m="http://schemas.openxmlformats.org/officeDocument/2006/math" xmlns:v="urn:schemas-microsoft-com:vml" xmlns:wp14="http://schemas.microsoft.com/office/word/2010/wordprocessingDrawing" xmlns:wp="http://schemas.openxmlformats.org/drawingml/2006/wordprocessingDrawing" xmlns:w10="urn:schemas-microsoft-com:office:word" xmlns:w="http://schemas.openxmlformats.org/wordprocessingml/2006/main" xmlns:w14="http://schemas.microsoft.com/office/word/2010/wordml" xmlns:w15="http://schemas.microsoft.com/office/word/2012/wordml" xmlns:w16se="http://schemas.microsoft.com/office/word/2015/wordml/symex" xmlns:wpg="http://schemas.microsoft.com/office/word/2010/wordprocessingGroup" xmlns:wpi="http://schemas.microsoft.com/office/word/2010/wordprocessingInk" xmlns:wne="http://schemas.microsoft.com/office/word/2006/wordml" xmlns:wps="http://schemas.microsoft.com/office/word/2010/wordprocessingShape" mc:Ignorable="w14 w15 w16se wp14">
   <w:body>
     <w:tbl>
       <w:tblPr>
@@ -1887,6 +1887,364 @@
         <w:tab/>
         <w:t>Метод решения:</w:t>
       </w:r>
+      <w:r>
+        <w:rPr>
+          <w:rFonts w:ascii="Times New Roman" w:hAnsi="Times New Roman" w:cs="Times New Roman"/>
+          <w:b/>
+          <w:bCs/>
+          <w:sz w:val="24"/>
+          <w:szCs w:val="24"/>
+        </w:rPr>
+        <w:t xml:space="preserve"> </w:t>
+      </w:r>
+      <w:r>
+        <w:rPr>
+          <w:rFonts w:ascii="Times New Roman" w:hAnsi="Times New Roman" w:cs="Times New Roman"/>
+          <w:sz w:val="24"/>
+          <w:szCs w:val="24"/>
+        </w:rPr>
+        <w:t>Программа реализует односвязный список</w:t>
+      </w:r>
+      <w:r>
+        <w:rPr>
+          <w:rFonts w:ascii="Times New Roman" w:hAnsi="Times New Roman" w:cs="Times New Roman"/>
+          <w:sz w:val="24"/>
+          <w:szCs w:val="24"/>
+        </w:rPr>
+        <w:t xml:space="preserve"> </w:t>
+      </w:r>
+      <w:r>
+        <w:rPr>
+          <w:rFonts w:ascii="Times New Roman" w:hAnsi="Times New Roman" w:cs="Times New Roman"/>
+          <w:sz w:val="24"/>
+          <w:szCs w:val="24"/>
+        </w:rPr>
+        <w:t xml:space="preserve">в соответствии с методическими указаниями в пространстве имён </w:t>
+      </w:r>
+      <w:r>
+        <w:rPr>
+          <w:rFonts w:ascii="Times New Roman" w:hAnsi="Times New Roman" w:cs="Times New Roman"/>
+          <w:sz w:val="24"/>
+          <w:szCs w:val="24"/>
+        </w:rPr>
+        <w:t>“</w:t>
+      </w:r>
+      <w:r>
+        <w:rPr>
+          <w:rFonts w:ascii="Times New Roman" w:hAnsi="Times New Roman" w:cs="Times New Roman"/>
+          <w:sz w:val="24"/>
+          <w:szCs w:val="24"/>
+          <w:lang w:val="en-US"/>
+        </w:rPr>
+        <w:t>List</w:t>
+      </w:r>
+      <w:r>
+        <w:rPr>
+          <w:rFonts w:ascii="Times New Roman" w:hAnsi="Times New Roman" w:cs="Times New Roman"/>
+          <w:sz w:val="24"/>
+          <w:szCs w:val="24"/>
+        </w:rPr>
+        <w:t>”</w:t>
+      </w:r>
+      <w:r>
+        <w:rPr>
+          <w:rFonts w:ascii="Times New Roman" w:hAnsi="Times New Roman" w:cs="Times New Roman"/>
+          <w:sz w:val="24"/>
+          <w:szCs w:val="24"/>
+        </w:rPr>
+        <w:t xml:space="preserve">: структура </w:t>
+      </w:r>
+      <w:r>
+        <w:rPr>
+          <w:rFonts w:ascii="Times New Roman" w:hAnsi="Times New Roman" w:cs="Times New Roman"/>
+          <w:sz w:val="24"/>
+          <w:szCs w:val="24"/>
+        </w:rPr>
+        <w:t>“</w:t>
+      </w:r>
+      <w:r>
+        <w:rPr>
+          <w:rFonts w:ascii="Times New Roman" w:hAnsi="Times New Roman" w:cs="Times New Roman"/>
+          <w:sz w:val="24"/>
+          <w:szCs w:val="24"/>
+          <w:lang w:val="en-US"/>
+        </w:rPr>
+        <w:t>Node</w:t>
+      </w:r>
+      <w:r>
+        <w:rPr>
+          <w:rFonts w:ascii="Times New Roman" w:hAnsi="Times New Roman" w:cs="Times New Roman"/>
+          <w:sz w:val="24"/>
+          <w:szCs w:val="24"/>
+        </w:rPr>
+        <w:t>”</w:t>
+      </w:r>
+      <w:r>
+        <w:rPr>
+          <w:rFonts w:ascii="Times New Roman" w:hAnsi="Times New Roman" w:cs="Times New Roman"/>
+          <w:sz w:val="24"/>
+          <w:szCs w:val="24"/>
+        </w:rPr>
+        <w:t xml:space="preserve"> элемента списка, которая содержит в себе переменную типа </w:t>
+      </w:r>
+      <w:r>
+        <w:rPr>
+          <w:rFonts w:ascii="Times New Roman" w:hAnsi="Times New Roman" w:cs="Times New Roman"/>
+          <w:sz w:val="24"/>
+          <w:szCs w:val="24"/>
+          <w:lang w:val="en-US"/>
+        </w:rPr>
+        <w:t>bool</w:t>
+      </w:r>
+      <w:r>
+        <w:rPr>
+          <w:rFonts w:ascii="Times New Roman" w:hAnsi="Times New Roman" w:cs="Times New Roman"/>
+          <w:sz w:val="24"/>
+          <w:szCs w:val="24"/>
+        </w:rPr>
+        <w:t xml:space="preserve">, а также указатель на переменную типа </w:t>
+      </w:r>
+      <w:r>
+        <w:rPr>
+          <w:rFonts w:ascii="Times New Roman" w:hAnsi="Times New Roman" w:cs="Times New Roman"/>
+          <w:sz w:val="24"/>
+          <w:szCs w:val="24"/>
+          <w:lang w:val="en-US"/>
+        </w:rPr>
+        <w:t>float</w:t>
+      </w:r>
+      <w:r>
+        <w:rPr>
+          <w:rFonts w:ascii="Times New Roman" w:hAnsi="Times New Roman" w:cs="Times New Roman"/>
+          <w:sz w:val="24"/>
+          <w:szCs w:val="24"/>
+        </w:rPr>
+        <w:t xml:space="preserve">; подпрограмма </w:t>
+      </w:r>
+      <w:r>
+        <w:rPr>
+          <w:rFonts w:ascii="Times New Roman" w:hAnsi="Times New Roman" w:cs="Times New Roman"/>
+          <w:sz w:val="24"/>
+          <w:szCs w:val="24"/>
+        </w:rPr>
+        <w:t>“</w:t>
+      </w:r>
+      <w:r>
+        <w:rPr>
+          <w:rFonts w:ascii="Times New Roman" w:hAnsi="Times New Roman" w:cs="Times New Roman"/>
+          <w:sz w:val="24"/>
+          <w:szCs w:val="24"/>
+          <w:lang w:val="en-US"/>
+        </w:rPr>
+        <w:t>insert</w:t>
+      </w:r>
+      <w:r>
+        <w:rPr>
+          <w:rFonts w:ascii="Times New Roman" w:hAnsi="Times New Roman" w:cs="Times New Roman"/>
+          <w:sz w:val="24"/>
+          <w:szCs w:val="24"/>
+        </w:rPr>
+        <w:t>_</w:t>
+      </w:r>
+      <w:r>
+        <w:rPr>
+          <w:rFonts w:ascii="Times New Roman" w:hAnsi="Times New Roman" w:cs="Times New Roman"/>
+          <w:sz w:val="24"/>
+          <w:szCs w:val="24"/>
+          <w:lang w:val="en-US"/>
+        </w:rPr>
+        <w:t>node</w:t>
+      </w:r>
+      <w:r>
+        <w:rPr>
+          <w:rFonts w:ascii="Times New Roman" w:hAnsi="Times New Roman" w:cs="Times New Roman"/>
+          <w:sz w:val="24"/>
+          <w:szCs w:val="24"/>
+        </w:rPr>
+        <w:t>”</w:t>
+      </w:r>
+      <w:r>
+        <w:rPr>
+          <w:rFonts w:ascii="Times New Roman" w:hAnsi="Times New Roman" w:cs="Times New Roman"/>
+          <w:sz w:val="24"/>
+          <w:szCs w:val="24"/>
+        </w:rPr>
+        <w:t xml:space="preserve">, которая вставляет новый элемент списка по указанному индексу; подпрограмма </w:t>
+      </w:r>
+      <w:r>
+        <w:rPr>
+          <w:rFonts w:ascii="Times New Roman" w:hAnsi="Times New Roman" w:cs="Times New Roman"/>
+          <w:sz w:val="24"/>
+          <w:szCs w:val="24"/>
+        </w:rPr>
+        <w:t>“</w:t>
+      </w:r>
+      <w:r>
+        <w:rPr>
+          <w:rFonts w:ascii="Times New Roman" w:hAnsi="Times New Roman" w:cs="Times New Roman"/>
+          <w:sz w:val="24"/>
+          <w:szCs w:val="24"/>
+          <w:lang w:val="en-US"/>
+        </w:rPr>
+        <w:t>del</w:t>
+      </w:r>
+      <w:r>
+        <w:rPr>
+          <w:rFonts w:ascii="Times New Roman" w:hAnsi="Times New Roman" w:cs="Times New Roman"/>
+          <w:sz w:val="24"/>
+          <w:szCs w:val="24"/>
+        </w:rPr>
+        <w:t>_</w:t>
+      </w:r>
+      <w:r>
+        <w:rPr>
+          <w:rFonts w:ascii="Times New Roman" w:hAnsi="Times New Roman" w:cs="Times New Roman"/>
+          <w:sz w:val="24"/>
+          <w:szCs w:val="24"/>
+          <w:lang w:val="en-US"/>
+        </w:rPr>
+        <w:t>node</w:t>
+      </w:r>
+      <w:r>
+        <w:rPr>
+          <w:rFonts w:ascii="Times New Roman" w:hAnsi="Times New Roman" w:cs="Times New Roman"/>
+          <w:sz w:val="24"/>
+          <w:szCs w:val="24"/>
+        </w:rPr>
+        <w:t xml:space="preserve">”, </w:t>
+      </w:r>
+      <w:r>
+        <w:rPr>
+          <w:rFonts w:ascii="Times New Roman" w:hAnsi="Times New Roman" w:cs="Times New Roman"/>
+          <w:sz w:val="24"/>
+          <w:szCs w:val="24"/>
+        </w:rPr>
+        <w:t>которая удаляет элемент списка по указанному индексу</w:t>
+      </w:r>
+      <w:r>
+        <w:rPr>
+          <w:rFonts w:ascii="Times New Roman" w:hAnsi="Times New Roman" w:cs="Times New Roman"/>
+          <w:sz w:val="24"/>
+          <w:szCs w:val="24"/>
+        </w:rPr>
+        <w:t xml:space="preserve"> с очисткой памяти</w:t>
+      </w:r>
+      <w:r>
+        <w:rPr>
+          <w:rFonts w:ascii="Times New Roman" w:hAnsi="Times New Roman" w:cs="Times New Roman"/>
+          <w:sz w:val="24"/>
+          <w:szCs w:val="24"/>
+        </w:rPr>
+        <w:t>;</w:t>
+      </w:r>
+      <w:r>
+        <w:rPr>
+          <w:rFonts w:ascii="Times New Roman" w:hAnsi="Times New Roman" w:cs="Times New Roman"/>
+          <w:sz w:val="24"/>
+          <w:szCs w:val="24"/>
+        </w:rPr>
+        <w:t xml:space="preserve"> подпрограмма </w:t>
+      </w:r>
+      <w:r>
+        <w:rPr>
+          <w:rFonts w:ascii="Times New Roman" w:hAnsi="Times New Roman" w:cs="Times New Roman"/>
+          <w:sz w:val="24"/>
+          <w:szCs w:val="24"/>
+        </w:rPr>
+        <w:t>“</w:t>
+      </w:r>
+      <w:r>
+        <w:rPr>
+          <w:rFonts w:ascii="Times New Roman" w:hAnsi="Times New Roman" w:cs="Times New Roman"/>
+          <w:sz w:val="24"/>
+          <w:szCs w:val="24"/>
+          <w:lang w:val="en-US"/>
+        </w:rPr>
+        <w:t>free</w:t>
+      </w:r>
+      <w:r>
+        <w:rPr>
+          <w:rFonts w:ascii="Times New Roman" w:hAnsi="Times New Roman" w:cs="Times New Roman"/>
+          <w:sz w:val="24"/>
+          <w:szCs w:val="24"/>
+        </w:rPr>
+        <w:t>_</w:t>
+      </w:r>
+      <w:r>
+        <w:rPr>
+          <w:rFonts w:ascii="Times New Roman" w:hAnsi="Times New Roman" w:cs="Times New Roman"/>
+          <w:sz w:val="24"/>
+          <w:szCs w:val="24"/>
+          <w:lang w:val="en-US"/>
+        </w:rPr>
+        <w:t>all</w:t>
+      </w:r>
+      <w:r>
+        <w:rPr>
+          <w:rFonts w:ascii="Times New Roman" w:hAnsi="Times New Roman" w:cs="Times New Roman"/>
+          <w:sz w:val="24"/>
+          <w:szCs w:val="24"/>
+        </w:rPr>
+        <w:t>”</w:t>
+      </w:r>
+      <w:r>
+        <w:rPr>
+          <w:rFonts w:ascii="Times New Roman" w:hAnsi="Times New Roman" w:cs="Times New Roman"/>
+          <w:sz w:val="24"/>
+          <w:szCs w:val="24"/>
+        </w:rPr>
+        <w:t xml:space="preserve">, которая удаляет все элементы списка с очисткой памяти; подпрограмма </w:t>
+      </w:r>
+      <w:r>
+        <w:rPr>
+          <w:rFonts w:ascii="Times New Roman" w:hAnsi="Times New Roman" w:cs="Times New Roman"/>
+          <w:sz w:val="24"/>
+          <w:szCs w:val="24"/>
+        </w:rPr>
+        <w:t>“</w:t>
+      </w:r>
+      <w:r>
+        <w:rPr>
+          <w:rFonts w:ascii="Times New Roman" w:hAnsi="Times New Roman" w:cs="Times New Roman"/>
+          <w:sz w:val="24"/>
+          <w:szCs w:val="24"/>
+          <w:lang w:val="en-US"/>
+        </w:rPr>
+        <w:t>print</w:t>
+      </w:r>
+      <w:r>
+        <w:rPr>
+          <w:rFonts w:ascii="Times New Roman" w:hAnsi="Times New Roman" w:cs="Times New Roman"/>
+          <w:sz w:val="24"/>
+          <w:szCs w:val="24"/>
+        </w:rPr>
+        <w:t>_</w:t>
+      </w:r>
+      <w:r>
+        <w:rPr>
+          <w:rFonts w:ascii="Times New Roman" w:hAnsi="Times New Roman" w:cs="Times New Roman"/>
+          <w:sz w:val="24"/>
+          <w:szCs w:val="24"/>
+          <w:lang w:val="en-US"/>
+        </w:rPr>
+        <w:t>list</w:t>
+      </w:r>
+      <w:r>
+        <w:rPr>
+          <w:rFonts w:ascii="Times New Roman" w:hAnsi="Times New Roman" w:cs="Times New Roman"/>
+          <w:sz w:val="24"/>
+          <w:szCs w:val="24"/>
+        </w:rPr>
+        <w:t>”</w:t>
+      </w:r>
+      <w:r>
+        <w:rPr>
+          <w:rFonts w:ascii="Times New Roman" w:hAnsi="Times New Roman" w:cs="Times New Roman"/>
+          <w:sz w:val="24"/>
+          <w:szCs w:val="24"/>
+        </w:rPr>
+        <w:t>, которая выводит все элементы списка в консоль.</w:t>
+      </w:r>
     </w:p>
     <w:p>
       <w:pPr>
@@ -1898,22 +2256,6 @@
           <w:szCs w:val="24"/>
         </w:rPr>
       </w:pPr>
-      <w:r>
-        <w:rPr>
-          <w:rFonts w:ascii="Times New Roman" w:hAnsi="Times New Roman" w:cs="Times New Roman"/>
-          <w:sz w:val="24"/>
-          <w:szCs w:val="24"/>
-        </w:rPr>
-        <w:t>Программа реализует односвязный список</w:t>
-      </w:r>
-      <w:r>
-        <w:rPr>
-          <w:rFonts w:ascii="Times New Roman" w:hAnsi="Times New Roman" w:cs="Times New Roman"/>
-          <w:sz w:val="24"/>
-          <w:szCs w:val="24"/>
-        </w:rPr>
-        <w:t>. Возможно удаление, добавление и выгрузка элементов списка.</w:t>
-      </w:r>
     </w:p>
     <w:p>
       <w:pPr>
@@ -1921,11 +2263,76 @@
         <w:jc w:val="both"/>
         <w:rPr>
           <w:rFonts w:ascii="Times New Roman" w:hAnsi="Times New Roman" w:cs="Times New Roman"/>
-          <w:sz w:val="24"/>
-          <w:szCs w:val="24"/>
-          <w:lang w:val="en-US"/>
-        </w:rPr>
-      </w:pPr>
+          <w:b/>
+          <w:bCs/>
+          <w:sz w:val="24"/>
+          <w:szCs w:val="24"/>
+          <w:lang w:val="en-US"/>
+        </w:rPr>
+      </w:pPr>
+      <w:r>
+        <w:rPr>
+          <w:rFonts w:ascii="Times New Roman" w:hAnsi="Times New Roman" w:cs="Times New Roman"/>
+          <w:b/>
+          <w:bCs/>
+          <w:sz w:val="24"/>
+          <w:szCs w:val="24"/>
+          <w:lang w:val="en-US"/>
+        </w:rPr>
+        <w:t xml:space="preserve">4. </w:t>
+      </w:r>
+      <w:r>
+        <w:rPr>
+          <w:rFonts w:ascii="Times New Roman" w:hAnsi="Times New Roman" w:cs="Times New Roman"/>
+          <w:b/>
+          <w:bCs/>
+          <w:sz w:val="24"/>
+          <w:szCs w:val="24"/>
+        </w:rPr>
+        <w:t>Текст</w:t>
+      </w:r>
+      <w:r>
+        <w:rPr>
+          <w:rFonts w:ascii="Times New Roman" w:hAnsi="Times New Roman" w:cs="Times New Roman"/>
+          <w:b/>
+          <w:bCs/>
+          <w:sz w:val="24"/>
+          <w:szCs w:val="24"/>
+          <w:lang w:val="en-US"/>
+        </w:rPr>
+        <w:t xml:space="preserve"> </w:t>
+      </w:r>
+      <w:r>
+        <w:rPr>
+          <w:rFonts w:ascii="Times New Roman" w:hAnsi="Times New Roman" w:cs="Times New Roman"/>
+          <w:b/>
+          <w:bCs/>
+          <w:sz w:val="24"/>
+          <w:szCs w:val="24"/>
+        </w:rPr>
+        <w:t>программы</w:t>
+      </w:r>
+      <w:r>
+        <w:rPr>
+          <w:rFonts w:ascii="Times New Roman" w:hAnsi="Times New Roman" w:cs="Times New Roman"/>
+          <w:b/>
+          <w:bCs/>
+          <w:sz w:val="24"/>
+          <w:szCs w:val="24"/>
+        </w:rPr>
+        <w:t xml:space="preserve"> с пояснениями</w:t>
+      </w:r>
+      <w:r>
+        <w:rPr>
+          <w:rFonts w:ascii="Times New Roman" w:hAnsi="Times New Roman" w:cs="Times New Roman"/>
+          <w:b/>
+          <w:bCs/>
+          <w:sz w:val="24"/>
+          <w:szCs w:val="24"/>
+          <w:lang w:val="en-US"/>
+        </w:rPr>
+        <w:t>:</w:t>
+      </w:r>
     </w:p>
     <w:p>
       <w:pPr>
@@ -1935,8 +2342,38 @@
           <w:rFonts w:ascii="Times New Roman" w:hAnsi="Times New Roman" w:cs="Times New Roman"/>
           <w:sz w:val="24"/>
           <w:szCs w:val="24"/>
-        </w:rPr>
-      </w:pPr>
+          <w:lang w:val="en-US"/>
+        </w:rPr>
+      </w:pPr>
+      <w:r>
+        <w:rPr>
+          <w:rFonts w:ascii="Times New Roman" w:hAnsi="Times New Roman" w:cs="Times New Roman"/>
+          <w:sz w:val="24"/>
+          <w:szCs w:val="24"/>
+          <w:lang w:val="en-US"/>
+        </w:rPr>
+        <w:t>#include &lt;</w:t>
+      </w:r>
+      <w:proofErr w:type="spellStart"/>
+      <w:r>
+        <w:rPr>
+          <w:rFonts w:ascii="Times New Roman" w:hAnsi="Times New Roman" w:cs="Times New Roman"/>
+          <w:sz w:val="24"/>
+          <w:szCs w:val="24"/>
+          <w:lang w:val="en-US"/>
+        </w:rPr>
+        <w:t>iostream</w:t>
+      </w:r>
+      <w:proofErr w:type="spellEnd"/>
+      <w:r>
+        <w:rPr>
+          <w:rFonts w:ascii="Times New Roman" w:hAnsi="Times New Roman" w:cs="Times New Roman"/>
+          <w:sz w:val="24"/>
+          <w:szCs w:val="24"/>
+          <w:lang w:val="en-US"/>
+        </w:rPr>
+        <w:t>&gt;</w:t>
+      </w:r>
     </w:p>
     <w:p>
       <w:pPr>
@@ -1944,22 +2381,11 @@
         <w:jc w:val="both"/>
         <w:rPr>
           <w:rFonts w:ascii="Times New Roman" w:hAnsi="Times New Roman" w:cs="Times New Roman"/>
-          <w:b/>
-          <w:bCs/>
-          <w:sz w:val="24"/>
-          <w:szCs w:val="24"/>
-        </w:rPr>
-      </w:pPr>
-      <w:r>
-        <w:rPr>
-          <w:rFonts w:ascii="Times New Roman" w:hAnsi="Times New Roman" w:cs="Times New Roman"/>
-          <w:b/>
-          <w:bCs/>
-          <w:sz w:val="24"/>
-          <w:szCs w:val="24"/>
-        </w:rPr>
-        <w:t>4. Текст программы:</w:t>
-      </w:r>
+          <w:sz w:val="24"/>
+          <w:szCs w:val="24"/>
+          <w:lang w:val="en-US"/>
+        </w:rPr>
+      </w:pPr>
     </w:p>
     <w:p>
       <w:pPr>
@@ -1979,8 +2405,19 @@
           <w:szCs w:val="24"/>
           <w:lang w:val="en-US"/>
         </w:rPr>
-        <w:t>#include &lt;iostream&gt;</w:t>
-      </w:r>
+        <w:t xml:space="preserve">namespace </w:t>
+      </w:r>
+      <w:proofErr w:type="gramStart"/>
+      <w:r>
+        <w:rPr>
+          <w:rFonts w:ascii="Times New Roman" w:hAnsi="Times New Roman" w:cs="Times New Roman"/>
+          <w:sz w:val="24"/>
+          <w:szCs w:val="24"/>
+          <w:lang w:val="en-US"/>
+        </w:rPr>
+        <w:t>List{</w:t>
+      </w:r>
+      <w:proofErr w:type="gramEnd"/>
     </w:p>
     <w:p>
       <w:pPr>
@@ -1993,6 +2430,26 @@
           <w:lang w:val="en-US"/>
         </w:rPr>
       </w:pPr>
+      <w:r>
+        <w:rPr>
+          <w:rFonts w:ascii="Times New Roman" w:hAnsi="Times New Roman" w:cs="Times New Roman"/>
+          <w:sz w:val="24"/>
+          <w:szCs w:val="24"/>
+          <w:lang w:val="en-US"/>
+        </w:rPr>
+        <w:t xml:space="preserve">    struct </w:t>
+      </w:r>
+      <w:proofErr w:type="gramStart"/>
+      <w:r>
+        <w:rPr>
+          <w:rFonts w:ascii="Times New Roman" w:hAnsi="Times New Roman" w:cs="Times New Roman"/>
+          <w:sz w:val="24"/>
+          <w:szCs w:val="24"/>
+          <w:lang w:val="en-US"/>
+        </w:rPr>
+        <w:t>Node{</w:t>
+      </w:r>
+      <w:proofErr w:type="gramEnd"/>
     </w:p>
     <w:p>
       <w:pPr>
@@ -2012,7 +2469,27 @@
           <w:szCs w:val="24"/>
           <w:lang w:val="en-US"/>
         </w:rPr>
-        <w:t>namespace List{</w:t>
+        <w:t xml:space="preserve">        bool </w:t>
+      </w:r>
+      <w:proofErr w:type="spellStart"/>
+      <w:r>
+        <w:rPr>
+          <w:rFonts w:ascii="Times New Roman" w:hAnsi="Times New Roman" w:cs="Times New Roman"/>
+          <w:sz w:val="24"/>
+          <w:szCs w:val="24"/>
+          <w:lang w:val="en-US"/>
+        </w:rPr>
+        <w:t>fst</w:t>
+      </w:r>
+      <w:proofErr w:type="spellEnd"/>
+      <w:r>
+        <w:rPr>
+          <w:rFonts w:ascii="Times New Roman" w:hAnsi="Times New Roman" w:cs="Times New Roman"/>
+          <w:sz w:val="24"/>
+          <w:szCs w:val="24"/>
+          <w:lang w:val="en-US"/>
+        </w:rPr>
+        <w:t>;</w:t>
       </w:r>
     </w:p>
     <w:p>
@@ -2033,7 +2510,7 @@
           <w:szCs w:val="24"/>
           <w:lang w:val="en-US"/>
         </w:rPr>
-        <w:t xml:space="preserve">    struct Node{</w:t>
+        <w:t xml:space="preserve">        float *sec;</w:t>
       </w:r>
     </w:p>
     <w:p>
@@ -2054,27 +2531,7 @@
           <w:szCs w:val="24"/>
           <w:lang w:val="en-US"/>
         </w:rPr>
-        <w:t xml:space="preserve">        bool </w:t>
-      </w:r>
-      <w:proofErr w:type="spellStart"/>
-      <w:r>
-        <w:rPr>
-          <w:rFonts w:ascii="Times New Roman" w:hAnsi="Times New Roman" w:cs="Times New Roman"/>
-          <w:sz w:val="24"/>
-          <w:szCs w:val="24"/>
-          <w:lang w:val="en-US"/>
-        </w:rPr>
-        <w:t>fst</w:t>
-      </w:r>
-      <w:proofErr w:type="spellEnd"/>
-      <w:r>
-        <w:rPr>
-          <w:rFonts w:ascii="Times New Roman" w:hAnsi="Times New Roman" w:cs="Times New Roman"/>
-          <w:sz w:val="24"/>
-          <w:szCs w:val="24"/>
-          <w:lang w:val="en-US"/>
-        </w:rPr>
-        <w:t>;</w:t>
+        <w:t xml:space="preserve">        Node *next;</w:t>
       </w:r>
     </w:p>
     <w:p>
@@ -2095,7 +2552,7 @@
           <w:szCs w:val="24"/>
           <w:lang w:val="en-US"/>
         </w:rPr>
-        <w:t xml:space="preserve">        float *sec;</w:t>
+        <w:t xml:space="preserve">    };</w:t>
       </w:r>
     </w:p>
     <w:p>
@@ -2109,15 +2566,6 @@
           <w:lang w:val="en-US"/>
         </w:rPr>
       </w:pPr>
-      <w:r>
-        <w:rPr>
-          <w:rFonts w:ascii="Times New Roman" w:hAnsi="Times New Roman" w:cs="Times New Roman"/>
-          <w:sz w:val="24"/>
-          <w:szCs w:val="24"/>
-          <w:lang w:val="en-US"/>
-        </w:rPr>
-        <w:t xml:space="preserve">        Node *next;</w:t>
-      </w:r>
     </w:p>
     <w:p>
       <w:pPr>
@@ -2137,39 +2585,6 @@
           <w:szCs w:val="24"/>
           <w:lang w:val="en-US"/>
         </w:rPr>
-        <w:t xml:space="preserve">    };</w:t>
-      </w:r>
-    </w:p>
-    <w:p>
-      <w:pPr>
-        <w:spacing w:after="120" w:line="240" w:lineRule="auto"/>
-        <w:jc w:val="both"/>
-        <w:rPr>
-          <w:rFonts w:ascii="Times New Roman" w:hAnsi="Times New Roman" w:cs="Times New Roman"/>
-          <w:sz w:val="24"/>
-          <w:szCs w:val="24"/>
-          <w:lang w:val="en-US"/>
-        </w:rPr>
-      </w:pPr>
-    </w:p>
-    <w:p>
-      <w:pPr>
-        <w:spacing w:after="120" w:line="240" w:lineRule="auto"/>
-        <w:jc w:val="both"/>
-        <w:rPr>
-          <w:rFonts w:ascii="Times New Roman" w:hAnsi="Times New Roman" w:cs="Times New Roman"/>
-          <w:sz w:val="24"/>
-          <w:szCs w:val="24"/>
-          <w:lang w:val="en-US"/>
-        </w:rPr>
-      </w:pPr>
-      <w:r>
-        <w:rPr>
-          <w:rFonts w:ascii="Times New Roman" w:hAnsi="Times New Roman" w:cs="Times New Roman"/>
-          <w:sz w:val="24"/>
-          <w:szCs w:val="24"/>
-          <w:lang w:val="en-US"/>
-        </w:rPr>
         <w:t xml:space="preserve">    char </w:t>
       </w:r>
       <w:proofErr w:type="spellStart"/>
@@ -2180,7 +2595,17 @@
           <w:szCs w:val="24"/>
           <w:lang w:val="en-US"/>
         </w:rPr>
-        <w:t>insert_node</w:t>
+        <w:t>insert_</w:t>
+      </w:r>
+      <w:proofErr w:type="gramStart"/>
+      <w:r>
+        <w:rPr>
+          <w:rFonts w:ascii="Times New Roman" w:hAnsi="Times New Roman" w:cs="Times New Roman"/>
+          <w:sz w:val="24"/>
+          <w:szCs w:val="24"/>
+          <w:lang w:val="en-US"/>
+        </w:rPr>
+        <w:t>node</w:t>
       </w:r>
       <w:proofErr w:type="spellEnd"/>
       <w:r>
@@ -2190,7 +2615,37 @@
           <w:szCs w:val="24"/>
           <w:lang w:val="en-US"/>
         </w:rPr>
-        <w:t xml:space="preserve">(List::Node *head, int </w:t>
+        <w:t>(</w:t>
+      </w:r>
+      <w:proofErr w:type="gramEnd"/>
+      <w:r>
+        <w:rPr>
+          <w:rFonts w:ascii="Times New Roman" w:hAnsi="Times New Roman" w:cs="Times New Roman"/>
+          <w:sz w:val="24"/>
+          <w:szCs w:val="24"/>
+          <w:lang w:val="en-US"/>
+        </w:rPr>
+        <w:t xml:space="preserve">List::Node *head, </w:t>
+      </w:r>
+      <w:proofErr w:type="spellStart"/>
+      <w:r>
+        <w:rPr>
+          <w:rFonts w:ascii="Times New Roman" w:hAnsi="Times New Roman" w:cs="Times New Roman"/>
+          <w:sz w:val="24"/>
+          <w:szCs w:val="24"/>
+          <w:lang w:val="en-US"/>
+        </w:rPr>
+        <w:t>int</w:t>
+      </w:r>
+      <w:proofErr w:type="spellEnd"/>
+      <w:r>
+        <w:rPr>
+          <w:rFonts w:ascii="Times New Roman" w:hAnsi="Times New Roman" w:cs="Times New Roman"/>
+          <w:sz w:val="24"/>
+          <w:szCs w:val="24"/>
+          <w:lang w:val="en-US"/>
+        </w:rPr>
+        <w:t xml:space="preserve"> </w:t>
       </w:r>
       <w:proofErr w:type="spellStart"/>
       <w:r>
@@ -2262,7 +2717,27 @@
           <w:szCs w:val="24"/>
           <w:lang w:val="en-US"/>
         </w:rPr>
-        <w:t xml:space="preserve">        List::Node *</w:t>
+        <w:t xml:space="preserve">        </w:t>
+      </w:r>
+      <w:proofErr w:type="gramStart"/>
+      <w:r>
+        <w:rPr>
+          <w:rFonts w:ascii="Times New Roman" w:hAnsi="Times New Roman" w:cs="Times New Roman"/>
+          <w:sz w:val="24"/>
+          <w:szCs w:val="24"/>
+          <w:lang w:val="en-US"/>
+        </w:rPr>
+        <w:t>List::</w:t>
+      </w:r>
+      <w:proofErr w:type="gramEnd"/>
+      <w:r>
+        <w:rPr>
+          <w:rFonts w:ascii="Times New Roman" w:hAnsi="Times New Roman" w:cs="Times New Roman"/>
+          <w:sz w:val="24"/>
+          <w:szCs w:val="24"/>
+          <w:lang w:val="en-US"/>
+        </w:rPr>
+        <w:t>Node *</w:t>
       </w:r>
       <w:proofErr w:type="spellStart"/>
       <w:r>
@@ -2303,7 +2778,38 @@
           <w:szCs w:val="24"/>
           <w:lang w:val="en-US"/>
         </w:rPr>
-        <w:t xml:space="preserve">        for(int </w:t>
+        <w:t xml:space="preserve">        </w:t>
+      </w:r>
+      <w:proofErr w:type="gramStart"/>
+      <w:r>
+        <w:rPr>
+          <w:rFonts w:ascii="Times New Roman" w:hAnsi="Times New Roman" w:cs="Times New Roman"/>
+          <w:sz w:val="24"/>
+          <w:szCs w:val="24"/>
+          <w:lang w:val="en-US"/>
+        </w:rPr>
+        <w:t>for(</w:t>
+      </w:r>
+      <w:proofErr w:type="spellStart"/>
+      <w:proofErr w:type="gramEnd"/>
+      <w:r>
+        <w:rPr>
+          <w:rFonts w:ascii="Times New Roman" w:hAnsi="Times New Roman" w:cs="Times New Roman"/>
+          <w:sz w:val="24"/>
+          <w:szCs w:val="24"/>
+          <w:lang w:val="en-US"/>
+        </w:rPr>
+        <w:t>int</w:t>
+      </w:r>
+      <w:proofErr w:type="spellEnd"/>
+      <w:r>
+        <w:rPr>
+          <w:rFonts w:ascii="Times New Roman" w:hAnsi="Times New Roman" w:cs="Times New Roman"/>
+          <w:sz w:val="24"/>
+          <w:szCs w:val="24"/>
+          <w:lang w:val="en-US"/>
+        </w:rPr>
+        <w:t xml:space="preserve"> </w:t>
       </w:r>
       <w:proofErr w:type="spellStart"/>
       <w:r>
@@ -2435,7 +2941,27 @@
           <w:szCs w:val="24"/>
           <w:lang w:val="en-US"/>
         </w:rPr>
-        <w:t>-&gt;next != NULL){</w:t>
+        <w:t>-&gt;</w:t>
+      </w:r>
+      <w:proofErr w:type="gramStart"/>
+      <w:r>
+        <w:rPr>
+          <w:rFonts w:ascii="Times New Roman" w:hAnsi="Times New Roman" w:cs="Times New Roman"/>
+          <w:sz w:val="24"/>
+          <w:szCs w:val="24"/>
+          <w:lang w:val="en-US"/>
+        </w:rPr>
+        <w:t>next !</w:t>
+      </w:r>
+      <w:proofErr w:type="gramEnd"/>
+      <w:r>
+        <w:rPr>
+          <w:rFonts w:ascii="Times New Roman" w:hAnsi="Times New Roman" w:cs="Times New Roman"/>
+          <w:sz w:val="24"/>
+          <w:szCs w:val="24"/>
+          <w:lang w:val="en-US"/>
+        </w:rPr>
+        <w:t>= NULL){</w:t>
       </w:r>
     </w:p>
     <w:p>
@@ -2517,8 +3043,19 @@
           <w:szCs w:val="24"/>
           <w:lang w:val="en-US"/>
         </w:rPr>
-        <w:t xml:space="preserve">            } else{</w:t>
-      </w:r>
+        <w:t xml:space="preserve">            } </w:t>
+      </w:r>
+      <w:proofErr w:type="gramStart"/>
+      <w:r>
+        <w:rPr>
+          <w:rFonts w:ascii="Times New Roman" w:hAnsi="Times New Roman" w:cs="Times New Roman"/>
+          <w:sz w:val="24"/>
+          <w:szCs w:val="24"/>
+          <w:lang w:val="en-US"/>
+        </w:rPr>
+        <w:t>else{</w:t>
+      </w:r>
+      <w:proofErr w:type="gramEnd"/>
     </w:p>
     <w:p>
       <w:pPr>
@@ -2538,6 +3075,7 @@
           <w:szCs w:val="24"/>
           <w:lang w:val="en-US"/>
         </w:rPr>
+        <w:lastRenderedPageBreak/>
         <w:t xml:space="preserve">                return 0;</w:t>
       </w:r>
     </w:p>
@@ -2580,7 +3118,6 @@
           <w:szCs w:val="24"/>
           <w:lang w:val="en-US"/>
         </w:rPr>
-        <w:lastRenderedPageBreak/>
         <w:t xml:space="preserve">        }</w:t>
       </w:r>
     </w:p>
@@ -2614,7 +3151,27 @@
           <w:szCs w:val="24"/>
           <w:lang w:val="en-US"/>
         </w:rPr>
-        <w:t xml:space="preserve">        List::Node *</w:t>
+        <w:t xml:space="preserve">        </w:t>
+      </w:r>
+      <w:proofErr w:type="gramStart"/>
+      <w:r>
+        <w:rPr>
+          <w:rFonts w:ascii="Times New Roman" w:hAnsi="Times New Roman" w:cs="Times New Roman"/>
+          <w:sz w:val="24"/>
+          <w:szCs w:val="24"/>
+          <w:lang w:val="en-US"/>
+        </w:rPr>
+        <w:t>List::</w:t>
+      </w:r>
+      <w:proofErr w:type="gramEnd"/>
+      <w:r>
+        <w:rPr>
+          <w:rFonts w:ascii="Times New Roman" w:hAnsi="Times New Roman" w:cs="Times New Roman"/>
+          <w:sz w:val="24"/>
+          <w:szCs w:val="24"/>
+          <w:lang w:val="en-US"/>
+        </w:rPr>
+        <w:t>Node *</w:t>
       </w:r>
       <w:proofErr w:type="spellStart"/>
       <w:r>
@@ -2984,7 +3541,17 @@
           <w:szCs w:val="24"/>
           <w:lang w:val="en-US"/>
         </w:rPr>
-        <w:t>del_node</w:t>
+        <w:t>del_</w:t>
+      </w:r>
+      <w:proofErr w:type="gramStart"/>
+      <w:r>
+        <w:rPr>
+          <w:rFonts w:ascii="Times New Roman" w:hAnsi="Times New Roman" w:cs="Times New Roman"/>
+          <w:sz w:val="24"/>
+          <w:szCs w:val="24"/>
+          <w:lang w:val="en-US"/>
+        </w:rPr>
+        <w:t>node</w:t>
       </w:r>
       <w:proofErr w:type="spellEnd"/>
       <w:r>
@@ -2994,7 +3561,37 @@
           <w:szCs w:val="24"/>
           <w:lang w:val="en-US"/>
         </w:rPr>
-        <w:t xml:space="preserve">(List::Node *head, int </w:t>
+        <w:t>(</w:t>
+      </w:r>
+      <w:proofErr w:type="gramEnd"/>
+      <w:r>
+        <w:rPr>
+          <w:rFonts w:ascii="Times New Roman" w:hAnsi="Times New Roman" w:cs="Times New Roman"/>
+          <w:sz w:val="24"/>
+          <w:szCs w:val="24"/>
+          <w:lang w:val="en-US"/>
+        </w:rPr>
+        <w:t xml:space="preserve">List::Node *head, </w:t>
+      </w:r>
+      <w:proofErr w:type="spellStart"/>
+      <w:r>
+        <w:rPr>
+          <w:rFonts w:ascii="Times New Roman" w:hAnsi="Times New Roman" w:cs="Times New Roman"/>
+          <w:sz w:val="24"/>
+          <w:szCs w:val="24"/>
+          <w:lang w:val="en-US"/>
+        </w:rPr>
+        <w:t>int</w:t>
+      </w:r>
+      <w:proofErr w:type="spellEnd"/>
+      <w:r>
+        <w:rPr>
+          <w:rFonts w:ascii="Times New Roman" w:hAnsi="Times New Roman" w:cs="Times New Roman"/>
+          <w:sz w:val="24"/>
+          <w:szCs w:val="24"/>
+          <w:lang w:val="en-US"/>
+        </w:rPr>
+        <w:t xml:space="preserve"> </w:t>
       </w:r>
       <w:proofErr w:type="spellStart"/>
       <w:r>
@@ -3046,7 +3643,27 @@
           <w:szCs w:val="24"/>
           <w:lang w:val="en-US"/>
         </w:rPr>
-        <w:t xml:space="preserve">        List::Node *</w:t>
+        <w:t xml:space="preserve">        </w:t>
+      </w:r>
+      <w:proofErr w:type="gramStart"/>
+      <w:r>
+        <w:rPr>
+          <w:rFonts w:ascii="Times New Roman" w:hAnsi="Times New Roman" w:cs="Times New Roman"/>
+          <w:sz w:val="24"/>
+          <w:szCs w:val="24"/>
+          <w:lang w:val="en-US"/>
+        </w:rPr>
+        <w:t>List::</w:t>
+      </w:r>
+      <w:proofErr w:type="gramEnd"/>
+      <w:r>
+        <w:rPr>
+          <w:rFonts w:ascii="Times New Roman" w:hAnsi="Times New Roman" w:cs="Times New Roman"/>
+          <w:sz w:val="24"/>
+          <w:szCs w:val="24"/>
+          <w:lang w:val="en-US"/>
+        </w:rPr>
+        <w:t>Node *</w:t>
       </w:r>
       <w:proofErr w:type="spellStart"/>
       <w:r>
@@ -3087,7 +3704,38 @@
           <w:szCs w:val="24"/>
           <w:lang w:val="en-US"/>
         </w:rPr>
-        <w:t xml:space="preserve">        for(int </w:t>
+        <w:t xml:space="preserve">        </w:t>
+      </w:r>
+      <w:proofErr w:type="gramStart"/>
+      <w:r>
+        <w:rPr>
+          <w:rFonts w:ascii="Times New Roman" w:hAnsi="Times New Roman" w:cs="Times New Roman"/>
+          <w:sz w:val="24"/>
+          <w:szCs w:val="24"/>
+          <w:lang w:val="en-US"/>
+        </w:rPr>
+        <w:t>for(</w:t>
+      </w:r>
+      <w:proofErr w:type="spellStart"/>
+      <w:proofErr w:type="gramEnd"/>
+      <w:r>
+        <w:rPr>
+          <w:rFonts w:ascii="Times New Roman" w:hAnsi="Times New Roman" w:cs="Times New Roman"/>
+          <w:sz w:val="24"/>
+          <w:szCs w:val="24"/>
+          <w:lang w:val="en-US"/>
+        </w:rPr>
+        <w:t>int</w:t>
+      </w:r>
+      <w:proofErr w:type="spellEnd"/>
+      <w:r>
+        <w:rPr>
+          <w:rFonts w:ascii="Times New Roman" w:hAnsi="Times New Roman" w:cs="Times New Roman"/>
+          <w:sz w:val="24"/>
+          <w:szCs w:val="24"/>
+          <w:lang w:val="en-US"/>
+        </w:rPr>
+        <w:t xml:space="preserve"> </w:t>
       </w:r>
       <w:proofErr w:type="spellStart"/>
       <w:r>
@@ -3219,7 +3867,27 @@
           <w:szCs w:val="24"/>
           <w:lang w:val="en-US"/>
         </w:rPr>
-        <w:t>-&gt;next != NULL){</w:t>
+        <w:t>-&gt;</w:t>
+      </w:r>
+      <w:proofErr w:type="gramStart"/>
+      <w:r>
+        <w:rPr>
+          <w:rFonts w:ascii="Times New Roman" w:hAnsi="Times New Roman" w:cs="Times New Roman"/>
+          <w:sz w:val="24"/>
+          <w:szCs w:val="24"/>
+          <w:lang w:val="en-US"/>
+        </w:rPr>
+        <w:t>next !</w:t>
+      </w:r>
+      <w:proofErr w:type="gramEnd"/>
+      <w:r>
+        <w:rPr>
+          <w:rFonts w:ascii="Times New Roman" w:hAnsi="Times New Roman" w:cs="Times New Roman"/>
+          <w:sz w:val="24"/>
+          <w:szCs w:val="24"/>
+          <w:lang w:val="en-US"/>
+        </w:rPr>
+        <w:t>= NULL){</w:t>
       </w:r>
     </w:p>
     <w:p>
@@ -3301,8 +3969,19 @@
           <w:szCs w:val="24"/>
           <w:lang w:val="en-US"/>
         </w:rPr>
-        <w:t xml:space="preserve">            } else{</w:t>
-      </w:r>
+        <w:t xml:space="preserve">            } </w:t>
+      </w:r>
+      <w:proofErr w:type="gramStart"/>
+      <w:r>
+        <w:rPr>
+          <w:rFonts w:ascii="Times New Roman" w:hAnsi="Times New Roman" w:cs="Times New Roman"/>
+          <w:sz w:val="24"/>
+          <w:szCs w:val="24"/>
+          <w:lang w:val="en-US"/>
+        </w:rPr>
+        <w:t>else{</w:t>
+      </w:r>
+      <w:proofErr w:type="gramEnd"/>
     </w:p>
     <w:p>
       <w:pPr>
@@ -3397,7 +4076,27 @@
           <w:szCs w:val="24"/>
           <w:lang w:val="en-US"/>
         </w:rPr>
-        <w:t xml:space="preserve">        List::Node *deleted = </w:t>
+        <w:t xml:space="preserve">        </w:t>
+      </w:r>
+      <w:proofErr w:type="gramStart"/>
+      <w:r>
+        <w:rPr>
+          <w:rFonts w:ascii="Times New Roman" w:hAnsi="Times New Roman" w:cs="Times New Roman"/>
+          <w:sz w:val="24"/>
+          <w:szCs w:val="24"/>
+          <w:lang w:val="en-US"/>
+        </w:rPr>
+        <w:t>List::</w:t>
+      </w:r>
+      <w:proofErr w:type="gramEnd"/>
+      <w:r>
+        <w:rPr>
+          <w:rFonts w:ascii="Times New Roman" w:hAnsi="Times New Roman" w:cs="Times New Roman"/>
+          <w:sz w:val="24"/>
+          <w:szCs w:val="24"/>
+          <w:lang w:val="en-US"/>
+        </w:rPr>
+        <w:t xml:space="preserve">Node *deleted = </w:t>
       </w:r>
       <w:proofErr w:type="spellStart"/>
       <w:r>
@@ -3458,7 +4157,27 @@
           <w:szCs w:val="24"/>
           <w:lang w:val="en-US"/>
         </w:rPr>
-        <w:t>-&gt;next != NULL){</w:t>
+        <w:t>-&gt;</w:t>
+      </w:r>
+      <w:proofErr w:type="gramStart"/>
+      <w:r>
+        <w:rPr>
+          <w:rFonts w:ascii="Times New Roman" w:hAnsi="Times New Roman" w:cs="Times New Roman"/>
+          <w:sz w:val="24"/>
+          <w:szCs w:val="24"/>
+          <w:lang w:val="en-US"/>
+        </w:rPr>
+        <w:t>next !</w:t>
+      </w:r>
+      <w:proofErr w:type="gramEnd"/>
+      <w:r>
+        <w:rPr>
+          <w:rFonts w:ascii="Times New Roman" w:hAnsi="Times New Roman" w:cs="Times New Roman"/>
+          <w:sz w:val="24"/>
+          <w:szCs w:val="24"/>
+          <w:lang w:val="en-US"/>
+        </w:rPr>
+        <w:t>= NULL){</w:t>
       </w:r>
     </w:p>
     <w:p>
@@ -3540,8 +4259,19 @@
           <w:szCs w:val="24"/>
           <w:lang w:val="en-US"/>
         </w:rPr>
-        <w:t xml:space="preserve">        } else{</w:t>
-      </w:r>
+        <w:t xml:space="preserve">        } </w:t>
+      </w:r>
+      <w:proofErr w:type="gramStart"/>
+      <w:r>
+        <w:rPr>
+          <w:rFonts w:ascii="Times New Roman" w:hAnsi="Times New Roman" w:cs="Times New Roman"/>
+          <w:sz w:val="24"/>
+          <w:szCs w:val="24"/>
+          <w:lang w:val="en-US"/>
+        </w:rPr>
+        <w:t>else{</w:t>
+      </w:r>
+      <w:proofErr w:type="gramEnd"/>
     </w:p>
     <w:p>
       <w:pPr>
@@ -3700,7 +4430,17 @@
           <w:szCs w:val="24"/>
           <w:lang w:val="en-US"/>
         </w:rPr>
-        <w:t>free_all</w:t>
+        <w:t>free_</w:t>
+      </w:r>
+      <w:proofErr w:type="gramStart"/>
+      <w:r>
+        <w:rPr>
+          <w:rFonts w:ascii="Times New Roman" w:hAnsi="Times New Roman" w:cs="Times New Roman"/>
+          <w:sz w:val="24"/>
+          <w:szCs w:val="24"/>
+          <w:lang w:val="en-US"/>
+        </w:rPr>
+        <w:t>all</w:t>
       </w:r>
       <w:proofErr w:type="spellEnd"/>
       <w:r>
@@ -3710,7 +4450,17 @@
           <w:szCs w:val="24"/>
           <w:lang w:val="en-US"/>
         </w:rPr>
-        <w:t>(List::Node *head){ // Free all nodes</w:t>
+        <w:t>(</w:t>
+      </w:r>
+      <w:proofErr w:type="gramEnd"/>
+      <w:r>
+        <w:rPr>
+          <w:rFonts w:ascii="Times New Roman" w:hAnsi="Times New Roman" w:cs="Times New Roman"/>
+          <w:sz w:val="24"/>
+          <w:szCs w:val="24"/>
+          <w:lang w:val="en-US"/>
+        </w:rPr>
+        <w:t>List::Node *head){ // Free all nodes</w:t>
       </w:r>
     </w:p>
     <w:p>
@@ -3731,7 +4481,27 @@
           <w:szCs w:val="24"/>
           <w:lang w:val="en-US"/>
         </w:rPr>
-        <w:t xml:space="preserve">        List::Node *</w:t>
+        <w:t xml:space="preserve">        </w:t>
+      </w:r>
+      <w:proofErr w:type="gramStart"/>
+      <w:r>
+        <w:rPr>
+          <w:rFonts w:ascii="Times New Roman" w:hAnsi="Times New Roman" w:cs="Times New Roman"/>
+          <w:sz w:val="24"/>
+          <w:szCs w:val="24"/>
+          <w:lang w:val="en-US"/>
+        </w:rPr>
+        <w:t>List::</w:t>
+      </w:r>
+      <w:proofErr w:type="gramEnd"/>
+      <w:r>
+        <w:rPr>
+          <w:rFonts w:ascii="Times New Roman" w:hAnsi="Times New Roman" w:cs="Times New Roman"/>
+          <w:sz w:val="24"/>
+          <w:szCs w:val="24"/>
+          <w:lang w:val="en-US"/>
+        </w:rPr>
+        <w:t>Node *</w:t>
       </w:r>
       <w:proofErr w:type="spellStart"/>
       <w:r>
@@ -3792,9 +4562,20 @@
           <w:szCs w:val="24"/>
           <w:lang w:val="en-US"/>
         </w:rPr>
-        <w:t xml:space="preserve">        while(</w:t>
+        <w:t xml:space="preserve">        </w:t>
+      </w:r>
+      <w:proofErr w:type="gramStart"/>
+      <w:r>
+        <w:rPr>
+          <w:rFonts w:ascii="Times New Roman" w:hAnsi="Times New Roman" w:cs="Times New Roman"/>
+          <w:sz w:val="24"/>
+          <w:szCs w:val="24"/>
+          <w:lang w:val="en-US"/>
+        </w:rPr>
+        <w:t>while(</w:t>
       </w:r>
       <w:proofErr w:type="spellStart"/>
+      <w:proofErr w:type="gramEnd"/>
       <w:r>
         <w:rPr>
           <w:rFonts w:ascii="Times New Roman" w:hAnsi="Times New Roman" w:cs="Times New Roman"/>
@@ -3833,6 +4614,7 @@
           <w:szCs w:val="24"/>
           <w:lang w:val="en-US"/>
         </w:rPr>
+        <w:lastRenderedPageBreak/>
         <w:t xml:space="preserve">            </w:t>
       </w:r>
       <w:proofErr w:type="spellStart"/>
@@ -4093,7 +4875,17 @@
           <w:szCs w:val="24"/>
           <w:lang w:val="en-US"/>
         </w:rPr>
-        <w:t>print_list</w:t>
+        <w:t>print_</w:t>
+      </w:r>
+      <w:proofErr w:type="gramStart"/>
+      <w:r>
+        <w:rPr>
+          <w:rFonts w:ascii="Times New Roman" w:hAnsi="Times New Roman" w:cs="Times New Roman"/>
+          <w:sz w:val="24"/>
+          <w:szCs w:val="24"/>
+          <w:lang w:val="en-US"/>
+        </w:rPr>
+        <w:t>list</w:t>
       </w:r>
       <w:proofErr w:type="spellEnd"/>
       <w:r>
@@ -4103,7 +4895,17 @@
           <w:szCs w:val="24"/>
           <w:lang w:val="en-US"/>
         </w:rPr>
-        <w:t>(List::Node *head){ // Print the whole list</w:t>
+        <w:t>(</w:t>
+      </w:r>
+      <w:proofErr w:type="gramEnd"/>
+      <w:r>
+        <w:rPr>
+          <w:rFonts w:ascii="Times New Roman" w:hAnsi="Times New Roman" w:cs="Times New Roman"/>
+          <w:sz w:val="24"/>
+          <w:szCs w:val="24"/>
+          <w:lang w:val="en-US"/>
+        </w:rPr>
+        <w:t>List::Node *head){ // Print the whole list</w:t>
       </w:r>
     </w:p>
     <w:p>
@@ -4124,7 +4926,27 @@
           <w:szCs w:val="24"/>
           <w:lang w:val="en-US"/>
         </w:rPr>
-        <w:t xml:space="preserve">        while(head != NULL){</w:t>
+        <w:t xml:space="preserve">        </w:t>
+      </w:r>
+      <w:proofErr w:type="gramStart"/>
+      <w:r>
+        <w:rPr>
+          <w:rFonts w:ascii="Times New Roman" w:hAnsi="Times New Roman" w:cs="Times New Roman"/>
+          <w:sz w:val="24"/>
+          <w:szCs w:val="24"/>
+          <w:lang w:val="en-US"/>
+        </w:rPr>
+        <w:t>while(</w:t>
+      </w:r>
+      <w:proofErr w:type="gramEnd"/>
+      <w:r>
+        <w:rPr>
+          <w:rFonts w:ascii="Times New Roman" w:hAnsi="Times New Roman" w:cs="Times New Roman"/>
+          <w:sz w:val="24"/>
+          <w:szCs w:val="24"/>
+          <w:lang w:val="en-US"/>
+        </w:rPr>
+        <w:t>head != NULL){</w:t>
       </w:r>
     </w:p>
     <w:p>
@@ -4145,9 +4967,31 @@
           <w:szCs w:val="24"/>
           <w:lang w:val="en-US"/>
         </w:rPr>
-        <w:t xml:space="preserve">            std::</w:t>
+        <w:t xml:space="preserve">            </w:t>
       </w:r>
       <w:proofErr w:type="spellStart"/>
+      <w:proofErr w:type="gramStart"/>
+      <w:r>
+        <w:rPr>
+          <w:rFonts w:ascii="Times New Roman" w:hAnsi="Times New Roman" w:cs="Times New Roman"/>
+          <w:sz w:val="24"/>
+          <w:szCs w:val="24"/>
+          <w:lang w:val="en-US"/>
+        </w:rPr>
+        <w:t>std</w:t>
+      </w:r>
+      <w:proofErr w:type="spellEnd"/>
+      <w:r>
+        <w:rPr>
+          <w:rFonts w:ascii="Times New Roman" w:hAnsi="Times New Roman" w:cs="Times New Roman"/>
+          <w:sz w:val="24"/>
+          <w:szCs w:val="24"/>
+          <w:lang w:val="en-US"/>
+        </w:rPr>
+        <w:t>::</w:t>
+      </w:r>
+      <w:proofErr w:type="spellStart"/>
+      <w:proofErr w:type="gramEnd"/>
       <w:r>
         <w:rPr>
           <w:rFonts w:ascii="Times New Roman" w:hAnsi="Times New Roman" w:cs="Times New Roman"/>
@@ -4248,9 +5092,31 @@
           <w:szCs w:val="24"/>
           <w:lang w:val="en-US"/>
         </w:rPr>
-        <w:t xml:space="preserve">        std::</w:t>
+        <w:t xml:space="preserve">        </w:t>
       </w:r>
       <w:proofErr w:type="spellStart"/>
+      <w:proofErr w:type="gramStart"/>
+      <w:r>
+        <w:rPr>
+          <w:rFonts w:ascii="Times New Roman" w:hAnsi="Times New Roman" w:cs="Times New Roman"/>
+          <w:sz w:val="24"/>
+          <w:szCs w:val="24"/>
+          <w:lang w:val="en-US"/>
+        </w:rPr>
+        <w:t>std</w:t>
+      </w:r>
+      <w:proofErr w:type="spellEnd"/>
+      <w:r>
+        <w:rPr>
+          <w:rFonts w:ascii="Times New Roman" w:hAnsi="Times New Roman" w:cs="Times New Roman"/>
+          <w:sz w:val="24"/>
+          <w:szCs w:val="24"/>
+          <w:lang w:val="en-US"/>
+        </w:rPr>
+        <w:t>::</w:t>
+      </w:r>
+      <w:proofErr w:type="spellStart"/>
+      <w:proofErr w:type="gramEnd"/>
       <w:r>
         <w:rPr>
           <w:rFonts w:ascii="Times New Roman" w:hAnsi="Times New Roman" w:cs="Times New Roman"/>
@@ -4279,6 +5145,7 @@
           <w:rFonts w:ascii="Times New Roman" w:hAnsi="Times New Roman" w:cs="Times New Roman"/>
           <w:sz w:val="24"/>
           <w:szCs w:val="24"/>
+          <w:lang w:val="en-US"/>
         </w:rPr>
       </w:pPr>
       <w:r>
@@ -4295,6 +5162,7 @@
           <w:rFonts w:ascii="Times New Roman" w:hAnsi="Times New Roman" w:cs="Times New Roman"/>
           <w:sz w:val="24"/>
           <w:szCs w:val="24"/>
+          <w:lang w:val="en-US"/>
         </w:rPr>
         <w:t>}</w:t>
       </w:r>
@@ -4307,13 +5175,15 @@
           <w:rFonts w:ascii="Times New Roman" w:hAnsi="Times New Roman" w:cs="Times New Roman"/>
           <w:sz w:val="24"/>
           <w:szCs w:val="24"/>
-        </w:rPr>
-      </w:pPr>
-      <w:r>
-        <w:rPr>
-          <w:rFonts w:ascii="Times New Roman" w:hAnsi="Times New Roman" w:cs="Times New Roman"/>
-          <w:sz w:val="24"/>
-          <w:szCs w:val="24"/>
+          <w:lang w:val="en-US"/>
+        </w:rPr>
+      </w:pPr>
+      <w:r>
+        <w:rPr>
+          <w:rFonts w:ascii="Times New Roman" w:hAnsi="Times New Roman" w:cs="Times New Roman"/>
+          <w:sz w:val="24"/>
+          <w:szCs w:val="24"/>
+          <w:lang w:val="en-US"/>
         </w:rPr>
         <w:t>}</w:t>
       </w:r>
@@ -4326,6 +5196,7 @@
           <w:rFonts w:ascii="Times New Roman" w:hAnsi="Times New Roman" w:cs="Times New Roman"/>
           <w:sz w:val="24"/>
           <w:szCs w:val="24"/>
+          <w:lang w:val="en-US"/>
         </w:rPr>
       </w:pPr>
     </w:p>
@@ -4337,6 +5208,7 @@
           <w:rFonts w:ascii="Times New Roman" w:hAnsi="Times New Roman" w:cs="Times New Roman"/>
           <w:sz w:val="24"/>
           <w:szCs w:val="24"/>
+          <w:lang w:val="en-US"/>
         </w:rPr>
       </w:pPr>
       <w:proofErr w:type="spellStart"/>
@@ -4345,6 +5217,7 @@
           <w:rFonts w:ascii="Times New Roman" w:hAnsi="Times New Roman" w:cs="Times New Roman"/>
           <w:sz w:val="24"/>
           <w:szCs w:val="24"/>
+          <w:lang w:val="en-US"/>
         </w:rPr>
         <w:t>int</w:t>
       </w:r>
@@ -4354,26 +5227,29 @@
           <w:rFonts w:ascii="Times New Roman" w:hAnsi="Times New Roman" w:cs="Times New Roman"/>
           <w:sz w:val="24"/>
           <w:szCs w:val="24"/>
+          <w:lang w:val="en-US"/>
         </w:rPr>
         <w:t xml:space="preserve"> </w:t>
       </w:r>
-      <w:proofErr w:type="spellStart"/>
-      <w:r>
-        <w:rPr>
-          <w:rFonts w:ascii="Times New Roman" w:hAnsi="Times New Roman" w:cs="Times New Roman"/>
-          <w:sz w:val="24"/>
-          <w:szCs w:val="24"/>
-        </w:rPr>
-        <w:t>main</w:t>
-      </w:r>
-      <w:proofErr w:type="spellEnd"/>
-      <w:r>
-        <w:rPr>
-          <w:rFonts w:ascii="Times New Roman" w:hAnsi="Times New Roman" w:cs="Times New Roman"/>
-          <w:sz w:val="24"/>
-          <w:szCs w:val="24"/>
-        </w:rPr>
-        <w:t>(){</w:t>
+      <w:proofErr w:type="gramStart"/>
+      <w:r>
+        <w:rPr>
+          <w:rFonts w:ascii="Times New Roman" w:hAnsi="Times New Roman" w:cs="Times New Roman"/>
+          <w:sz w:val="24"/>
+          <w:szCs w:val="24"/>
+          <w:lang w:val="en-US"/>
+        </w:rPr>
+        <w:t>main(</w:t>
+      </w:r>
+      <w:proofErr w:type="gramEnd"/>
+      <w:r>
+        <w:rPr>
+          <w:rFonts w:ascii="Times New Roman" w:hAnsi="Times New Roman" w:cs="Times New Roman"/>
+          <w:sz w:val="24"/>
+          <w:szCs w:val="24"/>
+          <w:lang w:val="en-US"/>
+        </w:rPr>
+        <w:t>){</w:t>
       </w:r>
     </w:p>
     <w:p>
@@ -4384,6 +5260,7 @@
           <w:rFonts w:ascii="Times New Roman" w:hAnsi="Times New Roman" w:cs="Times New Roman"/>
           <w:sz w:val="24"/>
           <w:szCs w:val="24"/>
+          <w:lang w:val="en-US"/>
         </w:rPr>
       </w:pPr>
     </w:p>
@@ -4403,6 +5280,7 @@
           <w:rFonts w:ascii="Times New Roman" w:hAnsi="Times New Roman" w:cs="Times New Roman"/>
           <w:sz w:val="24"/>
           <w:szCs w:val="24"/>
+          <w:lang w:val="en-US"/>
         </w:rPr>
         <w:t xml:space="preserve">    </w:t>
       </w:r>
@@ -4455,7 +5333,27 @@
           <w:szCs w:val="24"/>
           <w:lang w:val="en-US"/>
         </w:rPr>
-        <w:t xml:space="preserve">    List::Node *p = new List::Node();</w:t>
+        <w:t xml:space="preserve">    </w:t>
+      </w:r>
+      <w:proofErr w:type="gramStart"/>
+      <w:r>
+        <w:rPr>
+          <w:rFonts w:ascii="Times New Roman" w:hAnsi="Times New Roman" w:cs="Times New Roman"/>
+          <w:sz w:val="24"/>
+          <w:szCs w:val="24"/>
+          <w:lang w:val="en-US"/>
+        </w:rPr>
+        <w:t>List::</w:t>
+      </w:r>
+      <w:proofErr w:type="gramEnd"/>
+      <w:r>
+        <w:rPr>
+          <w:rFonts w:ascii="Times New Roman" w:hAnsi="Times New Roman" w:cs="Times New Roman"/>
+          <w:sz w:val="24"/>
+          <w:szCs w:val="24"/>
+          <w:lang w:val="en-US"/>
+        </w:rPr>
+        <w:t>Node *p = new List::Node();</w:t>
       </w:r>
     </w:p>
     <w:p>
@@ -4571,9 +5469,20 @@
           <w:szCs w:val="24"/>
           <w:lang w:val="en-US"/>
         </w:rPr>
-        <w:t xml:space="preserve">    List::</w:t>
+        <w:t xml:space="preserve">    </w:t>
+      </w:r>
+      <w:proofErr w:type="gramStart"/>
+      <w:r>
+        <w:rPr>
+          <w:rFonts w:ascii="Times New Roman" w:hAnsi="Times New Roman" w:cs="Times New Roman"/>
+          <w:sz w:val="24"/>
+          <w:szCs w:val="24"/>
+          <w:lang w:val="en-US"/>
+        </w:rPr>
+        <w:t>List::</w:t>
       </w:r>
       <w:proofErr w:type="spellStart"/>
+      <w:proofErr w:type="gramEnd"/>
       <w:r>
         <w:rPr>
           <w:rFonts w:ascii="Times New Roman" w:hAnsi="Times New Roman" w:cs="Times New Roman"/>
@@ -4612,9 +5521,20 @@
           <w:szCs w:val="24"/>
           <w:lang w:val="en-US"/>
         </w:rPr>
-        <w:t xml:space="preserve">    List::</w:t>
+        <w:t xml:space="preserve">    </w:t>
+      </w:r>
+      <w:proofErr w:type="gramStart"/>
+      <w:r>
+        <w:rPr>
+          <w:rFonts w:ascii="Times New Roman" w:hAnsi="Times New Roman" w:cs="Times New Roman"/>
+          <w:sz w:val="24"/>
+          <w:szCs w:val="24"/>
+          <w:lang w:val="en-US"/>
+        </w:rPr>
+        <w:t>List::</w:t>
       </w:r>
       <w:proofErr w:type="spellStart"/>
+      <w:proofErr w:type="gramEnd"/>
       <w:r>
         <w:rPr>
           <w:rFonts w:ascii="Times New Roman" w:hAnsi="Times New Roman" w:cs="Times New Roman"/>
@@ -4665,9 +5585,20 @@
           <w:szCs w:val="24"/>
           <w:lang w:val="en-US"/>
         </w:rPr>
-        <w:t xml:space="preserve">    List::</w:t>
+        <w:t xml:space="preserve">    </w:t>
+      </w:r>
+      <w:proofErr w:type="gramStart"/>
+      <w:r>
+        <w:rPr>
+          <w:rFonts w:ascii="Times New Roman" w:hAnsi="Times New Roman" w:cs="Times New Roman"/>
+          <w:sz w:val="24"/>
+          <w:szCs w:val="24"/>
+          <w:lang w:val="en-US"/>
+        </w:rPr>
+        <w:t>List::</w:t>
       </w:r>
       <w:proofErr w:type="spellStart"/>
+      <w:proofErr w:type="gramEnd"/>
       <w:r>
         <w:rPr>
           <w:rFonts w:ascii="Times New Roman" w:hAnsi="Times New Roman" w:cs="Times New Roman"/>
@@ -4718,9 +5649,20 @@
           <w:szCs w:val="24"/>
           <w:lang w:val="en-US"/>
         </w:rPr>
-        <w:t xml:space="preserve">    List::</w:t>
+        <w:t xml:space="preserve">    </w:t>
+      </w:r>
+      <w:proofErr w:type="gramStart"/>
+      <w:r>
+        <w:rPr>
+          <w:rFonts w:ascii="Times New Roman" w:hAnsi="Times New Roman" w:cs="Times New Roman"/>
+          <w:sz w:val="24"/>
+          <w:szCs w:val="24"/>
+          <w:lang w:val="en-US"/>
+        </w:rPr>
+        <w:t>List::</w:t>
       </w:r>
       <w:proofErr w:type="spellStart"/>
+      <w:proofErr w:type="gramEnd"/>
       <w:r>
         <w:rPr>
           <w:rFonts w:ascii="Times New Roman" w:hAnsi="Times New Roman" w:cs="Times New Roman"/>
@@ -4771,9 +5713,20 @@
           <w:szCs w:val="24"/>
           <w:lang w:val="en-US"/>
         </w:rPr>
-        <w:t xml:space="preserve">    List::</w:t>
+        <w:t xml:space="preserve">    </w:t>
+      </w:r>
+      <w:proofErr w:type="gramStart"/>
+      <w:r>
+        <w:rPr>
+          <w:rFonts w:ascii="Times New Roman" w:hAnsi="Times New Roman" w:cs="Times New Roman"/>
+          <w:sz w:val="24"/>
+          <w:szCs w:val="24"/>
+          <w:lang w:val="en-US"/>
+        </w:rPr>
+        <w:t>List::</w:t>
       </w:r>
       <w:proofErr w:type="spellStart"/>
+      <w:proofErr w:type="gramEnd"/>
       <w:r>
         <w:rPr>
           <w:rFonts w:ascii="Times New Roman" w:hAnsi="Times New Roman" w:cs="Times New Roman"/>
@@ -4824,9 +5777,20 @@
           <w:szCs w:val="24"/>
           <w:lang w:val="en-US"/>
         </w:rPr>
-        <w:t xml:space="preserve">    List::</w:t>
+        <w:t xml:space="preserve">    </w:t>
+      </w:r>
+      <w:proofErr w:type="gramStart"/>
+      <w:r>
+        <w:rPr>
+          <w:rFonts w:ascii="Times New Roman" w:hAnsi="Times New Roman" w:cs="Times New Roman"/>
+          <w:sz w:val="24"/>
+          <w:szCs w:val="24"/>
+          <w:lang w:val="en-US"/>
+        </w:rPr>
+        <w:t>List::</w:t>
       </w:r>
       <w:proofErr w:type="spellStart"/>
+      <w:proofErr w:type="gramEnd"/>
       <w:r>
         <w:rPr>
           <w:rFonts w:ascii="Times New Roman" w:hAnsi="Times New Roman" w:cs="Times New Roman"/>
@@ -4876,6 +5840,7 @@
           <w:szCs w:val="24"/>
           <w:lang w:val="en-US"/>
         </w:rPr>
+        <w:lastRenderedPageBreak/>
         <w:t xml:space="preserve">    </w:t>
       </w:r>
       <w:proofErr w:type="spellStart"/>
@@ -4896,6 +5861,8 @@
         </w:rPr>
         <w:t xml:space="preserve"> 0;</w:t>
       </w:r>
+      <w:bookmarkStart w:id="1" w:name="_GoBack"/>
+      <w:bookmarkEnd w:id="1"/>
     </w:p>
     <w:p>
       <w:pPr>
@@ -4936,7 +5903,6 @@
           <w:sz w:val="24"/>
           <w:szCs w:val="24"/>
         </w:rPr>
-        <w:lastRenderedPageBreak/>
         <w:t>5. Тестирование программы:</w:t>
       </w:r>
     </w:p>
@@ -4948,8 +5914,8 @@
       </w:tblPr>
       <w:tblGrid>
         <w:gridCol w:w="2407"/>
-        <w:gridCol w:w="2407"/>
-        <w:gridCol w:w="2407"/>
+        <w:gridCol w:w="2550"/>
+        <w:gridCol w:w="2264"/>
         <w:gridCol w:w="2407"/>
       </w:tblGrid>
       <w:tr>
@@ -4979,7 +5945,7 @@
         </w:tc>
         <w:tc>
           <w:tcPr>
-            <w:tcW w:w="2407" w:type="dxa"/>
+            <w:tcW w:w="2550" w:type="dxa"/>
           </w:tcPr>
           <w:p>
             <w:pPr>
@@ -5003,7 +5969,7 @@
         </w:tc>
         <w:tc>
           <w:tcPr>
-            <w:tcW w:w="2407" w:type="dxa"/>
+            <w:tcW w:w="2264" w:type="dxa"/>
           </w:tcPr>
           <w:p>
             <w:pPr>
@@ -5079,7 +6045,274 @@
         </w:tc>
         <w:tc>
           <w:tcPr>
-            <w:tcW w:w="2407" w:type="dxa"/>
+            <w:tcW w:w="2550" w:type="dxa"/>
+          </w:tcPr>
+          <w:p>
+            <w:pPr>
+              <w:spacing w:after="120"/>
+              <w:rPr>
+                <w:rFonts w:ascii="Times New Roman" w:hAnsi="Times New Roman" w:cs="Times New Roman"/>
+                <w:sz w:val="24"/>
+                <w:szCs w:val="24"/>
+                <w:lang w:val="en-US"/>
+              </w:rPr>
+            </w:pPr>
+            <w:proofErr w:type="gramStart"/>
+            <w:r>
+              <w:rPr>
+                <w:rFonts w:ascii="Times New Roman" w:hAnsi="Times New Roman" w:cs="Times New Roman"/>
+                <w:sz w:val="24"/>
+                <w:szCs w:val="24"/>
+                <w:lang w:val="en-US"/>
+              </w:rPr>
+              <w:t>List::</w:t>
+            </w:r>
+            <w:proofErr w:type="spellStart"/>
+            <w:proofErr w:type="gramEnd"/>
+            <w:r>
+              <w:rPr>
+                <w:rFonts w:ascii="Times New Roman" w:hAnsi="Times New Roman" w:cs="Times New Roman"/>
+                <w:sz w:val="24"/>
+                <w:szCs w:val="24"/>
+                <w:lang w:val="en-US"/>
+              </w:rPr>
+              <w:t>insert_node</w:t>
+            </w:r>
+            <w:proofErr w:type="spellEnd"/>
+            <w:r>
+              <w:rPr>
+                <w:rFonts w:ascii="Times New Roman" w:hAnsi="Times New Roman" w:cs="Times New Roman"/>
+                <w:sz w:val="24"/>
+                <w:szCs w:val="24"/>
+                <w:lang w:val="en-US"/>
+              </w:rPr>
+              <w:t>(r, 1, true, &amp;2.7</w:t>
+            </w:r>
+            <w:r>
+              <w:rPr>
+                <w:rFonts w:ascii="Times New Roman" w:hAnsi="Times New Roman" w:cs="Times New Roman"/>
+                <w:sz w:val="24"/>
+                <w:szCs w:val="24"/>
+                <w:lang w:val="en-US"/>
+              </w:rPr>
+              <w:t>);</w:t>
+            </w:r>
+          </w:p>
+          <w:p>
+            <w:pPr>
+              <w:spacing w:after="120"/>
+              <w:rPr>
+                <w:rFonts w:ascii="Times New Roman" w:hAnsi="Times New Roman" w:cs="Times New Roman"/>
+                <w:sz w:val="24"/>
+                <w:szCs w:val="24"/>
+                <w:lang w:val="en-US"/>
+              </w:rPr>
+            </w:pPr>
+            <w:proofErr w:type="gramStart"/>
+            <w:r>
+              <w:rPr>
+                <w:rFonts w:ascii="Times New Roman" w:hAnsi="Times New Roman" w:cs="Times New Roman"/>
+                <w:sz w:val="24"/>
+                <w:szCs w:val="24"/>
+                <w:lang w:val="en-US"/>
+              </w:rPr>
+              <w:t>List::</w:t>
+            </w:r>
+            <w:proofErr w:type="spellStart"/>
+            <w:proofErr w:type="gramEnd"/>
+            <w:r>
+              <w:rPr>
+                <w:rFonts w:ascii="Times New Roman" w:hAnsi="Times New Roman" w:cs="Times New Roman"/>
+                <w:sz w:val="24"/>
+                <w:szCs w:val="24"/>
+                <w:lang w:val="en-US"/>
+              </w:rPr>
+              <w:t>insert_node</w:t>
+            </w:r>
+            <w:proofErr w:type="spellEnd"/>
+            <w:r>
+              <w:rPr>
+                <w:rFonts w:ascii="Times New Roman" w:hAnsi="Times New Roman" w:cs="Times New Roman"/>
+                <w:sz w:val="24"/>
+                <w:szCs w:val="24"/>
+                <w:lang w:val="en-US"/>
+              </w:rPr>
+              <w:t>(r, 2, false, &amp;3.3</w:t>
+            </w:r>
+            <w:r>
+              <w:rPr>
+                <w:rFonts w:ascii="Times New Roman" w:hAnsi="Times New Roman" w:cs="Times New Roman"/>
+                <w:sz w:val="24"/>
+                <w:szCs w:val="24"/>
+                <w:lang w:val="en-US"/>
+              </w:rPr>
+              <w:t>);</w:t>
+            </w:r>
+          </w:p>
+          <w:p>
+            <w:pPr>
+              <w:spacing w:after="120"/>
+              <w:rPr>
+                <w:rFonts w:ascii="Times New Roman" w:hAnsi="Times New Roman" w:cs="Times New Roman"/>
+                <w:sz w:val="24"/>
+                <w:szCs w:val="24"/>
+                <w:lang w:val="en-US"/>
+              </w:rPr>
+            </w:pPr>
+            <w:proofErr w:type="gramStart"/>
+            <w:r>
+              <w:rPr>
+                <w:rFonts w:ascii="Times New Roman" w:hAnsi="Times New Roman" w:cs="Times New Roman"/>
+                <w:sz w:val="24"/>
+                <w:szCs w:val="24"/>
+                <w:lang w:val="en-US"/>
+              </w:rPr>
+              <w:t>List::</w:t>
+            </w:r>
+            <w:proofErr w:type="spellStart"/>
+            <w:proofErr w:type="gramEnd"/>
+            <w:r>
+              <w:rPr>
+                <w:rFonts w:ascii="Times New Roman" w:hAnsi="Times New Roman" w:cs="Times New Roman"/>
+                <w:sz w:val="24"/>
+                <w:szCs w:val="24"/>
+                <w:lang w:val="en-US"/>
+              </w:rPr>
+              <w:t>print_list</w:t>
+            </w:r>
+            <w:proofErr w:type="spellEnd"/>
+            <w:r>
+              <w:rPr>
+                <w:rFonts w:ascii="Times New Roman" w:hAnsi="Times New Roman" w:cs="Times New Roman"/>
+                <w:sz w:val="24"/>
+                <w:szCs w:val="24"/>
+                <w:lang w:val="en-US"/>
+              </w:rPr>
+              <w:t>(r</w:t>
+            </w:r>
+            <w:r>
+              <w:rPr>
+                <w:rFonts w:ascii="Times New Roman" w:hAnsi="Times New Roman" w:cs="Times New Roman"/>
+                <w:sz w:val="24"/>
+                <w:szCs w:val="24"/>
+                <w:lang w:val="en-US"/>
+              </w:rPr>
+              <w:t>);</w:t>
+            </w:r>
+          </w:p>
+          <w:p>
+            <w:pPr>
+              <w:spacing w:after="120"/>
+              <w:rPr>
+                <w:rFonts w:ascii="Times New Roman" w:hAnsi="Times New Roman" w:cs="Times New Roman"/>
+                <w:sz w:val="24"/>
+                <w:szCs w:val="24"/>
+                <w:lang w:val="en-US"/>
+              </w:rPr>
+            </w:pPr>
+            <w:proofErr w:type="gramStart"/>
+            <w:r>
+              <w:rPr>
+                <w:rFonts w:ascii="Times New Roman" w:hAnsi="Times New Roman" w:cs="Times New Roman"/>
+                <w:sz w:val="24"/>
+                <w:szCs w:val="24"/>
+                <w:lang w:val="en-US"/>
+              </w:rPr>
+              <w:t>List::</w:t>
+            </w:r>
+            <w:proofErr w:type="spellStart"/>
+            <w:proofErr w:type="gramEnd"/>
+            <w:r>
+              <w:rPr>
+                <w:rFonts w:ascii="Times New Roman" w:hAnsi="Times New Roman" w:cs="Times New Roman"/>
+                <w:sz w:val="24"/>
+                <w:szCs w:val="24"/>
+                <w:lang w:val="en-US"/>
+              </w:rPr>
+              <w:t>del_node</w:t>
+            </w:r>
+            <w:proofErr w:type="spellEnd"/>
+            <w:r>
+              <w:rPr>
+                <w:rFonts w:ascii="Times New Roman" w:hAnsi="Times New Roman" w:cs="Times New Roman"/>
+                <w:sz w:val="24"/>
+                <w:szCs w:val="24"/>
+                <w:lang w:val="en-US"/>
+              </w:rPr>
+              <w:t>(r</w:t>
+            </w:r>
+            <w:r>
+              <w:rPr>
+                <w:rFonts w:ascii="Times New Roman" w:hAnsi="Times New Roman" w:cs="Times New Roman"/>
+                <w:sz w:val="24"/>
+                <w:szCs w:val="24"/>
+                <w:lang w:val="en-US"/>
+              </w:rPr>
+              <w:t>, 1);</w:t>
+            </w:r>
+          </w:p>
+          <w:p>
+            <w:pPr>
+              <w:spacing w:after="120"/>
+              <w:rPr>
+                <w:rFonts w:ascii="Times New Roman" w:hAnsi="Times New Roman" w:cs="Times New Roman"/>
+                <w:sz w:val="24"/>
+                <w:szCs w:val="24"/>
+                <w:lang w:val="en-US"/>
+              </w:rPr>
+            </w:pPr>
+            <w:r>
+              <w:rPr>
+                <w:rFonts w:ascii="Times New Roman" w:hAnsi="Times New Roman" w:cs="Times New Roman"/>
+                <w:sz w:val="24"/>
+                <w:szCs w:val="24"/>
+                <w:lang w:val="en-US"/>
+              </w:rPr>
+              <w:t>List::</w:t>
+            </w:r>
+            <w:proofErr w:type="spellStart"/>
+            <w:r>
+              <w:rPr>
+                <w:rFonts w:ascii="Times New Roman" w:hAnsi="Times New Roman" w:cs="Times New Roman"/>
+                <w:sz w:val="24"/>
+                <w:szCs w:val="24"/>
+                <w:lang w:val="en-US"/>
+              </w:rPr>
+              <w:t>print_list</w:t>
+            </w:r>
+            <w:proofErr w:type="spellEnd"/>
+            <w:r>
+              <w:rPr>
+                <w:rFonts w:ascii="Times New Roman" w:hAnsi="Times New Roman" w:cs="Times New Roman"/>
+                <w:sz w:val="24"/>
+                <w:szCs w:val="24"/>
+                <w:lang w:val="en-US"/>
+              </w:rPr>
+              <w:t>(r</w:t>
+            </w:r>
+            <w:r>
+              <w:rPr>
+                <w:rFonts w:ascii="Times New Roman" w:hAnsi="Times New Roman" w:cs="Times New Roman"/>
+                <w:sz w:val="24"/>
+                <w:szCs w:val="24"/>
+                <w:lang w:val="en-US"/>
+              </w:rPr>
+              <w:t>);</w:t>
+            </w:r>
+            <w:r>
+              <w:rPr>
+                <w:rFonts w:ascii="Times New Roman" w:hAnsi="Times New Roman" w:cs="Times New Roman"/>
+                <w:sz w:val="24"/>
+                <w:szCs w:val="24"/>
+                <w:lang w:val="en-US"/>
+              </w:rPr>
+              <w:t xml:space="preserve"> </w:t>
+            </w:r>
+          </w:p>
+        </w:tc>
+        <w:tc>
+          <w:tcPr>
+            <w:tcW w:w="2264" w:type="dxa"/>
           </w:tcPr>
           <w:p>
             <w:pPr>
@@ -5091,6 +6324,14 @@
                 <w:szCs w:val="24"/>
               </w:rPr>
             </w:pPr>
+            <w:r>
+              <w:rPr>
+                <w:rFonts w:ascii="Times New Roman" w:hAnsi="Times New Roman" w:cs="Times New Roman"/>
+                <w:sz w:val="24"/>
+                <w:szCs w:val="24"/>
+              </w:rPr>
+              <w:t>См. Приложение 1</w:t>
+            </w:r>
           </w:p>
         </w:tc>
         <w:tc>
@@ -5107,22 +6348,14 @@
                 <w:szCs w:val="24"/>
               </w:rPr>
             </w:pPr>
-          </w:p>
-        </w:tc>
-        <w:tc>
-          <w:tcPr>
-            <w:tcW w:w="2407" w:type="dxa"/>
-          </w:tcPr>
-          <w:p>
-            <w:pPr>
-              <w:spacing w:after="120"/>
-              <w:jc w:val="center"/>
+            <w:r>
               <w:rPr>
                 <w:rFonts w:ascii="Times New Roman" w:hAnsi="Times New Roman" w:cs="Times New Roman"/>
                 <w:sz w:val="24"/>
                 <w:szCs w:val="24"/>
               </w:rPr>
-            </w:pPr>
+              <w:t>Вставка и удаление элементов списка</w:t>
+            </w:r>
           </w:p>
         </w:tc>
       </w:tr>
@@ -5156,9 +6389,10 @@
           <w:rFonts w:ascii="Times New Roman" w:hAnsi="Times New Roman" w:cs="Times New Roman"/>
           <w:b/>
           <w:bCs/>
-          <w:sz w:val="24"/>
-          <w:szCs w:val="24"/>
-          <w:lang w:val="en-US"/>
+          <w:noProof/>
+          <w:sz w:val="24"/>
+          <w:szCs w:val="24"/>
+          <w:lang w:eastAsia="ru-RU"/>
         </w:rPr>
         <w:drawing>
           <wp:inline distT="0" distB="0" distL="0" distR="0" wp14:anchorId="77249A38" wp14:editId="7CFB3828">
@@ -5197,6 +6431,40 @@
         </w:drawing>
       </w:r>
     </w:p>
+    <w:p>
+      <w:pPr>
+        <w:tabs>
+          <w:tab w:val="left" w:pos="1359"/>
+        </w:tabs>
+        <w:jc w:val="right"/>
+        <w:rPr>
+          <w:rFonts w:ascii="Times New Roman" w:hAnsi="Times New Roman" w:cs="Times New Roman"/>
+          <w:sz w:val="24"/>
+          <w:szCs w:val="24"/>
+          <w:lang w:val="en-US"/>
+        </w:rPr>
+      </w:pPr>
+      <w:proofErr w:type="spellStart"/>
+      <w:r>
+        <w:rPr>
+          <w:rFonts w:ascii="Times New Roman" w:hAnsi="Times New Roman" w:cs="Times New Roman"/>
+          <w:sz w:val="24"/>
+          <w:szCs w:val="24"/>
+          <w:lang w:val="en-US"/>
+        </w:rPr>
+        <w:t>Приложение</w:t>
+      </w:r>
+      <w:proofErr w:type="spellEnd"/>
+      <w:r>
+        <w:rPr>
+          <w:rFonts w:ascii="Times New Roman" w:hAnsi="Times New Roman" w:cs="Times New Roman"/>
+          <w:sz w:val="24"/>
+          <w:szCs w:val="24"/>
+          <w:lang w:val="en-US"/>
+        </w:rPr>
+        <w:t xml:space="preserve"> 1</w:t>
+      </w:r>
+    </w:p>
     <w:sectPr>
       <w:footerReference w:type="first" r:id="rId16"/>
       <w:pgSz w:w="11906" w:h="16838" w:code="9"/>
@@ -5218,7 +6486,7 @@
 </file>
 
 <file path=word/endnotes.xml><?xml version="1.0" encoding="utf-8"?>
-<w:endnotes xmlns:wpc="http://schemas.microsoft.com/office/word/2010/wordprocessingCanvas" xmlns:cx="http://schemas.microsoft.com/office/drawing/2014/chartex" xmlns:cx1="http://schemas.microsoft.com/office/drawing/2015/9/8/chartex" xmlns:cx2="http://schemas.microsoft.com/office/drawing/2015/10/21/chartex" xmlns:cx3="http://schemas.microsoft.com/office/drawing/2016/5/9/chartex" xmlns:cx4="http://schemas.microsoft.com/office/drawing/2016/5/10/chartex" xmlns:cx5="http://schemas.microsoft.com/office/drawing/2016/5/11/chartex" xmlns:cx6="http://schemas.microsoft.com/office/drawing/2016/5/12/chartex" xmlns:cx7="http://schemas.microsoft.com/office/drawing/2016/5/13/chartex" xmlns:cx8="http://schemas.microsoft.com/office/drawing/2016/5/14/chartex" xmlns:mc="http://schemas.openxmlformats.org/markup-compatibility/2006" xmlns:aink="http://schemas.microsoft.com/office/drawing/2016/ink" xmlns:am3d="http://schemas.microsoft.com/office/drawing/2017/model3d" xmlns:o="urn:schemas-microsoft-com:office:office" xmlns:r="http://schemas.openxmlformats.org/officeDocument/2006/relationships" xmlns:m="http://schemas.openxmlformats.org/officeDocument/2006/math" xmlns:v="urn:schemas-microsoft-com:vml" xmlns:wp14="http://schemas.microsoft.com/office/word/2010/wordprocessingDrawing" xmlns:wp="http://schemas.openxmlformats.org/drawingml/2006/wordprocessingDrawing" xmlns:w10="urn:schemas-microsoft-com:office:word" xmlns:w="http://schemas.openxmlformats.org/wordprocessingml/2006/main" xmlns:w14="http://schemas.microsoft.com/office/word/2010/wordml" xmlns:w15="http://schemas.microsoft.com/office/word/2012/wordml" xmlns:w16cex="http://schemas.microsoft.com/office/word/2018/wordml/cex" xmlns:w16cid="http://schemas.microsoft.com/office/word/2016/wordml/cid" xmlns:w16="http://schemas.microsoft.com/office/word/2018/wordml" xmlns:w16sdtdh="http://schemas.microsoft.com/office/word/2020/wordml/sdtdatahash" xmlns:w16se="http://schemas.microsoft.com/office/word/2015/wordml/symex" xmlns:wpg="http://schemas.microsoft.com/office/word/2010/wordprocessingGroup" xmlns:wpi="http://schemas.microsoft.com/office/word/2010/wordprocessingInk" xmlns:wne="http://schemas.microsoft.com/office/word/2006/wordml" xmlns:wps="http://schemas.microsoft.com/office/word/2010/wordprocessingShape" mc:Ignorable="w14 w15 w16se w16cid w16 w16cex w16sdtdh wp14">
+<w:endnotes xmlns:wpc="http://schemas.microsoft.com/office/word/2010/wordprocessingCanvas" xmlns:cx="http://schemas.microsoft.com/office/drawing/2014/chartex" xmlns:mc="http://schemas.openxmlformats.org/markup-compatibility/2006" xmlns:o="urn:schemas-microsoft-com:office:office" xmlns:r="http://schemas.openxmlformats.org/officeDocument/2006/relationships" xmlns:m="http://schemas.openxmlformats.org/officeDocument/2006/math" xmlns:v="urn:schemas-microsoft-com:vml" xmlns:wp14="http://schemas.microsoft.com/office/word/2010/wordprocessingDrawing" xmlns:wp="http://schemas.openxmlformats.org/drawingml/2006/wordprocessingDrawing" xmlns:w10="urn:schemas-microsoft-com:office:word" xmlns:w="http://schemas.openxmlformats.org/wordprocessingml/2006/main" xmlns:w14="http://schemas.microsoft.com/office/word/2010/wordml" xmlns:w15="http://schemas.microsoft.com/office/word/2012/wordml" xmlns:w16se="http://schemas.microsoft.com/office/word/2015/wordml/symex" xmlns:wpg="http://schemas.microsoft.com/office/word/2010/wordprocessingGroup" xmlns:wpi="http://schemas.microsoft.com/office/word/2010/wordprocessingInk" xmlns:wne="http://schemas.microsoft.com/office/word/2006/wordml" xmlns:wps="http://schemas.microsoft.com/office/word/2010/wordprocessingShape" mc:Ignorable="w14 w15 w16se wp14">
   <w:endnote w:type="separator" w:id="-1">
     <w:p>
       <w:pPr>
@@ -5243,7 +6511,7 @@
 </file>
 
 <file path=word/footer1.xml><?xml version="1.0" encoding="utf-8"?>
-<w:ftr xmlns:wpc="http://schemas.microsoft.com/office/word/2010/wordprocessingCanvas" xmlns:cx="http://schemas.microsoft.com/office/drawing/2014/chartex" xmlns:cx1="http://schemas.microsoft.com/office/drawing/2015/9/8/chartex" xmlns:cx2="http://schemas.microsoft.com/office/drawing/2015/10/21/chartex" xmlns:cx3="http://schemas.microsoft.com/office/drawing/2016/5/9/chartex" xmlns:cx4="http://schemas.microsoft.com/office/drawing/2016/5/10/chartex" xmlns:cx5="http://schemas.microsoft.com/office/drawing/2016/5/11/chartex" xmlns:cx6="http://schemas.microsoft.com/office/drawing/2016/5/12/chartex" xmlns:cx7="http://schemas.microsoft.com/office/drawing/2016/5/13/chartex" xmlns:cx8="http://schemas.microsoft.com/office/drawing/2016/5/14/chartex" xmlns:mc="http://schemas.openxmlformats.org/markup-compatibility/2006" xmlns:aink="http://schemas.microsoft.com/office/drawing/2016/ink" xmlns:am3d="http://schemas.microsoft.com/office/drawing/2017/model3d" xmlns:o="urn:schemas-microsoft-com:office:office" xmlns:r="http://schemas.openxmlformats.org/officeDocument/2006/relationships" xmlns:m="http://schemas.openxmlformats.org/officeDocument/2006/math" xmlns:v="urn:schemas-microsoft-com:vml" xmlns:wp14="http://schemas.microsoft.com/office/word/2010/wordprocessingDrawing" xmlns:wp="http://schemas.openxmlformats.org/drawingml/2006/wordprocessingDrawing" xmlns:w10="urn:schemas-microsoft-com:office:word" xmlns:w="http://schemas.openxmlformats.org/wordprocessingml/2006/main" xmlns:w14="http://schemas.microsoft.com/office/word/2010/wordml" xmlns:w15="http://schemas.microsoft.com/office/word/2012/wordml" xmlns:w16cex="http://schemas.microsoft.com/office/word/2018/wordml/cex" xmlns:w16cid="http://schemas.microsoft.com/office/word/2016/wordml/cid" xmlns:w16="http://schemas.microsoft.com/office/word/2018/wordml" xmlns:w16sdtdh="http://schemas.microsoft.com/office/word/2020/wordml/sdtdatahash" xmlns:w16se="http://schemas.microsoft.com/office/word/2015/wordml/symex" xmlns:wpg="http://schemas.microsoft.com/office/word/2010/wordprocessingGroup" xmlns:wpi="http://schemas.microsoft.com/office/word/2010/wordprocessingInk" xmlns:wne="http://schemas.microsoft.com/office/word/2006/wordml" xmlns:wps="http://schemas.microsoft.com/office/word/2010/wordprocessingShape" mc:Ignorable="w14 w15 w16se w16cid w16 w16cex w16sdtdh wp14">
+<w:ftr xmlns:wpc="http://schemas.microsoft.com/office/word/2010/wordprocessingCanvas" xmlns:cx="http://schemas.microsoft.com/office/drawing/2014/chartex" xmlns:mc="http://schemas.openxmlformats.org/markup-compatibility/2006" xmlns:o="urn:schemas-microsoft-com:office:office" xmlns:r="http://schemas.openxmlformats.org/officeDocument/2006/relationships" xmlns:m="http://schemas.openxmlformats.org/officeDocument/2006/math" xmlns:v="urn:schemas-microsoft-com:vml" xmlns:wp14="http://schemas.microsoft.com/office/word/2010/wordprocessingDrawing" xmlns:wp="http://schemas.openxmlformats.org/drawingml/2006/wordprocessingDrawing" xmlns:w10="urn:schemas-microsoft-com:office:word" xmlns:w="http://schemas.openxmlformats.org/wordprocessingml/2006/main" xmlns:w14="http://schemas.microsoft.com/office/word/2010/wordml" xmlns:w15="http://schemas.microsoft.com/office/word/2012/wordml" xmlns:w16se="http://schemas.microsoft.com/office/word/2015/wordml/symex" xmlns:wpg="http://schemas.microsoft.com/office/word/2010/wordprocessingGroup" xmlns:wpi="http://schemas.microsoft.com/office/word/2010/wordprocessingInk" xmlns:wne="http://schemas.microsoft.com/office/word/2006/wordml" xmlns:wps="http://schemas.microsoft.com/office/word/2010/wordprocessingShape" mc:Ignorable="w14 w15 w16se wp14">
   <w:sdt>
     <w:sdtPr>
       <w:id w:val="-1143347050"/>
@@ -5272,7 +6540,7 @@
           <w:rPr>
             <w:noProof/>
           </w:rPr>
-          <w:t>3</w:t>
+          <w:t>4</w:t>
         </w:r>
         <w:r>
           <w:fldChar w:fldCharType="end"/>
@@ -5284,7 +6552,7 @@
 </file>
 
 <file path=word/footer2.xml><?xml version="1.0" encoding="utf-8"?>
-<w:ftr xmlns:wpc="http://schemas.microsoft.com/office/word/2010/wordprocessingCanvas" xmlns:cx="http://schemas.microsoft.com/office/drawing/2014/chartex" xmlns:cx1="http://schemas.microsoft.com/office/drawing/2015/9/8/chartex" xmlns:cx2="http://schemas.microsoft.com/office/drawing/2015/10/21/chartex" xmlns:cx3="http://schemas.microsoft.com/office/drawing/2016/5/9/chartex" xmlns:cx4="http://schemas.microsoft.com/office/drawing/2016/5/10/chartex" xmlns:cx5="http://schemas.microsoft.com/office/drawing/2016/5/11/chartex" xmlns:cx6="http://schemas.microsoft.com/office/drawing/2016/5/12/chartex" xmlns:cx7="http://schemas.microsoft.com/office/drawing/2016/5/13/chartex" xmlns:cx8="http://schemas.microsoft.com/office/drawing/2016/5/14/chartex" xmlns:mc="http://schemas.openxmlformats.org/markup-compatibility/2006" xmlns:aink="http://schemas.microsoft.com/office/drawing/2016/ink" xmlns:am3d="http://schemas.microsoft.com/office/drawing/2017/model3d" xmlns:o="urn:schemas-microsoft-com:office:office" xmlns:r="http://schemas.openxmlformats.org/officeDocument/2006/relationships" xmlns:m="http://schemas.openxmlformats.org/officeDocument/2006/math" xmlns:v="urn:schemas-microsoft-com:vml" xmlns:wp14="http://schemas.microsoft.com/office/word/2010/wordprocessingDrawing" xmlns:wp="http://schemas.openxmlformats.org/drawingml/2006/wordprocessingDrawing" xmlns:w10="urn:schemas-microsoft-com:office:word" xmlns:w="http://schemas.openxmlformats.org/wordprocessingml/2006/main" xmlns:w14="http://schemas.microsoft.com/office/word/2010/wordml" xmlns:w15="http://schemas.microsoft.com/office/word/2012/wordml" xmlns:w16cex="http://schemas.microsoft.com/office/word/2018/wordml/cex" xmlns:w16cid="http://schemas.microsoft.com/office/word/2016/wordml/cid" xmlns:w16="http://schemas.microsoft.com/office/word/2018/wordml" xmlns:w16sdtdh="http://schemas.microsoft.com/office/word/2020/wordml/sdtdatahash" xmlns:w16se="http://schemas.microsoft.com/office/word/2015/wordml/symex" xmlns:wpg="http://schemas.microsoft.com/office/word/2010/wordprocessingGroup" xmlns:wpi="http://schemas.microsoft.com/office/word/2010/wordprocessingInk" xmlns:wne="http://schemas.microsoft.com/office/word/2006/wordml" xmlns:wps="http://schemas.microsoft.com/office/word/2010/wordprocessingShape" mc:Ignorable="w14 w15 w16se w16cid w16 w16cex w16sdtdh wp14">
+<w:ftr xmlns:wpc="http://schemas.microsoft.com/office/word/2010/wordprocessingCanvas" xmlns:cx="http://schemas.microsoft.com/office/drawing/2014/chartex" xmlns:mc="http://schemas.openxmlformats.org/markup-compatibility/2006" xmlns:o="urn:schemas-microsoft-com:office:office" xmlns:r="http://schemas.openxmlformats.org/officeDocument/2006/relationships" xmlns:m="http://schemas.openxmlformats.org/officeDocument/2006/math" xmlns:v="urn:schemas-microsoft-com:vml" xmlns:wp14="http://schemas.microsoft.com/office/word/2010/wordprocessingDrawing" xmlns:wp="http://schemas.openxmlformats.org/drawingml/2006/wordprocessingDrawing" xmlns:w10="urn:schemas-microsoft-com:office:word" xmlns:w="http://schemas.openxmlformats.org/wordprocessingml/2006/main" xmlns:w14="http://schemas.microsoft.com/office/word/2010/wordml" xmlns:w15="http://schemas.microsoft.com/office/word/2012/wordml" xmlns:w16se="http://schemas.microsoft.com/office/word/2015/wordml/symex" xmlns:wpg="http://schemas.microsoft.com/office/word/2010/wordprocessingGroup" xmlns:wpi="http://schemas.microsoft.com/office/word/2010/wordprocessingInk" xmlns:wne="http://schemas.microsoft.com/office/word/2006/wordml" xmlns:wps="http://schemas.microsoft.com/office/word/2010/wordprocessingShape" mc:Ignorable="w14 w15 w16se wp14">
   <w:p>
     <w:pPr>
       <w:pStyle w:val="a9"/>
@@ -5295,7 +6563,7 @@
 </file>
 
 <file path=word/footer3.xml><?xml version="1.0" encoding="utf-8"?>
-<w:ftr xmlns:wpc="http://schemas.microsoft.com/office/word/2010/wordprocessingCanvas" xmlns:cx="http://schemas.microsoft.com/office/drawing/2014/chartex" xmlns:cx1="http://schemas.microsoft.com/office/drawing/2015/9/8/chartex" xmlns:cx2="http://schemas.microsoft.com/office/drawing/2015/10/21/chartex" xmlns:cx3="http://schemas.microsoft.com/office/drawing/2016/5/9/chartex" xmlns:cx4="http://schemas.microsoft.com/office/drawing/2016/5/10/chartex" xmlns:cx5="http://schemas.microsoft.com/office/drawing/2016/5/11/chartex" xmlns:cx6="http://schemas.microsoft.com/office/drawing/2016/5/12/chartex" xmlns:cx7="http://schemas.microsoft.com/office/drawing/2016/5/13/chartex" xmlns:cx8="http://schemas.microsoft.com/office/drawing/2016/5/14/chartex" xmlns:mc="http://schemas.openxmlformats.org/markup-compatibility/2006" xmlns:aink="http://schemas.microsoft.com/office/drawing/2016/ink" xmlns:am3d="http://schemas.microsoft.com/office/drawing/2017/model3d" xmlns:o="urn:schemas-microsoft-com:office:office" xmlns:r="http://schemas.openxmlformats.org/officeDocument/2006/relationships" xmlns:m="http://schemas.openxmlformats.org/officeDocument/2006/math" xmlns:v="urn:schemas-microsoft-com:vml" xmlns:wp14="http://schemas.microsoft.com/office/word/2010/wordprocessingDrawing" xmlns:wp="http://schemas.openxmlformats.org/drawingml/2006/wordprocessingDrawing" xmlns:w10="urn:schemas-microsoft-com:office:word" xmlns:w="http://schemas.openxmlformats.org/wordprocessingml/2006/main" xmlns:w14="http://schemas.microsoft.com/office/word/2010/wordml" xmlns:w15="http://schemas.microsoft.com/office/word/2012/wordml" xmlns:w16cex="http://schemas.microsoft.com/office/word/2018/wordml/cex" xmlns:w16cid="http://schemas.microsoft.com/office/word/2016/wordml/cid" xmlns:w16="http://schemas.microsoft.com/office/word/2018/wordml" xmlns:w16sdtdh="http://schemas.microsoft.com/office/word/2020/wordml/sdtdatahash" xmlns:w16se="http://schemas.microsoft.com/office/word/2015/wordml/symex" xmlns:wpg="http://schemas.microsoft.com/office/word/2010/wordprocessingGroup" xmlns:wpi="http://schemas.microsoft.com/office/word/2010/wordprocessingInk" xmlns:wne="http://schemas.microsoft.com/office/word/2006/wordml" xmlns:wps="http://schemas.microsoft.com/office/word/2010/wordprocessingShape" mc:Ignorable="w14 w15 w16se w16cid w16 w16cex w16sdtdh wp14">
+<w:ftr xmlns:wpc="http://schemas.microsoft.com/office/word/2010/wordprocessingCanvas" xmlns:cx="http://schemas.microsoft.com/office/drawing/2014/chartex" xmlns:mc="http://schemas.openxmlformats.org/markup-compatibility/2006" xmlns:o="urn:schemas-microsoft-com:office:office" xmlns:r="http://schemas.openxmlformats.org/officeDocument/2006/relationships" xmlns:m="http://schemas.openxmlformats.org/officeDocument/2006/math" xmlns:v="urn:schemas-microsoft-com:vml" xmlns:wp14="http://schemas.microsoft.com/office/word/2010/wordprocessingDrawing" xmlns:wp="http://schemas.openxmlformats.org/drawingml/2006/wordprocessingDrawing" xmlns:w10="urn:schemas-microsoft-com:office:word" xmlns:w="http://schemas.openxmlformats.org/wordprocessingml/2006/main" xmlns:w14="http://schemas.microsoft.com/office/word/2010/wordml" xmlns:w15="http://schemas.microsoft.com/office/word/2012/wordml" xmlns:w16se="http://schemas.microsoft.com/office/word/2015/wordml/symex" xmlns:wpg="http://schemas.microsoft.com/office/word/2010/wordprocessingGroup" xmlns:wpi="http://schemas.microsoft.com/office/word/2010/wordprocessingInk" xmlns:wne="http://schemas.microsoft.com/office/word/2006/wordml" xmlns:wps="http://schemas.microsoft.com/office/word/2010/wordprocessingShape" mc:Ignorable="w14 w15 w16se wp14">
   <w:sdt>
     <w:sdtPr>
       <w:id w:val="1061286681"/>
@@ -5336,7 +6604,7 @@
 </file>
 
 <file path=word/footnotes.xml><?xml version="1.0" encoding="utf-8"?>
-<w:footnotes xmlns:wpc="http://schemas.microsoft.com/office/word/2010/wordprocessingCanvas" xmlns:cx="http://schemas.microsoft.com/office/drawing/2014/chartex" xmlns:cx1="http://schemas.microsoft.com/office/drawing/2015/9/8/chartex" xmlns:cx2="http://schemas.microsoft.com/office/drawing/2015/10/21/chartex" xmlns:cx3="http://schemas.microsoft.com/office/drawing/2016/5/9/chartex" xmlns:cx4="http://schemas.microsoft.com/office/drawing/2016/5/10/chartex" xmlns:cx5="http://schemas.microsoft.com/office/drawing/2016/5/11/chartex" xmlns:cx6="http://schemas.microsoft.com/office/drawing/2016/5/12/chartex" xmlns:cx7="http://schemas.microsoft.com/office/drawing/2016/5/13/chartex" xmlns:cx8="http://schemas.microsoft.com/office/drawing/2016/5/14/chartex" xmlns:mc="http://schemas.openxmlformats.org/markup-compatibility/2006" xmlns:aink="http://schemas.microsoft.com/office/drawing/2016/ink" xmlns:am3d="http://schemas.microsoft.com/office/drawing/2017/model3d" xmlns:o="urn:schemas-microsoft-com:office:office" xmlns:r="http://schemas.openxmlformats.org/officeDocument/2006/relationships" xmlns:m="http://schemas.openxmlformats.org/officeDocument/2006/math" xmlns:v="urn:schemas-microsoft-com:vml" xmlns:wp14="http://schemas.microsoft.com/office/word/2010/wordprocessingDrawing" xmlns:wp="http://schemas.openxmlformats.org/drawingml/2006/wordprocessingDrawing" xmlns:w10="urn:schemas-microsoft-com:office:word" xmlns:w="http://schemas.openxmlformats.org/wordprocessingml/2006/main" xmlns:w14="http://schemas.microsoft.com/office/word/2010/wordml" xmlns:w15="http://schemas.microsoft.com/office/word/2012/wordml" xmlns:w16cex="http://schemas.microsoft.com/office/word/2018/wordml/cex" xmlns:w16cid="http://schemas.microsoft.com/office/word/2016/wordml/cid" xmlns:w16="http://schemas.microsoft.com/office/word/2018/wordml" xmlns:w16sdtdh="http://schemas.microsoft.com/office/word/2020/wordml/sdtdatahash" xmlns:w16se="http://schemas.microsoft.com/office/word/2015/wordml/symex" xmlns:wpg="http://schemas.microsoft.com/office/word/2010/wordprocessingGroup" xmlns:wpi="http://schemas.microsoft.com/office/word/2010/wordprocessingInk" xmlns:wne="http://schemas.microsoft.com/office/word/2006/wordml" xmlns:wps="http://schemas.microsoft.com/office/word/2010/wordprocessingShape" mc:Ignorable="w14 w15 w16se w16cid w16 w16cex w16sdtdh wp14">
+<w:footnotes xmlns:wpc="http://schemas.microsoft.com/office/word/2010/wordprocessingCanvas" xmlns:cx="http://schemas.microsoft.com/office/drawing/2014/chartex" xmlns:mc="http://schemas.openxmlformats.org/markup-compatibility/2006" xmlns:o="urn:schemas-microsoft-com:office:office" xmlns:r="http://schemas.openxmlformats.org/officeDocument/2006/relationships" xmlns:m="http://schemas.openxmlformats.org/officeDocument/2006/math" xmlns:v="urn:schemas-microsoft-com:vml" xmlns:wp14="http://schemas.microsoft.com/office/word/2010/wordprocessingDrawing" xmlns:wp="http://schemas.openxmlformats.org/drawingml/2006/wordprocessingDrawing" xmlns:w10="urn:schemas-microsoft-com:office:word" xmlns:w="http://schemas.openxmlformats.org/wordprocessingml/2006/main" xmlns:w14="http://schemas.microsoft.com/office/word/2010/wordml" xmlns:w15="http://schemas.microsoft.com/office/word/2012/wordml" xmlns:w16se="http://schemas.microsoft.com/office/word/2015/wordml/symex" xmlns:wpg="http://schemas.microsoft.com/office/word/2010/wordprocessingGroup" xmlns:wpi="http://schemas.microsoft.com/office/word/2010/wordprocessingInk" xmlns:wne="http://schemas.microsoft.com/office/word/2006/wordml" xmlns:wps="http://schemas.microsoft.com/office/word/2010/wordprocessingShape" mc:Ignorable="w14 w15 w16se wp14">
   <w:footnote w:type="separator" w:id="-1">
     <w:p>
       <w:pPr>
@@ -5361,7 +6629,7 @@
 </file>
 
 <file path=word/numbering.xml><?xml version="1.0" encoding="utf-8"?>
-<w:numbering xmlns:wpc="http://schemas.microsoft.com/office/word/2010/wordprocessingCanvas" xmlns:cx="http://schemas.microsoft.com/office/drawing/2014/chartex" xmlns:cx1="http://schemas.microsoft.com/office/drawing/2015/9/8/chartex" xmlns:cx2="http://schemas.microsoft.com/office/drawing/2015/10/21/chartex" xmlns:cx3="http://schemas.microsoft.com/office/drawing/2016/5/9/chartex" xmlns:cx4="http://schemas.microsoft.com/office/drawing/2016/5/10/chartex" xmlns:cx5="http://schemas.microsoft.com/office/drawing/2016/5/11/chartex" xmlns:cx6="http://schemas.microsoft.com/office/drawing/2016/5/12/chartex" xmlns:cx7="http://schemas.microsoft.com/office/drawing/2016/5/13/chartex" xmlns:cx8="http://schemas.microsoft.com/office/drawing/2016/5/14/chartex" xmlns:mc="http://schemas.openxmlformats.org/markup-compatibility/2006" xmlns:aink="http://schemas.microsoft.com/office/drawing/2016/ink" xmlns:am3d="http://schemas.microsoft.com/office/drawing/2017/model3d" xmlns:o="urn:schemas-microsoft-com:office:office" xmlns:r="http://schemas.openxmlformats.org/officeDocument/2006/relationships" xmlns:m="http://schemas.openxmlformats.org/officeDocument/2006/math" xmlns:v="urn:schemas-microsoft-com:vml" xmlns:wp14="http://schemas.microsoft.com/office/word/2010/wordprocessingDrawing" xmlns:wp="http://schemas.openxmlformats.org/drawingml/2006/wordprocessingDrawing" xmlns:w10="urn:schemas-microsoft-com:office:word" xmlns:w="http://schemas.openxmlformats.org/wordprocessingml/2006/main" xmlns:w14="http://schemas.microsoft.com/office/word/2010/wordml" xmlns:w15="http://schemas.microsoft.com/office/word/2012/wordml" xmlns:w16cex="http://schemas.microsoft.com/office/word/2018/wordml/cex" xmlns:w16cid="http://schemas.microsoft.com/office/word/2016/wordml/cid" xmlns:w16="http://schemas.microsoft.com/office/word/2018/wordml" xmlns:w16sdtdh="http://schemas.microsoft.com/office/word/2020/wordml/sdtdatahash" xmlns:w16se="http://schemas.microsoft.com/office/word/2015/wordml/symex" xmlns:wpg="http://schemas.microsoft.com/office/word/2010/wordprocessingGroup" xmlns:wpi="http://schemas.microsoft.com/office/word/2010/wordprocessingInk" xmlns:wne="http://schemas.microsoft.com/office/word/2006/wordml" xmlns:wps="http://schemas.microsoft.com/office/word/2010/wordprocessingShape" mc:Ignorable="w14 w15 w16se w16cid w16 w16cex w16sdtdh wp14">
+<w:numbering xmlns:wpc="http://schemas.microsoft.com/office/word/2010/wordprocessingCanvas" xmlns:cx="http://schemas.microsoft.com/office/drawing/2014/chartex" xmlns:mc="http://schemas.openxmlformats.org/markup-compatibility/2006" xmlns:o="urn:schemas-microsoft-com:office:office" xmlns:r="http://schemas.openxmlformats.org/officeDocument/2006/relationships" xmlns:m="http://schemas.openxmlformats.org/officeDocument/2006/math" xmlns:v="urn:schemas-microsoft-com:vml" xmlns:wp14="http://schemas.microsoft.com/office/word/2010/wordprocessingDrawing" xmlns:wp="http://schemas.openxmlformats.org/drawingml/2006/wordprocessingDrawing" xmlns:w10="urn:schemas-microsoft-com:office:word" xmlns:w="http://schemas.openxmlformats.org/wordprocessingml/2006/main" xmlns:w14="http://schemas.microsoft.com/office/word/2010/wordml" xmlns:w15="http://schemas.microsoft.com/office/word/2012/wordml" xmlns:w16se="http://schemas.microsoft.com/office/word/2015/wordml/symex" xmlns:wpg="http://schemas.microsoft.com/office/word/2010/wordprocessingGroup" xmlns:wpi="http://schemas.microsoft.com/office/word/2010/wordprocessingInk" xmlns:wne="http://schemas.microsoft.com/office/word/2006/wordml" xmlns:wps="http://schemas.microsoft.com/office/word/2010/wordprocessingShape" mc:Ignorable="w14 w15 w16se wp14">
   <w:abstractNum w:abstractNumId="0" w15:restartNumberingAfterBreak="0">
     <w:nsid w:val="00183490"/>
     <w:multiLevelType w:val="hybridMultilevel"/>
@@ -8332,7 +9600,7 @@
 </file>
 
 <file path=word/styles.xml><?xml version="1.0" encoding="utf-8"?>
-<w:styles xmlns:mc="http://schemas.openxmlformats.org/markup-compatibility/2006" xmlns:r="http://schemas.openxmlformats.org/officeDocument/2006/relationships" xmlns:w="http://schemas.openxmlformats.org/wordprocessingml/2006/main" xmlns:w14="http://schemas.microsoft.com/office/word/2010/wordml" xmlns:w15="http://schemas.microsoft.com/office/word/2012/wordml" xmlns:w16cex="http://schemas.microsoft.com/office/word/2018/wordml/cex" xmlns:w16cid="http://schemas.microsoft.com/office/word/2016/wordml/cid" xmlns:w16="http://schemas.microsoft.com/office/word/2018/wordml" xmlns:w16sdtdh="http://schemas.microsoft.com/office/word/2020/wordml/sdtdatahash" xmlns:w16se="http://schemas.microsoft.com/office/word/2015/wordml/symex" mc:Ignorable="w14 w15 w16se w16cid w16 w16cex w16sdtdh">
+<w:styles xmlns:mc="http://schemas.openxmlformats.org/markup-compatibility/2006" xmlns:r="http://schemas.openxmlformats.org/officeDocument/2006/relationships" xmlns:w="http://schemas.openxmlformats.org/wordprocessingml/2006/main" xmlns:w14="http://schemas.microsoft.com/office/word/2010/wordml" xmlns:w15="http://schemas.microsoft.com/office/word/2012/wordml" xmlns:w16se="http://schemas.microsoft.com/office/word/2015/wordml/symex" mc:Ignorable="w14 w15 w16se">
   <w:docDefaults>
     <w:rPrDefault>
       <w:rPr>
@@ -8348,7 +9616,7 @@
       </w:pPr>
     </w:pPrDefault>
   </w:docDefaults>
-  <w:latentStyles w:defLockedState="0" w:defUIPriority="99" w:defSemiHidden="0" w:defUnhideWhenUsed="0" w:defQFormat="0" w:count="376">
+  <w:latentStyles w:defLockedState="0" w:defUIPriority="99" w:defSemiHidden="0" w:defUnhideWhenUsed="0" w:defQFormat="0" w:count="371">
     <w:lsdException w:name="Normal" w:uiPriority="0" w:qFormat="1"/>
     <w:lsdException w:name="heading 1" w:uiPriority="9" w:qFormat="1"/>
     <w:lsdException w:name="heading 2" w:semiHidden="1" w:uiPriority="9" w:unhideWhenUsed="1" w:qFormat="1"/>
@@ -8720,11 +9988,6 @@
     <w:lsdException w:name="List Table 5 Dark Accent 6" w:uiPriority="50"/>
     <w:lsdException w:name="List Table 6 Colorful Accent 6" w:uiPriority="51"/>
     <w:lsdException w:name="List Table 7 Colorful Accent 6" w:uiPriority="52"/>
-    <w:lsdException w:name="Mention" w:semiHidden="1" w:unhideWhenUsed="1"/>
-    <w:lsdException w:name="Smart Hyperlink" w:semiHidden="1" w:unhideWhenUsed="1"/>
-    <w:lsdException w:name="Hashtag" w:semiHidden="1" w:unhideWhenUsed="1"/>
-    <w:lsdException w:name="Unresolved Mention" w:semiHidden="1" w:unhideWhenUsed="1"/>
-    <w:lsdException w:name="Smart Link" w:semiHidden="1" w:unhideWhenUsed="1"/>
   </w:latentStyles>
   <w:style w:type="paragraph" w:default="1" w:styleId="a0">
     <w:name w:val="Normal"/>
@@ -9403,7 +10666,7 @@
 </file>
 
 <file path=word/glossary/document.xml><?xml version="1.0" encoding="utf-8"?>
-<w:glossaryDocument xmlns:wpc="http://schemas.microsoft.com/office/word/2010/wordprocessingCanvas" xmlns:cx="http://schemas.microsoft.com/office/drawing/2014/chartex" xmlns:cx1="http://schemas.microsoft.com/office/drawing/2015/9/8/chartex" xmlns:cx2="http://schemas.microsoft.com/office/drawing/2015/10/21/chartex" xmlns:cx3="http://schemas.microsoft.com/office/drawing/2016/5/9/chartex" xmlns:cx4="http://schemas.microsoft.com/office/drawing/2016/5/10/chartex" xmlns:cx5="http://schemas.microsoft.com/office/drawing/2016/5/11/chartex" xmlns:cx6="http://schemas.microsoft.com/office/drawing/2016/5/12/chartex" xmlns:cx7="http://schemas.microsoft.com/office/drawing/2016/5/13/chartex" xmlns:cx8="http://schemas.microsoft.com/office/drawing/2016/5/14/chartex" xmlns:mc="http://schemas.openxmlformats.org/markup-compatibility/2006" xmlns:aink="http://schemas.microsoft.com/office/drawing/2016/ink" xmlns:am3d="http://schemas.microsoft.com/office/drawing/2017/model3d" xmlns:o="urn:schemas-microsoft-com:office:office" xmlns:r="http://schemas.openxmlformats.org/officeDocument/2006/relationships" xmlns:m="http://schemas.openxmlformats.org/officeDocument/2006/math" xmlns:v="urn:schemas-microsoft-com:vml" xmlns:wp14="http://schemas.microsoft.com/office/word/2010/wordprocessingDrawing" xmlns:wp="http://schemas.openxmlformats.org/drawingml/2006/wordprocessingDrawing" xmlns:w10="urn:schemas-microsoft-com:office:word" xmlns:w="http://schemas.openxmlformats.org/wordprocessingml/2006/main" xmlns:w14="http://schemas.microsoft.com/office/word/2010/wordml" xmlns:w15="http://schemas.microsoft.com/office/word/2012/wordml" xmlns:w16cex="http://schemas.microsoft.com/office/word/2018/wordml/cex" xmlns:w16cid="http://schemas.microsoft.com/office/word/2016/wordml/cid" xmlns:w16="http://schemas.microsoft.com/office/word/2018/wordml" xmlns:w16sdtdh="http://schemas.microsoft.com/office/word/2020/wordml/sdtdatahash" xmlns:w16se="http://schemas.microsoft.com/office/word/2015/wordml/symex" xmlns:wpg="http://schemas.microsoft.com/office/word/2010/wordprocessingGroup" xmlns:wpi="http://schemas.microsoft.com/office/word/2010/wordprocessingInk" xmlns:wne="http://schemas.microsoft.com/office/word/2006/wordml" xmlns:wps="http://schemas.microsoft.com/office/word/2010/wordprocessingShape" mc:Ignorable="w14 w15 w16se w16cid w16 w16cex w16sdtdh wp14">
+<w:glossaryDocument xmlns:wpc="http://schemas.microsoft.com/office/word/2010/wordprocessingCanvas" xmlns:cx="http://schemas.microsoft.com/office/drawing/2014/chartex" xmlns:mc="http://schemas.openxmlformats.org/markup-compatibility/2006" xmlns:o="urn:schemas-microsoft-com:office:office" xmlns:r="http://schemas.openxmlformats.org/officeDocument/2006/relationships" xmlns:m="http://schemas.openxmlformats.org/officeDocument/2006/math" xmlns:v="urn:schemas-microsoft-com:vml" xmlns:wp14="http://schemas.microsoft.com/office/word/2010/wordprocessingDrawing" xmlns:wp="http://schemas.openxmlformats.org/drawingml/2006/wordprocessingDrawing" xmlns:w10="urn:schemas-microsoft-com:office:word" xmlns:w="http://schemas.openxmlformats.org/wordprocessingml/2006/main" xmlns:w14="http://schemas.microsoft.com/office/word/2010/wordml" xmlns:w15="http://schemas.microsoft.com/office/word/2012/wordml" xmlns:w16se="http://schemas.microsoft.com/office/word/2015/wordml/symex" xmlns:wpg="http://schemas.microsoft.com/office/word/2010/wordprocessingGroup" xmlns:wpi="http://schemas.microsoft.com/office/word/2010/wordprocessingInk" xmlns:wne="http://schemas.microsoft.com/office/word/2006/wordml" xmlns:wps="http://schemas.microsoft.com/office/word/2010/wordprocessingShape" mc:Ignorable="w14 w15 w16se wp14">
   <w:docParts>
     <w:docPart>
       <w:docPartPr>
@@ -9581,7 +10844,7 @@
 </file>
 
 <file path=word/glossary/fontTable.xml><?xml version="1.0" encoding="utf-8"?>
-<w:fonts xmlns:mc="http://schemas.openxmlformats.org/markup-compatibility/2006" xmlns:r="http://schemas.openxmlformats.org/officeDocument/2006/relationships" xmlns:w="http://schemas.openxmlformats.org/wordprocessingml/2006/main" xmlns:w14="http://schemas.microsoft.com/office/word/2010/wordml" xmlns:w15="http://schemas.microsoft.com/office/word/2012/wordml" xmlns:w16cex="http://schemas.microsoft.com/office/word/2018/wordml/cex" xmlns:w16cid="http://schemas.microsoft.com/office/word/2016/wordml/cid" xmlns:w16="http://schemas.microsoft.com/office/word/2018/wordml" xmlns:w16sdtdh="http://schemas.microsoft.com/office/word/2020/wordml/sdtdatahash" xmlns:w16se="http://schemas.microsoft.com/office/word/2015/wordml/symex" mc:Ignorable="w14 w15 w16se w16cid w16 w16cex w16sdtdh">
+<w:fonts xmlns:mc="http://schemas.openxmlformats.org/markup-compatibility/2006" xmlns:r="http://schemas.openxmlformats.org/officeDocument/2006/relationships" xmlns:w="http://schemas.openxmlformats.org/wordprocessingml/2006/main" xmlns:w14="http://schemas.microsoft.com/office/word/2010/wordml" xmlns:w15="http://schemas.microsoft.com/office/word/2012/wordml" xmlns:w16se="http://schemas.microsoft.com/office/word/2015/wordml/symex" mc:Ignorable="w14 w15 w16se">
   <w:font w:name="Times New Roman">
     <w:panose1 w:val="02020603050405020304"/>
     <w:charset w:val="CC"/>
@@ -9594,7 +10857,7 @@
     <w:charset w:val="CC"/>
     <w:family w:val="swiss"/>
     <w:pitch w:val="variable"/>
-    <w:sig w:usb0="E4002EFF" w:usb1="C200247B" w:usb2="00000009" w:usb3="00000000" w:csb0="000001FF" w:csb1="00000000"/>
+    <w:sig w:usb0="E4002EFF" w:usb1="C000247B" w:usb2="00000009" w:usb3="00000000" w:csb0="000001FF" w:csb1="00000000"/>
   </w:font>
   <w:font w:name="Symbol">
     <w:panose1 w:val="05050102010706020507"/>
@@ -9622,7 +10885,7 @@
     <w:charset w:val="CC"/>
     <w:family w:val="swiss"/>
     <w:pitch w:val="variable"/>
-    <w:sig w:usb0="E4002EFF" w:usb1="C200247B" w:usb2="00000009" w:usb3="00000000" w:csb0="000001FF" w:csb1="00000000"/>
+    <w:sig w:usb0="E4002EFF" w:usb1="C000247B" w:usb2="00000009" w:usb3="00000000" w:csb0="000001FF" w:csb1="00000000"/>
   </w:font>
   <w:font w:name="Tahoma">
     <w:panose1 w:val="020B0604030504040204"/>
@@ -9642,7 +10905,7 @@
 </file>
 
 <file path=word/glossary/settings.xml><?xml version="1.0" encoding="utf-8"?>
-<w:settings xmlns:mc="http://schemas.openxmlformats.org/markup-compatibility/2006" xmlns:o="urn:schemas-microsoft-com:office:office" xmlns:r="http://schemas.openxmlformats.org/officeDocument/2006/relationships" xmlns:m="http://schemas.openxmlformats.org/officeDocument/2006/math" xmlns:v="urn:schemas-microsoft-com:vml" xmlns:w10="urn:schemas-microsoft-com:office:word" xmlns:w="http://schemas.openxmlformats.org/wordprocessingml/2006/main" xmlns:w14="http://schemas.microsoft.com/office/word/2010/wordml" xmlns:w15="http://schemas.microsoft.com/office/word/2012/wordml" xmlns:w16cex="http://schemas.microsoft.com/office/word/2018/wordml/cex" xmlns:w16cid="http://schemas.microsoft.com/office/word/2016/wordml/cid" xmlns:w16="http://schemas.microsoft.com/office/word/2018/wordml" xmlns:w16sdtdh="http://schemas.microsoft.com/office/word/2020/wordml/sdtdatahash" xmlns:w16se="http://schemas.microsoft.com/office/word/2015/wordml/symex" xmlns:sl="http://schemas.openxmlformats.org/schemaLibrary/2006/main" mc:Ignorable="w14 w15 w16se w16cid w16 w16cex w16sdtdh">
+<w:settings xmlns:mc="http://schemas.openxmlformats.org/markup-compatibility/2006" xmlns:o="urn:schemas-microsoft-com:office:office" xmlns:r="http://schemas.openxmlformats.org/officeDocument/2006/relationships" xmlns:m="http://schemas.openxmlformats.org/officeDocument/2006/math" xmlns:v="urn:schemas-microsoft-com:vml" xmlns:w10="urn:schemas-microsoft-com:office:word" xmlns:w="http://schemas.openxmlformats.org/wordprocessingml/2006/main" xmlns:w14="http://schemas.microsoft.com/office/word/2010/wordml" xmlns:w15="http://schemas.microsoft.com/office/word/2012/wordml" xmlns:w16se="http://schemas.microsoft.com/office/word/2015/wordml/symex" xmlns:sl="http://schemas.openxmlformats.org/schemaLibrary/2006/main" mc:Ignorable="w14 w15 w16se">
   <w:view w:val="normal"/>
   <w:revisionView w:comments="0" w:formatting="0" w:inkAnnotations="0"/>
   <w:defaultTabStop w:val="708"/>
@@ -9650,7 +10913,6 @@
   <w:compat>
     <w:useFELayout/>
     <w:compatSetting w:name="compatibilityMode" w:uri="http://schemas.microsoft.com/office/word" w:val="12"/>
-    <w:compatSetting w:name="useWord2013TrackBottomHyphenation" w:uri="http://schemas.microsoft.com/office/word" w:val="1"/>
   </w:compat>
   <w:rsids>
     <w:rsidRoot w:val="00E46D3B"/>
@@ -9682,6 +10944,7 @@
     <w:rsid w:val="002B49D5"/>
     <w:rsid w:val="002C0617"/>
     <w:rsid w:val="002C531B"/>
+    <w:rsid w:val="002D7341"/>
     <w:rsid w:val="002E0F7D"/>
     <w:rsid w:val="002E62CA"/>
     <w:rsid w:val="00307E51"/>
@@ -9844,7 +11107,7 @@
 </file>
 
 <file path=word/glossary/styles.xml><?xml version="1.0" encoding="utf-8"?>
-<w:styles xmlns:mc="http://schemas.openxmlformats.org/markup-compatibility/2006" xmlns:r="http://schemas.openxmlformats.org/officeDocument/2006/relationships" xmlns:w="http://schemas.openxmlformats.org/wordprocessingml/2006/main" xmlns:w14="http://schemas.microsoft.com/office/word/2010/wordml" xmlns:w15="http://schemas.microsoft.com/office/word/2012/wordml" xmlns:w16cex="http://schemas.microsoft.com/office/word/2018/wordml/cex" xmlns:w16cid="http://schemas.microsoft.com/office/word/2016/wordml/cid" xmlns:w16="http://schemas.microsoft.com/office/word/2018/wordml" xmlns:w16sdtdh="http://schemas.microsoft.com/office/word/2020/wordml/sdtdatahash" xmlns:w16se="http://schemas.microsoft.com/office/word/2015/wordml/symex" mc:Ignorable="w14 w15 w16se w16cid w16 w16cex w16sdtdh">
+<w:styles xmlns:mc="http://schemas.openxmlformats.org/markup-compatibility/2006" xmlns:r="http://schemas.openxmlformats.org/officeDocument/2006/relationships" xmlns:w="http://schemas.openxmlformats.org/wordprocessingml/2006/main" xmlns:w14="http://schemas.microsoft.com/office/word/2010/wordml" xmlns:w15="http://schemas.microsoft.com/office/word/2012/wordml" xmlns:w16se="http://schemas.microsoft.com/office/word/2015/wordml/symex" mc:Ignorable="w14 w15 w16se">
   <w:docDefaults>
     <w:rPrDefault>
       <w:rPr>
@@ -9860,7 +11123,7 @@
       </w:pPr>
     </w:pPrDefault>
   </w:docDefaults>
-  <w:latentStyles w:defLockedState="0" w:defUIPriority="99" w:defSemiHidden="0" w:defUnhideWhenUsed="0" w:defQFormat="0" w:count="376">
+  <w:latentStyles w:defLockedState="0" w:defUIPriority="99" w:defSemiHidden="0" w:defUnhideWhenUsed="0" w:defQFormat="0" w:count="371">
     <w:lsdException w:name="Normal" w:uiPriority="0" w:qFormat="1"/>
     <w:lsdException w:name="heading 1" w:uiPriority="9" w:qFormat="1"/>
     <w:lsdException w:name="heading 2" w:semiHidden="1" w:uiPriority="9" w:unhideWhenUsed="1" w:qFormat="1"/>
@@ -10232,11 +11495,6 @@
     <w:lsdException w:name="List Table 5 Dark Accent 6" w:uiPriority="50"/>
     <w:lsdException w:name="List Table 6 Colorful Accent 6" w:uiPriority="51"/>
     <w:lsdException w:name="List Table 7 Colorful Accent 6" w:uiPriority="52"/>
-    <w:lsdException w:name="Mention" w:semiHidden="1" w:unhideWhenUsed="1"/>
-    <w:lsdException w:name="Smart Hyperlink" w:semiHidden="1" w:unhideWhenUsed="1"/>
-    <w:lsdException w:name="Hashtag" w:semiHidden="1" w:unhideWhenUsed="1"/>
-    <w:lsdException w:name="Unresolved Mention" w:semiHidden="1" w:unhideWhenUsed="1"/>
-    <w:lsdException w:name="Smart Link" w:semiHidden="1" w:unhideWhenUsed="1"/>
   </w:latentStyles>
   <w:style w:type="paragraph" w:default="1" w:styleId="a">
     <w:name w:val="Normal"/>
@@ -10304,7 +11562,7 @@
 </file>
 
 <file path=word/glossary/webSettings.xml><?xml version="1.0" encoding="utf-8"?>
-<w:webSettings xmlns:mc="http://schemas.openxmlformats.org/markup-compatibility/2006" xmlns:r="http://schemas.openxmlformats.org/officeDocument/2006/relationships" xmlns:w="http://schemas.openxmlformats.org/wordprocessingml/2006/main" xmlns:w14="http://schemas.microsoft.com/office/word/2010/wordml" xmlns:w15="http://schemas.microsoft.com/office/word/2012/wordml" xmlns:w16cex="http://schemas.microsoft.com/office/word/2018/wordml/cex" xmlns:w16cid="http://schemas.microsoft.com/office/word/2016/wordml/cid" xmlns:w16="http://schemas.microsoft.com/office/word/2018/wordml" xmlns:w16sdtdh="http://schemas.microsoft.com/office/word/2020/wordml/sdtdatahash" xmlns:w16se="http://schemas.microsoft.com/office/word/2015/wordml/symex" mc:Ignorable="w14 w15 w16se w16cid w16 w16cex w16sdtdh">
+<w:webSettings xmlns:mc="http://schemas.openxmlformats.org/markup-compatibility/2006" xmlns:r="http://schemas.openxmlformats.org/officeDocument/2006/relationships" xmlns:w="http://schemas.openxmlformats.org/wordprocessingml/2006/main" xmlns:w14="http://schemas.microsoft.com/office/word/2010/wordml" xmlns:w15="http://schemas.microsoft.com/office/word/2012/wordml" xmlns:w16se="http://schemas.microsoft.com/office/word/2015/wordml/symex" mc:Ignorable="w14 w15 w16se">
   <w:optimizeForBrowser/>
   <w:allowPNG/>
 </w:webSettings>
@@ -10610,7 +11868,7 @@
 </file>
 
 <file path=customXml/itemProps1.xml><?xml version="1.0" encoding="utf-8"?>
-<ds:datastoreItem xmlns:ds="http://schemas.openxmlformats.org/officeDocument/2006/customXml" ds:itemID="{A4274AD9-BE34-4665-914B-1AE60B576D5B}">
+<ds:datastoreItem xmlns:ds="http://schemas.openxmlformats.org/officeDocument/2006/customXml" ds:itemID="{C200E3F4-065D-4935-A25F-CF98B695467D}">
   <ds:schemaRefs>
     <ds:schemaRef ds:uri="http://schemas.openxmlformats.org/officeDocument/2006/bibliography"/>
   </ds:schemaRefs>

</xml_diff>